<commit_message>
docs: Add references to text
</commit_message>
<xml_diff>
--- a/inicepg/ethervoltz-paper-pt-inic.docx
+++ b/inicepg/ethervoltz-paper-pt-inic.docx
@@ -5,7 +5,7 @@
   <w:body>
     <w:p>
       <w:pPr>
-        <w:jc w:val="both"/>
+        <w:jc w:val="center"/>
         <w:rPr>
           <w:rFonts w:ascii="Arial" w:hAnsi="Arial"/>
           <w:b/>
@@ -38,86 +38,126 @@
     </w:p>
     <w:p>
       <w:pPr>
-        <w:pStyle w:val="TextosemFormatao1"/>
         <w:jc w:val="center"/>
         <w:rPr>
+          <w:rFonts w:ascii="Times" w:hAnsi="Times"/>
+          <w:sz w:val="20"/>
+          <w:szCs w:val="20"/>
+          <w:lang w:eastAsia="en-US"/>
+        </w:rPr>
+      </w:pPr>
+      <w:r>
+        <w:rPr>
           <w:rFonts w:ascii="Arial" w:hAnsi="Arial"/>
           <w:b/>
-          <w:i/>
-          <w:sz w:val="24"/>
-          <w:lang w:val="pt-BR"/>
-        </w:rPr>
-      </w:pPr>
+          <w:vertAlign w:val="superscript"/>
+        </w:rPr>
+        <w:t>1</w:t>
+      </w:r>
       <w:r>
         <w:rPr>
           <w:rFonts w:ascii="Arial" w:hAnsi="Arial"/>
           <w:b/>
-          <w:i/>
-          <w:sz w:val="24"/>
-          <w:lang w:val="pt-BR"/>
-        </w:rPr>
-        <w:t>Matheus Faria de Alencar.</w:t>
-      </w:r>
-    </w:p>
-    <w:p/>
+        </w:rPr>
+        <w:t xml:space="preserve">Alencar, M. F., </w:t>
+      </w:r>
+      <w:r>
+        <w:rPr>
+          <w:rFonts w:ascii="Arial" w:hAnsi="Arial"/>
+          <w:b/>
+          <w:vertAlign w:val="superscript"/>
+        </w:rPr>
+        <w:t>2</w:t>
+      </w:r>
+      <w:r>
+        <w:rPr>
+          <w:rFonts w:ascii="Arial" w:hAnsi="Arial"/>
+          <w:b/>
+        </w:rPr>
+        <w:t xml:space="preserve">Simoes, M.C., </w:t>
+      </w:r>
+      <w:r>
+        <w:rPr>
+          <w:rFonts w:ascii="Arial" w:hAnsi="Arial"/>
+          <w:b/>
+          <w:vertAlign w:val="superscript"/>
+        </w:rPr>
+        <w:t>3</w:t>
+      </w:r>
+      <w:r>
+        <w:rPr>
+          <w:rFonts w:ascii="Arial" w:hAnsi="Arial"/>
+          <w:b/>
+        </w:rPr>
+        <w:t>Silva, D.R.</w:t>
+      </w:r>
+    </w:p>
     <w:p>
       <w:pPr>
         <w:pStyle w:val="Endereos"/>
       </w:pPr>
       <w:r>
-        <w:t>Faculdade ETEP/Faculdade de Tecnologia de São José dos Campos</w:t>
-      </w:r>
-      <w:r>
-        <w:t xml:space="preserve">, </w:t>
-      </w:r>
-      <w:r>
-        <w:t xml:space="preserve">Avenida </w:t>
-      </w:r>
-      <w:r>
-        <w:t>Barão do Rio Branco</w:t>
-      </w:r>
-      <w:r>
-        <w:t xml:space="preserve">, </w:t>
-      </w:r>
-      <w:r>
-        <w:t>882</w:t>
-      </w:r>
-      <w:r>
-        <w:t xml:space="preserve">, </w:t>
-      </w:r>
-      <w:r>
-        <w:t>Jardim Esplanada</w:t>
-      </w:r>
+        <w:rPr>
+          <w:vertAlign w:val="superscript"/>
+        </w:rPr>
+        <w:t>1,2,3</w:t>
+      </w:r>
+      <w:r>
+        <w:t xml:space="preserve">Faculdade ETEP/Faculdade de Tecnologia de São José dos Campos, Avenida Barão do Rio Branco, 882, Jardim Esplanada – 12242-800 - São José dos Campos-SP, Brasil, </w:t>
+      </w:r>
+      <w:r>
+        <w:rPr>
+          <w:vertAlign w:val="superscript"/>
+        </w:rPr>
+        <w:t>1</w:t>
+      </w:r>
+      <w:hyperlink r:id="rId9" w:history="1">
+        <w:r>
+          <w:rPr>
+            <w:rStyle w:val="Hyperlink"/>
+          </w:rPr>
+          <w:t>mtsalenc@gmail.com</w:t>
+        </w:r>
+      </w:hyperlink>
+      <w:r>
+        <w:t xml:space="preserve">  </w:t>
+      </w:r>
+      <w:hyperlink r:id="rId10" w:history="1">
+        <w:r>
+          <w:rPr>
+            <w:rStyle w:val="Hyperlink"/>
+            <w:vertAlign w:val="superscript"/>
+          </w:rPr>
+          <w:t>2</w:t>
+        </w:r>
+        <w:r>
+          <w:rPr>
+            <w:rStyle w:val="Hyperlink"/>
+          </w:rPr>
+          <w:t>marize.simoes@etep.edu.br</w:t>
+        </w:r>
+      </w:hyperlink>
+      <w:r>
+        <w:t xml:space="preserve">  </w:t>
+      </w:r>
+      <w:hyperlink r:id="rId11" w:history="1">
+        <w:r>
+          <w:rPr>
+            <w:rStyle w:val="Hyperlink"/>
+            <w:vertAlign w:val="superscript"/>
+          </w:rPr>
+          <w:t>3</w:t>
+        </w:r>
+        <w:r>
+          <w:rPr>
+            <w:rStyle w:val="Hyperlink"/>
+          </w:rPr>
+          <w:t>diogenes.silva@etep.edu.br</w:t>
+        </w:r>
+      </w:hyperlink>
       <w:r>
         <w:t xml:space="preserve"> </w:t>
       </w:r>
-      <w:r>
-        <w:t>–</w:t>
-      </w:r>
-      <w:r>
-        <w:t xml:space="preserve"> </w:t>
-      </w:r>
-      <w:r>
-        <w:t>12242-800</w:t>
-      </w:r>
-      <w:r>
-        <w:t xml:space="preserve"> </w:t>
-      </w:r>
-      <w:r>
-        <w:t>-</w:t>
-      </w:r>
-      <w:r>
-        <w:t xml:space="preserve"> São José dos Campos-SP, Brasil</w:t>
-      </w:r>
-      <w:r>
-        <w:t xml:space="preserve">, </w:t>
-      </w:r>
-      <w:r>
-        <w:t>mtsalenc@gmail.com</w:t>
-      </w:r>
-      <w:r>
-        <w:t>.</w:t>
-      </w:r>
     </w:p>
     <w:p>
       <w:pPr>
@@ -129,7 +169,6 @@
         <w:jc w:val="both"/>
         <w:rPr>
           <w:rFonts w:ascii="Arial" w:hAnsi="Arial" w:cs="Arial"/>
-          <w:color w:val="0000FF"/>
           <w:sz w:val="20"/>
         </w:rPr>
       </w:pPr>
@@ -169,49 +208,68 @@
           <w:rFonts w:ascii="Arial" w:hAnsi="Arial" w:cs="Arial"/>
           <w:sz w:val="20"/>
         </w:rPr>
-        <w:t>Este artigo apresenta o desenvolvimento de uma prova de conceito de sistema eleitoral independente de software que remove do administrador a responsabilidade de garantir a disponibilidade, integridade e confiabilidade dos registros digitais dos votos</w:t>
-      </w:r>
+        <w:t>Este artigo apresenta uma prova de conceito de sistema eleitoral independente de software que remove do administrador a responsabilidade de garantir a disponibilidade, integridade e confiabilidade dos registros</w:t>
+      </w:r>
+      <w:bookmarkStart w:id="0" w:name="_GoBack"/>
+      <w:bookmarkEnd w:id="0"/>
       <w:r>
         <w:rPr>
           <w:rFonts w:ascii="Arial" w:hAnsi="Arial" w:cs="Arial"/>
           <w:sz w:val="20"/>
         </w:rPr>
-        <w:t xml:space="preserve"> para dar transparência ao processo de auditorias</w:t>
+        <w:t xml:space="preserve"> digitais dos votos. </w:t>
       </w:r>
       <w:r>
         <w:rPr>
           <w:rFonts w:ascii="Arial" w:hAnsi="Arial" w:cs="Arial"/>
           <w:sz w:val="20"/>
         </w:rPr>
-        <w:t xml:space="preserve">. O resultado é a criação de uma criptomoeda que existe para representar cada voto, onde cada </w:t>
-      </w:r>
-      <w:r>
-        <w:rPr>
-          <w:rFonts w:ascii="Arial" w:hAnsi="Arial" w:cs="Arial"/>
+        <w:t xml:space="preserve">O código é escrito na linguagem </w:t>
+      </w:r>
+      <w:r>
+        <w:rPr>
+          <w:rFonts w:ascii="Arial" w:hAnsi="Arial" w:cs="Arial"/>
+          <w:i/>
           <w:sz w:val="20"/>
         </w:rPr>
-        <w:t>registro digital de voto fica gravado</w:t>
+        <w:t>Solidity</w:t>
       </w:r>
       <w:r>
         <w:rPr>
           <w:rFonts w:ascii="Arial" w:hAnsi="Arial" w:cs="Arial"/>
           <w:sz w:val="20"/>
         </w:rPr>
-        <w:t xml:space="preserve"> num blockchain resistente a censura, ataques de negação de serviço e</w:t>
-      </w:r>
-      <w:r>
-        <w:rPr>
-          <w:rFonts w:ascii="Arial" w:hAnsi="Arial" w:cs="Arial"/>
+        <w:t xml:space="preserve"> e posteriormente compilado para </w:t>
+      </w:r>
+      <w:r>
+        <w:rPr>
+          <w:rFonts w:ascii="Arial" w:hAnsi="Arial" w:cs="Arial"/>
+          <w:i/>
           <w:sz w:val="20"/>
         </w:rPr>
-        <w:t xml:space="preserve"> cujas transações estão sempre disponíveis</w:t>
+        <w:t>bytecode</w:t>
       </w:r>
       <w:r>
         <w:rPr>
           <w:rFonts w:ascii="Arial" w:hAnsi="Arial" w:cs="Arial"/>
           <w:sz w:val="20"/>
         </w:rPr>
-        <w:t xml:space="preserve"> para auditorias.</w:t>
+        <w:t xml:space="preserve"> que pode ser interpretado pela máquina virtual da rede </w:t>
+      </w:r>
+      <w:r>
+        <w:rPr>
+          <w:rFonts w:ascii="Arial" w:hAnsi="Arial" w:cs="Arial"/>
+          <w:i/>
+          <w:sz w:val="20"/>
+        </w:rPr>
+        <w:t>Ethereum</w:t>
+      </w:r>
+      <w:r>
+        <w:rPr>
+          <w:rFonts w:ascii="Arial" w:hAnsi="Arial" w:cs="Arial"/>
+          <w:sz w:val="20"/>
+        </w:rPr>
+        <w:t>. O resultado é a criação de uma criptomoeda que existe para representar cada voto, onde cada registro digital de voto fica gravado num blockchain resistente a censura, ataques de negação de serviço e que está sempre disponível para auditorias.</w:t>
       </w:r>
     </w:p>
     <w:p>
@@ -231,8 +289,8 @@
           <w:sz w:val="20"/>
         </w:rPr>
         <w:sectPr>
-          <w:headerReference w:type="default" r:id="rId9"/>
-          <w:footerReference w:type="default" r:id="rId10"/>
+          <w:headerReference w:type="default" r:id="rId12"/>
+          <w:footerReference w:type="default" r:id="rId13"/>
           <w:footnotePr>
             <w:pos w:val="beneathText"/>
           </w:footnotePr>
@@ -270,7 +328,14 @@
           <w:rFonts w:ascii="Arial" w:hAnsi="Arial"/>
           <w:sz w:val="20"/>
         </w:rPr>
-        <w:t>eleições, blockchain, ethereum, criptomoeda, ethervoltz.</w:t>
+        <w:t>tecnologia</w:t>
+      </w:r>
+      <w:r>
+        <w:rPr>
+          <w:rFonts w:ascii="Arial" w:hAnsi="Arial"/>
+          <w:sz w:val="20"/>
+        </w:rPr>
+        <w:t>, blockchain, ethereum, criptomoeda, ethervoltz.</w:t>
       </w:r>
     </w:p>
     <w:p>
@@ -681,7 +746,31 @@
           <w:rFonts w:ascii="Arial" w:hAnsi="Arial"/>
           <w:lang w:val="pt-BR"/>
         </w:rPr>
-        <w:t xml:space="preserve"> do início da votação. [1]</w:t>
+        <w:t xml:space="preserve"> do início da votação. (</w:t>
+      </w:r>
+      <w:r>
+        <w:rPr>
+          <w:rFonts w:ascii="Arial" w:hAnsi="Arial" w:cs="Arial"/>
+        </w:rPr>
+        <w:t>SÉRVULO</w:t>
+      </w:r>
+      <w:r>
+        <w:rPr>
+          <w:rFonts w:ascii="Arial" w:hAnsi="Arial" w:cs="Arial"/>
+        </w:rPr>
+        <w:t xml:space="preserve"> et al.</w:t>
+      </w:r>
+      <w:r>
+        <w:rPr>
+          <w:rFonts w:ascii="Arial" w:hAnsi="Arial" w:cs="Arial"/>
+        </w:rPr>
+        <w:t>,20</w:t>
+      </w:r>
+      <w:r>
+        <w:rPr>
+          <w:rFonts w:ascii="Arial" w:hAnsi="Arial" w:cs="Arial"/>
+        </w:rPr>
+        <w:t>10)</w:t>
       </w:r>
     </w:p>
     <w:p>
@@ -702,7 +791,7 @@
           <w:rFonts w:ascii="Arial" w:hAnsi="Arial"/>
           <w:lang w:val="pt-BR"/>
         </w:rPr>
-        <w:t xml:space="preserve">O Caso Itajaí, SC - 2008: </w:t>
+        <w:t xml:space="preserve">O Caso Alagoas - 2006: Diversas irregularidades nos arquivos gerados pelas urnas foram detectadas por auditores externos [4]. Frente as evidências, o administrador </w:t>
       </w:r>
       <w:r>
         <w:rPr>
@@ -710,22 +799,34 @@
           <w:i/>
           <w:lang w:val="pt-BR"/>
         </w:rPr>
-        <w:t>N</w:t>
-      </w:r>
-      <w:r>
-        <w:rPr>
-          <w:rFonts w:ascii="Arial" w:hAnsi="Arial"/>
-          <w:i/>
-          <w:lang w:val="pt-BR"/>
-        </w:rPr>
-        <w:t>enhuma</w:t>
-      </w:r>
-      <w:r>
-        <w:rPr>
-          <w:rFonts w:ascii="Arial" w:hAnsi="Arial"/>
-          <w:lang w:val="pt-BR"/>
-        </w:rPr>
-        <w:t xml:space="preserve"> urna preparada para a votação passou pelo teste obrigatório prescrito pelo Art. 32 da Res. TSE 22.712/08. Um caso foi o da 97ª Zona Eleitoral onde a urna da seção 236 que foi sorteada para o teste obrigatório foi substituída por outra na hora do teste, preparada exclusivamente para este fim. A urna que foi utilizada para o teste foi posteriormente colocada à parte e recarregada, procedimento que destruiu eventuais provas nela gravadas. [2]</w:t>
+        <w:t>negou</w:t>
+      </w:r>
+      <w:r>
+        <w:rPr>
+          <w:rFonts w:ascii="Arial" w:hAnsi="Arial"/>
+          <w:lang w:val="pt-BR"/>
+        </w:rPr>
+        <w:t xml:space="preserve"> acesso aos arquivos solicitados pelos auditores e transferiu ao requerente uma cobrança antecipada no valor de R$ 2 milhões para que fosse desenvolvida uma perícia das urnas. Diante do não pagamento do valor proibitivo, o requerente foi multado e condenado por litigância de má-fé.</w:t>
+      </w:r>
+      <w:r>
+        <w:rPr>
+          <w:rFonts w:ascii="Arial" w:hAnsi="Arial"/>
+          <w:lang w:val="pt-BR"/>
+        </w:rPr>
+        <w:t xml:space="preserve"> </w:t>
+      </w:r>
+      <w:r>
+        <w:rPr>
+          <w:rFonts w:ascii="Arial" w:hAnsi="Arial"/>
+          <w:lang w:val="pt-BR"/>
+        </w:rPr>
+        <w:t>(</w:t>
+      </w:r>
+      <w:r>
+        <w:rPr>
+          <w:rFonts w:ascii="Arial" w:hAnsi="Arial" w:cs="Arial"/>
+        </w:rPr>
+        <w:t>SÉRVULO et al.,2010)</w:t>
       </w:r>
     </w:p>
     <w:p>
@@ -746,7 +847,7 @@
           <w:rFonts w:ascii="Arial" w:hAnsi="Arial"/>
           <w:lang w:val="pt-BR"/>
         </w:rPr>
-        <w:t xml:space="preserve">O Caso Alagoas - 2006: Diversas irregularidades nos arquivos gerados pelas urnas foram detectadas por auditores externos [4]. Frente as evidências, o administrador </w:t>
+        <w:t xml:space="preserve">O Caso Itajaí, SC - 2008: </w:t>
       </w:r>
       <w:r>
         <w:rPr>
@@ -754,14 +855,42 @@
           <w:i/>
           <w:lang w:val="pt-BR"/>
         </w:rPr>
-        <w:t>negou</w:t>
-      </w:r>
-      <w:r>
-        <w:rPr>
-          <w:rFonts w:ascii="Arial" w:hAnsi="Arial"/>
-          <w:lang w:val="pt-BR"/>
-        </w:rPr>
-        <w:t xml:space="preserve"> acesso aos arquivos solicitados pelos auditores e transferiu ao requerente uma cobrança antecipada no valor de R$ 2 milhões para que fosse desenvolvida uma perícia das urnas. Diante do não pagamento do valor proibitivo, o requerente foi multado e condenado por litigância de má-fé.</w:t>
+        <w:t>N</w:t>
+      </w:r>
+      <w:r>
+        <w:rPr>
+          <w:rFonts w:ascii="Arial" w:hAnsi="Arial"/>
+          <w:i/>
+          <w:lang w:val="pt-BR"/>
+        </w:rPr>
+        <w:t>enhuma</w:t>
+      </w:r>
+      <w:r>
+        <w:rPr>
+          <w:rFonts w:ascii="Arial" w:hAnsi="Arial"/>
+          <w:lang w:val="pt-BR"/>
+        </w:rPr>
+        <w:t xml:space="preserve"> urna preparada para a votação passou pelo teste obrigatório prescrito pelo Art. 32 da Res. TSE 22.712/08. Um caso foi o da 97ª Zona Eleitoral onde a urna da seção 236 que foi sorteada para o teste obrigatório foi substituída por outra na hora do teste, preparada exclusivamente para este fim. A urna que foi utilizada para o teste foi posteriormente colocada à parte e recarregada, procedimento que destruiu </w:t>
+      </w:r>
+      <w:r>
+        <w:rPr>
+          <w:rFonts w:ascii="Arial" w:hAnsi="Arial"/>
+          <w:lang w:val="pt-BR"/>
+        </w:rPr>
+        <w:t xml:space="preserve">eventuais provas nela gravadas. </w:t>
+      </w:r>
+      <w:r>
+        <w:rPr>
+          <w:rFonts w:ascii="Arial" w:hAnsi="Arial"/>
+          <w:lang w:val="pt-BR"/>
+        </w:rPr>
+        <w:t>(</w:t>
+      </w:r>
+      <w:r>
+        <w:rPr>
+          <w:rFonts w:ascii="Arial" w:hAnsi="Arial" w:cs="Arial"/>
+        </w:rPr>
+        <w:t>SÉRVULO et al.,2010)</w:t>
       </w:r>
     </w:p>
     <w:p>
@@ -804,7 +933,56 @@
           <w:rFonts w:ascii="Arial" w:hAnsi="Arial"/>
           <w:lang w:val="pt-BR"/>
         </w:rPr>
-        <w:t xml:space="preserve">, o Princípio da Independência de Software é preservado, entretanto, todas as provas geradas no momento do voto são controladas pelo administrador. Auditorias necessariamente precisam envolve-lo. O caminho do voto desde </w:t>
+        <w:t xml:space="preserve"> (BRUNAZO,</w:t>
+      </w:r>
+      <w:r>
+        <w:rPr>
+          <w:rFonts w:ascii="Arial" w:hAnsi="Arial"/>
+          <w:lang w:val="pt-BR"/>
+        </w:rPr>
+        <w:t xml:space="preserve"> 2014</w:t>
+      </w:r>
+      <w:r>
+        <w:rPr>
+          <w:rFonts w:ascii="Arial" w:hAnsi="Arial"/>
+          <w:lang w:val="pt-BR"/>
+        </w:rPr>
+        <w:t>)</w:t>
+      </w:r>
+      <w:r>
+        <w:rPr>
+          <w:rFonts w:ascii="Arial" w:hAnsi="Arial"/>
+          <w:lang w:val="pt-BR"/>
+        </w:rPr>
+        <w:t>, o Princípio da Independência de Software</w:t>
+      </w:r>
+      <w:r>
+        <w:rPr>
+          <w:rFonts w:ascii="Arial" w:hAnsi="Arial"/>
+          <w:lang w:val="pt-BR"/>
+        </w:rPr>
+        <w:t xml:space="preserve"> em Sistemas Eleitoriais (RIVEST, 2016)</w:t>
+      </w:r>
+      <w:r>
+        <w:rPr>
+          <w:rFonts w:ascii="Arial" w:hAnsi="Arial"/>
+          <w:lang w:val="pt-BR"/>
+        </w:rPr>
+        <w:t xml:space="preserve"> é preservado, entretanto, todas as provas geradas no momento do voto são controladas pe</w:t>
+      </w:r>
+      <w:r>
+        <w:rPr>
+          <w:rFonts w:ascii="Arial" w:hAnsi="Arial"/>
+          <w:lang w:val="pt-BR"/>
+        </w:rPr>
+        <w:t>lo administrador. Auditorias ocorrem apenas com a autorização e sob condições impostas pelo mesmo</w:t>
+      </w:r>
+      <w:r>
+        <w:rPr>
+          <w:rFonts w:ascii="Arial" w:hAnsi="Arial"/>
+          <w:lang w:val="pt-BR"/>
+        </w:rPr>
+        <w:t xml:space="preserve">. O caminho do voto desde </w:t>
       </w:r>
       <w:r>
         <w:rPr>
@@ -829,6 +1007,7 @@
           <w:rFonts w:ascii="Arial" w:hAnsi="Arial"/>
           <w:lang w:val="pt-BR"/>
         </w:rPr>
+        <w:lastRenderedPageBreak/>
         <w:t xml:space="preserve">O objetivo do projeto </w:t>
       </w:r>
       <w:r>
@@ -836,22 +1015,84 @@
           <w:rFonts w:ascii="Arial" w:hAnsi="Arial"/>
           <w:lang w:val="pt-BR"/>
         </w:rPr>
-        <w:t xml:space="preserve">é desenvolver sistema eleitoral independente de software que decentralize o destino das provas geradas em cada voto, de forma que os registros físicos ficam sob controle do </w:t>
-      </w:r>
-      <w:r>
-        <w:rPr>
-          <w:rFonts w:ascii="Arial" w:hAnsi="Arial"/>
-          <w:lang w:val="pt-BR"/>
-        </w:rPr>
-        <w:lastRenderedPageBreak/>
-        <w:t>administrador e os registros digitais ficam sob c</w:t>
-      </w:r>
-      <w:r>
-        <w:rPr>
-          <w:rFonts w:ascii="Arial" w:hAnsi="Arial"/>
-          <w:lang w:val="pt-BR"/>
-        </w:rPr>
-        <w:t>ontrole de um programa autônomo que pode ser auditado de forma transparente e direta.</w:t>
+        <w:t>é desenvolver sistema eleitoral</w:t>
+      </w:r>
+      <w:r>
+        <w:rPr>
+          <w:rFonts w:ascii="Arial" w:hAnsi="Arial"/>
+          <w:lang w:val="pt-BR"/>
+        </w:rPr>
+        <w:t xml:space="preserve"> que respeite o Princípio da</w:t>
+      </w:r>
+      <w:r>
+        <w:rPr>
+          <w:rFonts w:ascii="Arial" w:hAnsi="Arial"/>
+          <w:lang w:val="pt-BR"/>
+        </w:rPr>
+        <w:t xml:space="preserve"> </w:t>
+      </w:r>
+      <w:r>
+        <w:rPr>
+          <w:rFonts w:ascii="Arial" w:hAnsi="Arial"/>
+          <w:lang w:val="pt-BR"/>
+        </w:rPr>
+        <w:t>Independência</w:t>
+      </w:r>
+      <w:r>
+        <w:rPr>
+          <w:rFonts w:ascii="Arial" w:hAnsi="Arial"/>
+          <w:lang w:val="pt-BR"/>
+        </w:rPr>
+        <w:t xml:space="preserve"> de </w:t>
+      </w:r>
+      <w:r>
+        <w:rPr>
+          <w:rFonts w:ascii="Arial" w:hAnsi="Arial"/>
+          <w:lang w:val="pt-BR"/>
+        </w:rPr>
+        <w:t>S</w:t>
+      </w:r>
+      <w:r>
+        <w:rPr>
+          <w:rFonts w:ascii="Arial" w:hAnsi="Arial"/>
+          <w:lang w:val="pt-BR"/>
+        </w:rPr>
+        <w:t>oftware</w:t>
+      </w:r>
+      <w:r>
+        <w:rPr>
+          <w:rFonts w:ascii="Arial" w:hAnsi="Arial"/>
+          <w:lang w:val="pt-BR"/>
+        </w:rPr>
+        <w:t xml:space="preserve"> em S</w:t>
+      </w:r>
+      <w:r>
+        <w:rPr>
+          <w:rFonts w:ascii="Arial" w:hAnsi="Arial"/>
+          <w:lang w:val="pt-BR"/>
+        </w:rPr>
+        <w:t>istemas Eleitorais e</w:t>
+      </w:r>
+      <w:r>
+        <w:rPr>
+          <w:rFonts w:ascii="Arial" w:hAnsi="Arial"/>
+          <w:lang w:val="pt-BR"/>
+        </w:rPr>
+        <w:t xml:space="preserve"> que decentralize o destino das provas geradas em cada voto, de forma que os registros físicos ficam sob controle do administrador e os registros digitais ficam sob c</w:t>
+      </w:r>
+      <w:r>
+        <w:rPr>
+          <w:rFonts w:ascii="Arial" w:hAnsi="Arial"/>
+          <w:lang w:val="pt-BR"/>
+        </w:rPr>
+        <w:t xml:space="preserve">ontrole de um programa autônomo que pode ser auditado de forma </w:t>
+      </w:r>
+      <w:r>
+        <w:rPr>
+          <w:rFonts w:ascii="Arial" w:hAnsi="Arial"/>
+          <w:lang w:val="pt-BR"/>
+        </w:rPr>
+        <w:t>sem a necessidade de interagir com o administrador.</w:t>
       </w:r>
     </w:p>
     <w:p>
@@ -1174,7 +1415,7 @@
           <w:i/>
           <w:lang w:val="pt-BR"/>
         </w:rPr>
-        <w:t>VoltCoin</w:t>
+        <w:t>VoltToken</w:t>
       </w:r>
       <w:r>
         <w:rPr>
@@ -1224,7 +1465,21 @@
           <w:rFonts w:ascii="Arial" w:hAnsi="Arial"/>
           <w:lang w:val="pt-BR"/>
         </w:rPr>
-        <w:t>de um contrato inteligente imutável. Desta forma, cada voto é uma transferência de uma carteira associada a uma determinada urna, para uma carteira associada a um determinado candidato.</w:t>
+        <w:t>de um contrato inteligente imutável</w:t>
+      </w:r>
+      <w:r>
+        <w:rPr>
+          <w:rFonts w:ascii="Arial" w:hAnsi="Arial"/>
+          <w:lang w:val="pt-BR"/>
+        </w:rPr>
+        <w:t xml:space="preserve"> (ETHEREUM, 2016)</w:t>
+      </w:r>
+      <w:r>
+        <w:rPr>
+          <w:rFonts w:ascii="Arial" w:hAnsi="Arial"/>
+          <w:lang w:val="pt-BR"/>
+        </w:rPr>
+        <w:t>. Desta forma, cada voto é uma transferência de uma carteira associada a uma determinada urna, para uma carteira associada a um determinado candidato.</w:t>
       </w:r>
     </w:p>
     <w:p>
@@ -1279,21 +1534,49 @@
           <w:rFonts w:ascii="Arial" w:hAnsi="Arial"/>
           <w:lang w:val="pt-BR"/>
         </w:rPr>
-        <w:t xml:space="preserve"> utilizado como banco de dados dos votos. Como o código do contrato é aberto e as transações são asseguradas por criptografia de chaves assimétricas, um auditor pode verificar as regras de negócio do sistema e verificar a origem de todas as transações realizadas.</w:t>
-      </w:r>
-      <w:r>
-        <w:rPr>
-          <w:rFonts w:ascii="Arial" w:hAnsi="Arial"/>
-          <w:lang w:val="pt-BR"/>
-        </w:rPr>
-        <w:t xml:space="preserve"> De maneira similar a outras criptomoedas como o Bitcoin, a infraestutura não possui autoridade central com poder de emitir novos Voltcoins</w:t>
-      </w:r>
-      <w:r>
-        <w:rPr>
-          <w:rFonts w:ascii="Arial" w:hAnsi="Arial"/>
-          <w:lang w:val="pt-BR"/>
-        </w:rPr>
-        <w:t xml:space="preserve"> ou</w:t>
+        <w:t xml:space="preserve"> utilizado como banco de dados dos votos</w:t>
+      </w:r>
+      <w:r>
+        <w:rPr>
+          <w:rFonts w:ascii="Arial" w:hAnsi="Arial"/>
+          <w:lang w:val="pt-BR"/>
+        </w:rPr>
+        <w:t xml:space="preserve"> (WOOD,</w:t>
+      </w:r>
+      <w:r>
+        <w:rPr>
+          <w:rFonts w:ascii="Arial" w:hAnsi="Arial"/>
+          <w:lang w:val="pt-BR"/>
+        </w:rPr>
+        <w:t xml:space="preserve"> </w:t>
+      </w:r>
+      <w:r>
+        <w:rPr>
+          <w:rFonts w:ascii="Arial" w:hAnsi="Arial"/>
+          <w:lang w:val="pt-BR"/>
+        </w:rPr>
+        <w:t>2015)</w:t>
+      </w:r>
+      <w:r>
+        <w:rPr>
+          <w:rFonts w:ascii="Arial" w:hAnsi="Arial"/>
+          <w:lang w:val="pt-BR"/>
+        </w:rPr>
+        <w:t>. Como o código do contrato é aberto e as transações são asseguradas por criptografia de chaves assimétricas, um auditor pode verificar as regras de negócio do sistema e verificar a origem de todas as transações realizadas.</w:t>
+      </w:r>
+      <w:r>
+        <w:rPr>
+          <w:rFonts w:ascii="Arial" w:hAnsi="Arial"/>
+          <w:lang w:val="pt-BR"/>
+        </w:rPr>
+        <w:t xml:space="preserve"> De maneira similar a outras criptomoedas como o Bitcoin, a infraestutura não possui autoridade central com poder de emitir </w:t>
+      </w:r>
+      <w:r>
+        <w:rPr>
+          <w:rFonts w:ascii="Arial" w:hAnsi="Arial"/>
+          <w:lang w:val="pt-BR"/>
+        </w:rPr>
+        <w:t>ou</w:t>
       </w:r>
       <w:r>
         <w:rPr>
@@ -1307,14 +1590,56 @@
           <w:rFonts w:ascii="Arial" w:hAnsi="Arial"/>
           <w:lang w:val="pt-BR"/>
         </w:rPr>
-        <w:t>ência de Voltcoins</w:t>
-      </w:r>
-      <w:r>
-        <w:rPr>
-          <w:rFonts w:ascii="Arial" w:hAnsi="Arial"/>
-          <w:lang w:val="pt-BR"/>
-        </w:rPr>
-        <w:t xml:space="preserve"> de forma indetectável.</w:t>
+        <w:t>ência</w:t>
+      </w:r>
+      <w:r>
+        <w:rPr>
+          <w:rFonts w:ascii="Arial" w:hAnsi="Arial"/>
+          <w:lang w:val="pt-BR"/>
+        </w:rPr>
+        <w:t>s</w:t>
+      </w:r>
+      <w:r>
+        <w:rPr>
+          <w:rFonts w:ascii="Arial" w:hAnsi="Arial"/>
+          <w:lang w:val="pt-BR"/>
+        </w:rPr>
+        <w:t xml:space="preserve"> de </w:t>
+      </w:r>
+      <w:r>
+        <w:rPr>
+          <w:rFonts w:ascii="Arial" w:hAnsi="Arial"/>
+          <w:lang w:val="pt-BR"/>
+        </w:rPr>
+        <w:t>VoltToken</w:t>
+      </w:r>
+      <w:r>
+        <w:rPr>
+          <w:rFonts w:ascii="Arial" w:hAnsi="Arial"/>
+          <w:lang w:val="pt-BR"/>
+        </w:rPr>
+        <w:t>s</w:t>
+      </w:r>
+      <w:r>
+        <w:rPr>
+          <w:rFonts w:ascii="Arial" w:hAnsi="Arial"/>
+          <w:lang w:val="pt-BR"/>
+        </w:rPr>
+        <w:t xml:space="preserve"> de forma indetectável</w:t>
+      </w:r>
+      <w:r>
+        <w:rPr>
+          <w:rFonts w:ascii="Arial" w:hAnsi="Arial"/>
+          <w:lang w:val="pt-BR"/>
+        </w:rPr>
+        <w:t xml:space="preserve"> ou fora das regras definidas no contrato inteligente</w:t>
+      </w:r>
+      <w:r>
+        <w:rPr>
+          <w:rFonts w:ascii="Arial" w:hAnsi="Arial"/>
+          <w:lang w:val="pt-BR"/>
+        </w:rPr>
+        <w:t xml:space="preserve"> (ETHEREUM, 2016).</w:t>
       </w:r>
     </w:p>
     <w:p>
@@ -1386,7 +1711,7 @@
                     </pic:cNvPicPr>
                   </pic:nvPicPr>
                   <pic:blipFill rotWithShape="1">
-                    <a:blip r:embed="rId11">
+                    <a:blip r:embed="rId14">
                       <a:extLst>
                         <a:ext uri="{28A0092B-C50C-407E-A947-70E740481C1C}">
                           <a14:useLocalDpi xmlns:a14="http://schemas.microsoft.com/office/drawing/2010/main" val="0"/>
@@ -1502,6 +1827,7 @@
           <w:rFonts w:ascii="Arial" w:hAnsi="Arial"/>
           <w:lang w:val="pt-BR"/>
         </w:rPr>
+        <w:lastRenderedPageBreak/>
         <w:t xml:space="preserve">Um computador a ser utilizado como urna sob controle do adminstrador, e que possui uma chave privada capaz de assinar transferências de </w:t>
       </w:r>
       <w:r>
@@ -1510,7 +1836,15 @@
           <w:i/>
           <w:lang w:val="pt-BR"/>
         </w:rPr>
-        <w:t>Voltcoins</w:t>
+        <w:t>VoltToken</w:t>
+      </w:r>
+      <w:r>
+        <w:rPr>
+          <w:rFonts w:ascii="Arial" w:hAnsi="Arial"/>
+          <w:i/>
+          <w:lang w:val="pt-BR"/>
+        </w:rPr>
+        <w:t>s</w:t>
       </w:r>
       <w:r>
         <w:rPr>
@@ -1677,7 +2011,6 @@
           <w:rFonts w:ascii="Arial" w:hAnsi="Arial"/>
           <w:lang w:val="pt-BR"/>
         </w:rPr>
-        <w:lastRenderedPageBreak/>
         <w:t xml:space="preserve">Uma urna para a coleta dos </w:t>
       </w:r>
       <w:r>
@@ -1884,7 +2217,7 @@
                     </pic:cNvPicPr>
                   </pic:nvPicPr>
                   <pic:blipFill rotWithShape="1">
-                    <a:blip r:embed="rId12">
+                    <a:blip r:embed="rId15">
                       <a:extLst>
                         <a:ext uri="{28A0092B-C50C-407E-A947-70E740481C1C}">
                           <a14:useLocalDpi xmlns:a14="http://schemas.microsoft.com/office/drawing/2010/main" val="0"/>
@@ -1993,7 +2326,21 @@
           <w:rFonts w:ascii="Arial" w:hAnsi="Arial"/>
           <w:lang w:val="pt-BR"/>
         </w:rPr>
-        <w:t xml:space="preserve"> que a identifica unicamente. Uma busca em um explorador de blocos com este </w:t>
+        <w:t xml:space="preserve"> que a identifica unicamente</w:t>
+      </w:r>
+      <w:r>
+        <w:rPr>
+          <w:rFonts w:ascii="Arial" w:hAnsi="Arial"/>
+          <w:lang w:val="pt-BR"/>
+        </w:rPr>
+        <w:t xml:space="preserve"> (ETHEREUM,2016)</w:t>
+      </w:r>
+      <w:r>
+        <w:rPr>
+          <w:rFonts w:ascii="Arial" w:hAnsi="Arial"/>
+          <w:lang w:val="pt-BR"/>
+        </w:rPr>
+        <w:t xml:space="preserve">. Uma busca em um explorador de blocos com este </w:t>
       </w:r>
       <w:r>
         <w:rPr>
@@ -2356,7 +2703,6 @@
           <w:rFonts w:ascii="Arial" w:hAnsi="Arial" w:cs="Arial"/>
           <w:lang w:val="pt-BR"/>
         </w:rPr>
-        <w:lastRenderedPageBreak/>
         <w:t xml:space="preserve">Apenas endereços de carteiras que representam candidatos podem receber </w:t>
       </w:r>
       <w:r>
@@ -3142,7 +3488,15 @@
           <w:rFonts w:ascii="Arial" w:hAnsi="Arial" w:cs="Arial"/>
           <w:lang w:val="pt-BR"/>
         </w:rPr>
-        <w:t xml:space="preserve">EtherVoltz é uma proposta que visa decentralizar o processo eleitoral e de auditorias ao transferir a responsabilidade de gerenciar dos registros digitais de votos a um programa que executa em uma máquina virtual que não possui autoridade central, é imutável e resistente a censura. Ao transformar o voto do eleitor em uma criptomoeda, o sistema imediatamente ganha todas as propriedades de segurança do protocolo de consenso e de disponibilidade da rede </w:t>
+        <w:t xml:space="preserve">EtherVoltz é uma proposta que visa decentralizar o processo eleitoral e de auditorias ao transferir a responsabilidade de gerenciar dos registros digitais de votos a um programa que executa em uma máquina virtual que não possui autoridade central, é imutável e resistente a censura. Ao transformar </w:t>
+      </w:r>
+      <w:r>
+        <w:rPr>
+          <w:rFonts w:ascii="Arial" w:hAnsi="Arial" w:cs="Arial"/>
+          <w:lang w:val="pt-BR"/>
+        </w:rPr>
+        <w:lastRenderedPageBreak/>
+        <w:t xml:space="preserve">o voto do eleitor em uma criptomoeda, o sistema imediatamente ganha todas as propriedades de segurança do protocolo de consenso e de disponibilidade da rede </w:t>
       </w:r>
       <w:r>
         <w:rPr>
@@ -3175,7 +3529,6 @@
           <w:rFonts w:ascii="Arial" w:hAnsi="Arial" w:cs="Arial"/>
           <w:lang w:val="pt-BR"/>
         </w:rPr>
-        <w:lastRenderedPageBreak/>
         <w:t>Ao transformar o voto do eleitor em uma criptomoeda, o sistema imediatamente ganha todas as propriedades de segurança do protocolo d</w:t>
       </w:r>
       <w:r>
@@ -3285,492 +3638,18 @@
     </w:p>
     <w:p>
       <w:pPr>
-        <w:pStyle w:val="TextosemFormatao1"/>
-        <w:rPr>
-          <w:rFonts w:ascii="Arial" w:hAnsi="Arial" w:cs="Arial"/>
-        </w:rPr>
-      </w:pPr>
-      <w:r>
-        <w:rPr>
-          <w:rFonts w:ascii="Arial" w:hAnsi="Arial" w:cs="Arial"/>
-        </w:rPr>
-        <w:t>SÉRVULO, S S. et a</w:t>
-      </w:r>
-      <w:r>
-        <w:rPr>
-          <w:rFonts w:ascii="Arial" w:hAnsi="Arial" w:cs="Arial"/>
-        </w:rPr>
-        <w:t>l</w:t>
-      </w:r>
-      <w:r>
-        <w:rPr>
-          <w:rFonts w:ascii="Arial" w:hAnsi="Arial" w:cs="Arial"/>
-        </w:rPr>
-        <w:t>.</w:t>
-      </w:r>
-      <w:r>
-        <w:rPr>
-          <w:rFonts w:ascii="Arial" w:hAnsi="Arial" w:cs="Arial"/>
-        </w:rPr>
-        <w:t xml:space="preserve"> 1º Relatório do Comit</w:t>
-      </w:r>
-      <w:r>
-        <w:rPr>
-          <w:rFonts w:ascii="Arial" w:hAnsi="Arial" w:cs="Arial"/>
-        </w:rPr>
-        <w:t>ê Multidisciplinar Independente, 2010</w:t>
-      </w:r>
-      <w:r>
-        <w:rPr>
-          <w:rFonts w:ascii="Arial" w:hAnsi="Arial" w:cs="Arial"/>
-        </w:rPr>
-        <w:t xml:space="preserve"> </w:t>
-      </w:r>
-      <w:r>
-        <w:rPr>
-          <w:rFonts w:ascii="Arial" w:hAnsi="Arial" w:cs="Arial"/>
-        </w:rPr>
-        <w:t>D</w:t>
-      </w:r>
-      <w:r>
-        <w:rPr>
-          <w:rFonts w:ascii="Arial" w:hAnsi="Arial" w:cs="Arial"/>
-        </w:rPr>
-        <w:t xml:space="preserve">isponível em </w:t>
-      </w:r>
-      <w:r>
-        <w:rPr>
-          <w:rFonts w:ascii="Arial" w:hAnsi="Arial" w:cs="Arial"/>
-        </w:rPr>
-        <w:t>&lt;</w:t>
-      </w:r>
-      <w:r>
-        <w:rPr>
-          <w:rFonts w:ascii="Arial" w:hAnsi="Arial" w:cs="Arial"/>
-          <w:color w:val="000000" w:themeColor="text1"/>
-        </w:rPr>
-        <w:fldChar w:fldCharType="begin"/>
-      </w:r>
-      <w:r>
-        <w:rPr>
-          <w:rFonts w:ascii="Arial" w:hAnsi="Arial" w:cs="Arial"/>
-          <w:color w:val="000000" w:themeColor="text1"/>
-        </w:rPr>
-        <w:instrText xml:space="preserve"> HYPERLINK "http://www.votoseguro.org/textos/CMind-1-Brasil-2010.pdf" </w:instrText>
-      </w:r>
-      <w:r>
-        <w:rPr>
-          <w:rFonts w:ascii="Arial" w:hAnsi="Arial" w:cs="Arial"/>
-          <w:color w:val="000000" w:themeColor="text1"/>
-        </w:rPr>
-      </w:r>
-      <w:r>
-        <w:rPr>
-          <w:rFonts w:ascii="Arial" w:hAnsi="Arial" w:cs="Arial"/>
-          <w:color w:val="000000" w:themeColor="text1"/>
-        </w:rPr>
-        <w:fldChar w:fldCharType="separate"/>
-      </w:r>
-      <w:r>
-        <w:rPr>
-          <w:rStyle w:val="Hyperlink"/>
-          <w:rFonts w:ascii="Arial" w:hAnsi="Arial" w:cs="Arial"/>
-          <w:color w:val="000000" w:themeColor="text1"/>
-        </w:rPr>
-        <w:t>http://www.votoseguro.org/textos/CMind-1-Brasil-2010.pdf</w:t>
-      </w:r>
-      <w:r>
-        <w:rPr>
-          <w:rFonts w:ascii="Arial" w:hAnsi="Arial" w:cs="Arial"/>
-          <w:color w:val="000000" w:themeColor="text1"/>
-        </w:rPr>
-        <w:fldChar w:fldCharType="end"/>
-      </w:r>
-      <w:r>
-        <w:rPr>
-          <w:rFonts w:ascii="Arial" w:hAnsi="Arial" w:cs="Arial"/>
-        </w:rPr>
-        <w:t>&gt;.</w:t>
-      </w:r>
-      <w:r>
-        <w:rPr>
-          <w:rFonts w:ascii="Arial" w:hAnsi="Arial" w:cs="Arial"/>
-        </w:rPr>
-        <w:t xml:space="preserve"> </w:t>
-      </w:r>
-      <w:r>
-        <w:rPr>
-          <w:rFonts w:ascii="Arial" w:hAnsi="Arial" w:cs="Arial"/>
-        </w:rPr>
-        <w:t xml:space="preserve">Acesso em: </w:t>
-      </w:r>
-      <w:r>
-        <w:rPr>
-          <w:rFonts w:ascii="Arial" w:hAnsi="Arial" w:cs="Arial"/>
-        </w:rPr>
-        <w:t>15 jul</w:t>
-      </w:r>
-      <w:r>
-        <w:rPr>
-          <w:rFonts w:ascii="Arial" w:hAnsi="Arial" w:cs="Arial"/>
-        </w:rPr>
-        <w:t>.</w:t>
-      </w:r>
-      <w:r>
-        <w:rPr>
-          <w:rFonts w:ascii="Arial" w:hAnsi="Arial" w:cs="Arial"/>
-        </w:rPr>
-        <w:t>2017.</w:t>
-      </w:r>
-    </w:p>
-    <w:p>
-      <w:pPr>
-        <w:pStyle w:val="TextosemFormatao1"/>
-        <w:rPr>
-          <w:rFonts w:ascii="Arial" w:hAnsi="Arial" w:cs="Arial"/>
-        </w:rPr>
-      </w:pPr>
-    </w:p>
-    <w:p>
-      <w:pPr>
-        <w:pStyle w:val="TextosemFormatao1"/>
-        <w:rPr>
-          <w:rFonts w:ascii="Arial" w:hAnsi="Arial" w:cs="Arial"/>
-        </w:rPr>
-      </w:pPr>
-      <w:r>
-        <w:rPr>
-          <w:rFonts w:ascii="Arial" w:hAnsi="Arial" w:cs="Arial"/>
-        </w:rPr>
-        <w:t>WOOD</w:t>
-      </w:r>
-      <w:r>
-        <w:rPr>
-          <w:rFonts w:ascii="Arial" w:hAnsi="Arial" w:cs="Arial"/>
-        </w:rPr>
-        <w:t>,</w:t>
-      </w:r>
-      <w:r>
-        <w:rPr>
-          <w:rFonts w:ascii="Arial" w:hAnsi="Arial" w:cs="Arial"/>
-        </w:rPr>
-        <w:t xml:space="preserve"> G.</w:t>
-      </w:r>
-      <w:r>
-        <w:rPr>
-          <w:rFonts w:ascii="Arial" w:hAnsi="Arial" w:cs="Arial"/>
-        </w:rPr>
-        <w:t xml:space="preserve"> </w:t>
-      </w:r>
-      <w:r>
-        <w:rPr>
-          <w:rFonts w:ascii="Arial" w:hAnsi="Arial" w:cs="Arial"/>
-        </w:rPr>
-        <w:t>Ethereum: A Secure Decentralised Generalised Transaction Ledger</w:t>
-      </w:r>
-      <w:r>
-        <w:rPr>
-          <w:rFonts w:ascii="Arial" w:hAnsi="Arial" w:cs="Arial"/>
-        </w:rPr>
-        <w:t>.</w:t>
-      </w:r>
-      <w:r>
-        <w:rPr>
-          <w:rFonts w:ascii="Arial" w:hAnsi="Arial" w:cs="Arial"/>
-        </w:rPr>
-        <w:t xml:space="preserve"> Disponível em :</w:t>
-      </w:r>
-      <w:r>
-        <w:rPr>
-          <w:rFonts w:ascii="Arial" w:hAnsi="Arial" w:cs="Arial"/>
-        </w:rPr>
-        <w:t xml:space="preserve"> &lt;</w:t>
-      </w:r>
-      <w:r>
-        <w:rPr>
-          <w:rFonts w:ascii="Arial" w:hAnsi="Arial" w:cs="Arial"/>
-          <w:color w:val="000000" w:themeColor="text1"/>
-          <w:u w:val="single"/>
-        </w:rPr>
-        <w:fldChar w:fldCharType="begin"/>
-      </w:r>
-      <w:r>
-        <w:rPr>
-          <w:rFonts w:ascii="Arial" w:hAnsi="Arial" w:cs="Arial"/>
-          <w:color w:val="000000" w:themeColor="text1"/>
-          <w:u w:val="single"/>
-        </w:rPr>
-        <w:instrText xml:space="preserve"> HYPERLINK "http://www.cryptopapers.net/papers/ethereum-yellowpaper.pdf" </w:instrText>
-      </w:r>
-      <w:r>
-        <w:rPr>
-          <w:rFonts w:ascii="Arial" w:hAnsi="Arial" w:cs="Arial"/>
-          <w:color w:val="000000" w:themeColor="text1"/>
-          <w:u w:val="single"/>
-        </w:rPr>
-      </w:r>
-      <w:r>
-        <w:rPr>
-          <w:rFonts w:ascii="Arial" w:hAnsi="Arial" w:cs="Arial"/>
-          <w:color w:val="000000" w:themeColor="text1"/>
-          <w:u w:val="single"/>
-        </w:rPr>
-        <w:fldChar w:fldCharType="separate"/>
-      </w:r>
-      <w:r>
-        <w:rPr>
-          <w:rStyle w:val="Hyperlink"/>
-          <w:rFonts w:ascii="Arial" w:hAnsi="Arial" w:cs="Arial"/>
-          <w:color w:val="000000" w:themeColor="text1"/>
-        </w:rPr>
-        <w:t>http://www.cryptopapers.net/papers/ethereum-yellowpaper.pdf</w:t>
-      </w:r>
-      <w:r>
-        <w:rPr>
-          <w:rFonts w:ascii="Arial" w:hAnsi="Arial" w:cs="Arial"/>
-          <w:color w:val="000000" w:themeColor="text1"/>
-          <w:u w:val="single"/>
-        </w:rPr>
-        <w:fldChar w:fldCharType="end"/>
-      </w:r>
-      <w:r>
-        <w:rPr>
-          <w:rFonts w:ascii="Arial" w:hAnsi="Arial" w:cs="Arial"/>
-        </w:rPr>
-        <w:t>&gt;</w:t>
-      </w:r>
-      <w:r>
-        <w:rPr>
-          <w:rFonts w:ascii="Arial" w:hAnsi="Arial" w:cs="Arial"/>
-        </w:rPr>
-        <w:t>. Acesso em: 13 jun.20</w:t>
-      </w:r>
-      <w:r>
-        <w:rPr>
-          <w:rFonts w:ascii="Arial" w:hAnsi="Arial" w:cs="Arial"/>
-        </w:rPr>
-        <w:t>1</w:t>
-      </w:r>
-      <w:r>
-        <w:rPr>
-          <w:rFonts w:ascii="Arial" w:hAnsi="Arial" w:cs="Arial"/>
-        </w:rPr>
-        <w:t>7</w:t>
-      </w:r>
-      <w:r>
-        <w:rPr>
-          <w:rFonts w:ascii="Arial" w:hAnsi="Arial" w:cs="Arial"/>
-        </w:rPr>
-        <w:t>.</w:t>
-      </w:r>
-    </w:p>
-    <w:p>
-      <w:pPr>
-        <w:pStyle w:val="TextosemFormatao1"/>
-        <w:rPr>
-          <w:rFonts w:ascii="Arial" w:hAnsi="Arial" w:cs="Arial"/>
-        </w:rPr>
-      </w:pPr>
-    </w:p>
-    <w:p>
-      <w:pPr>
-        <w:pStyle w:val="TextosemFormatao1"/>
-        <w:rPr>
-          <w:rFonts w:ascii="Arial" w:hAnsi="Arial" w:cs="Arial"/>
-          <w:lang w:val="en-US"/>
-        </w:rPr>
-      </w:pPr>
-      <w:r>
-        <w:rPr>
-          <w:rFonts w:ascii="Arial" w:hAnsi="Arial" w:cs="Arial"/>
-        </w:rPr>
-        <w:t>RIVEST</w:t>
-      </w:r>
-      <w:r>
-        <w:rPr>
-          <w:rFonts w:ascii="Arial" w:hAnsi="Arial" w:cs="Arial"/>
-        </w:rPr>
-        <w:t>,</w:t>
-      </w:r>
-      <w:r>
-        <w:rPr>
-          <w:rFonts w:ascii="Arial" w:hAnsi="Arial" w:cs="Arial"/>
-        </w:rPr>
-        <w:t xml:space="preserve"> R. L.</w:t>
-      </w:r>
-      <w:r>
-        <w:rPr>
-          <w:rFonts w:ascii="Arial" w:hAnsi="Arial" w:cs="Arial"/>
-        </w:rPr>
-        <w:t xml:space="preserve"> et al.</w:t>
-      </w:r>
-      <w:r>
-        <w:rPr>
-          <w:rFonts w:ascii="Arial" w:hAnsi="Arial" w:cs="Arial"/>
-        </w:rPr>
-        <w:t xml:space="preserve"> </w:t>
-      </w:r>
-      <w:r>
-        <w:rPr>
-          <w:rFonts w:ascii="Arial" w:hAnsi="Arial" w:cs="Arial"/>
-        </w:rPr>
-        <w:t xml:space="preserve">On the notion of </w:t>
-      </w:r>
-      <w:r>
-        <w:rPr>
-          <w:rFonts w:ascii="Arial" w:hAnsi="Arial" w:cs="Arial"/>
-          <w:lang w:val="en-US"/>
-        </w:rPr>
-        <w:t>“</w:t>
-      </w:r>
-      <w:r>
-        <w:rPr>
-          <w:rFonts w:ascii="Arial" w:hAnsi="Arial" w:cs="Arial"/>
-        </w:rPr>
-        <w:t>softw</w:t>
-      </w:r>
-      <w:r>
-        <w:rPr>
-          <w:rFonts w:ascii="Arial" w:hAnsi="Arial" w:cs="Arial"/>
-        </w:rPr>
-        <w:t>are independence“ in voting systems</w:t>
-      </w:r>
-      <w:r>
-        <w:rPr>
-          <w:rFonts w:ascii="Arial" w:hAnsi="Arial" w:cs="Arial"/>
-        </w:rPr>
-        <w:t>. Disponível em :</w:t>
-      </w:r>
-      <w:r>
-        <w:rPr>
-          <w:rFonts w:ascii="Arial" w:hAnsi="Arial" w:cs="Arial"/>
-        </w:rPr>
-        <w:t xml:space="preserve"> &lt;</w:t>
-      </w:r>
-      <w:r>
-        <w:rPr>
-          <w:rFonts w:ascii="Arial" w:hAnsi="Arial" w:cs="Arial"/>
-          <w:color w:val="000000" w:themeColor="text1"/>
-          <w:u w:val="single"/>
-        </w:rPr>
-        <w:fldChar w:fldCharType="begin"/>
-      </w:r>
-      <w:r>
-        <w:rPr>
-          <w:rFonts w:ascii="Arial" w:hAnsi="Arial" w:cs="Arial"/>
-          <w:color w:val="000000" w:themeColor="text1"/>
-          <w:u w:val="single"/>
-        </w:rPr>
-        <w:instrText xml:space="preserve"> HYPERLINK "https://people.csail.mit.edu/rivest/pubs/RW06.pdf" </w:instrText>
-      </w:r>
-      <w:r>
-        <w:rPr>
-          <w:rFonts w:ascii="Arial" w:hAnsi="Arial" w:cs="Arial"/>
-          <w:color w:val="000000" w:themeColor="text1"/>
-          <w:u w:val="single"/>
-        </w:rPr>
-      </w:r>
-      <w:r>
-        <w:rPr>
-          <w:rFonts w:ascii="Arial" w:hAnsi="Arial" w:cs="Arial"/>
-          <w:color w:val="000000" w:themeColor="text1"/>
-          <w:u w:val="single"/>
-        </w:rPr>
-        <w:fldChar w:fldCharType="separate"/>
-      </w:r>
-      <w:r>
-        <w:rPr>
-          <w:rStyle w:val="Hyperlink"/>
-          <w:rFonts w:ascii="Arial" w:hAnsi="Arial" w:cs="Arial"/>
-          <w:color w:val="000000" w:themeColor="text1"/>
-        </w:rPr>
-        <w:t>https://people.csail.mit.edu/rivest/pubs/RW06.pdf</w:t>
-      </w:r>
-      <w:r>
-        <w:rPr>
-          <w:rFonts w:ascii="Arial" w:hAnsi="Arial" w:cs="Arial"/>
-          <w:color w:val="000000" w:themeColor="text1"/>
-          <w:u w:val="single"/>
-        </w:rPr>
-        <w:fldChar w:fldCharType="end"/>
-      </w:r>
-      <w:r>
-        <w:rPr>
-          <w:rFonts w:ascii="Arial" w:hAnsi="Arial" w:cs="Arial"/>
-        </w:rPr>
-        <w:t>&gt;</w:t>
-      </w:r>
-      <w:r>
-        <w:rPr>
-          <w:rFonts w:ascii="Arial" w:hAnsi="Arial" w:cs="Arial"/>
-        </w:rPr>
-        <w:t>. Acesso em: 22</w:t>
-      </w:r>
-      <w:r>
-        <w:rPr>
-          <w:rFonts w:ascii="Arial" w:hAnsi="Arial" w:cs="Arial"/>
-        </w:rPr>
-        <w:t xml:space="preserve"> </w:t>
-      </w:r>
-      <w:r>
-        <w:rPr>
-          <w:rFonts w:ascii="Arial" w:hAnsi="Arial" w:cs="Arial"/>
-        </w:rPr>
-        <w:t>jul.20</w:t>
-      </w:r>
-      <w:r>
-        <w:rPr>
-          <w:rFonts w:ascii="Arial" w:hAnsi="Arial" w:cs="Arial"/>
-        </w:rPr>
-        <w:t>1</w:t>
-      </w:r>
-      <w:r>
-        <w:rPr>
-          <w:rFonts w:ascii="Arial" w:hAnsi="Arial" w:cs="Arial"/>
-        </w:rPr>
-        <w:t>7</w:t>
-      </w:r>
-      <w:r>
-        <w:rPr>
-          <w:rFonts w:ascii="Arial" w:hAnsi="Arial" w:cs="Arial"/>
-        </w:rPr>
-        <w:t>.</w:t>
-      </w:r>
-    </w:p>
-    <w:p>
-      <w:pPr>
-        <w:autoSpaceDE w:val="0"/>
+        <w:rPr>
+          <w:rFonts w:ascii="Arial" w:hAnsi="Arial" w:cs="Arial"/>
+          <w:b/>
+        </w:rPr>
+      </w:pPr>
+      <w:r>
         <w:rPr>
           <w:rFonts w:ascii="Arial" w:hAnsi="Arial" w:cs="Arial"/>
           <w:sz w:val="20"/>
           <w:szCs w:val="20"/>
-          <w:lang w:val="en-US"/>
-        </w:rPr>
-      </w:pPr>
-    </w:p>
-    <w:p>
-      <w:pPr>
-        <w:rPr>
-          <w:rFonts w:ascii="Arial" w:hAnsi="Arial" w:cs="Arial"/>
-          <w:sz w:val="20"/>
-          <w:szCs w:val="20"/>
-        </w:rPr>
-      </w:pPr>
-      <w:r>
-        <w:rPr>
-          <w:rFonts w:ascii="Arial" w:hAnsi="Arial" w:cs="Arial"/>
-          <w:sz w:val="20"/>
-          <w:szCs w:val="20"/>
-        </w:rPr>
-        <w:t>BRUNAZO, A. F. Modelos e Gerações dos Equipamentos de Votação Eletrônica</w:t>
-      </w:r>
-      <w:r>
-        <w:rPr>
-          <w:rFonts w:ascii="Arial" w:hAnsi="Arial" w:cs="Arial"/>
-          <w:sz w:val="20"/>
-          <w:szCs w:val="20"/>
-        </w:rPr>
-        <w:t xml:space="preserve">. </w:t>
+        </w:rPr>
+        <w:t xml:space="preserve">BRUNAZO, A. F. Modelos e Gerações dos Equipamentos de Votação Eletrônica. </w:t>
       </w:r>
       <w:r>
         <w:rPr>
@@ -3880,507 +3759,556 @@
           <w:sz w:val="20"/>
           <w:szCs w:val="20"/>
         </w:rPr>
-        <w:t>jul.2017</w:t>
-      </w:r>
-      <w:r>
-        <w:rPr>
-          <w:rFonts w:ascii="Arial" w:hAnsi="Arial" w:cs="Arial"/>
-          <w:sz w:val="20"/>
+        <w:t>jul.2017.</w:t>
+      </w:r>
+    </w:p>
+    <w:p>
+      <w:pPr>
+        <w:pStyle w:val="TextosemFormatao1"/>
+        <w:jc w:val="both"/>
+        <w:rPr>
+          <w:rFonts w:ascii="Arial" w:hAnsi="Arial" w:cs="Arial"/>
+          <w:b/>
+          <w:lang w:val="pt-BR"/>
+        </w:rPr>
+      </w:pPr>
+    </w:p>
+    <w:p>
+      <w:pPr>
+        <w:pStyle w:val="TextosemFormatao1"/>
+        <w:jc w:val="both"/>
+        <w:rPr>
+          <w:rFonts w:ascii="Arial" w:hAnsi="Arial" w:cs="Arial"/>
           <w:szCs w:val="20"/>
         </w:rPr>
-        <w:t>.</w:t>
-      </w:r>
-    </w:p>
-    <w:p>
-      <w:pPr>
-        <w:rPr>
-          <w:rFonts w:ascii="Arial" w:hAnsi="Arial" w:cs="Arial"/>
-          <w:sz w:val="20"/>
-          <w:szCs w:val="20"/>
-        </w:rPr>
-      </w:pPr>
-    </w:p>
-    <w:p>
-      <w:pPr>
-        <w:autoSpaceDE w:val="0"/>
-        <w:rPr>
-          <w:rFonts w:ascii="Arial" w:hAnsi="Arial" w:cs="Arial"/>
-          <w:sz w:val="20"/>
+      </w:pPr>
+      <w:r>
+        <w:rPr>
+          <w:rFonts w:ascii="Arial" w:hAnsi="Arial" w:cs="Arial"/>
           <w:szCs w:val="20"/>
           <w:lang w:val="en-US"/>
         </w:rPr>
-      </w:pPr>
-      <w:r>
-        <w:rPr>
-          <w:rFonts w:ascii="Arial" w:hAnsi="Arial" w:cs="Arial"/>
-          <w:sz w:val="20"/>
+        <w:t xml:space="preserve">CHOHAN, U. W. </w:t>
+      </w:r>
+      <w:proofErr w:type="spellStart"/>
+      <w:r>
+        <w:rPr>
+          <w:rFonts w:ascii="Arial" w:hAnsi="Arial" w:cs="Arial"/>
           <w:szCs w:val="20"/>
           <w:lang w:val="en-US"/>
         </w:rPr>
-        <w:t>MERCURY</w:t>
-      </w:r>
-      <w:r>
-        <w:rPr>
-          <w:rFonts w:ascii="Arial" w:hAnsi="Arial" w:cs="Arial"/>
-          <w:iCs/>
-          <w:sz w:val="20"/>
+        <w:t>Criptocurrencies</w:t>
+      </w:r>
+      <w:proofErr w:type="spellEnd"/>
+      <w:r>
+        <w:rPr>
+          <w:rFonts w:ascii="Arial" w:hAnsi="Arial" w:cs="Arial"/>
           <w:szCs w:val="20"/>
           <w:lang w:val="en-US"/>
         </w:rPr>
-        <w:t xml:space="preserve">, </w:t>
-      </w:r>
-      <w:r>
-        <w:rPr>
-          <w:rFonts w:ascii="Arial" w:hAnsi="Arial" w:cs="Arial"/>
-          <w:iCs/>
-          <w:sz w:val="20"/>
+        <w:t xml:space="preserve">: A Brief Thematic Review. </w:t>
+      </w:r>
+      <w:r>
+        <w:rPr>
+          <w:rFonts w:ascii="Arial" w:hAnsi="Arial" w:cs="Arial"/>
           <w:szCs w:val="20"/>
-          <w:lang w:val="en-US"/>
-        </w:rPr>
-        <w:t>R</w:t>
-      </w:r>
-      <w:r>
-        <w:rPr>
-          <w:rFonts w:ascii="Arial" w:hAnsi="Arial" w:cs="Arial"/>
-          <w:iCs/>
-          <w:sz w:val="20"/>
-          <w:szCs w:val="20"/>
-          <w:lang w:val="en-US"/>
-        </w:rPr>
-        <w:t>.</w:t>
-      </w:r>
-      <w:r>
-        <w:rPr>
-          <w:lang w:val="en-US"/>
-        </w:rPr>
-        <w:t xml:space="preserve"> </w:t>
-      </w:r>
-      <w:r>
-        <w:rPr>
-          <w:rFonts w:ascii="Arial" w:hAnsi="Arial" w:cs="Arial"/>
-          <w:iCs/>
-          <w:sz w:val="20"/>
-          <w:szCs w:val="20"/>
-          <w:lang w:val="en-US"/>
-        </w:rPr>
-        <w:t>Electronic Vote Tabulation Checks &amp; Balances</w:t>
-      </w:r>
-      <w:r>
-        <w:rPr>
-          <w:rFonts w:ascii="Arial" w:hAnsi="Arial" w:cs="Arial"/>
-          <w:sz w:val="20"/>
-          <w:szCs w:val="20"/>
-          <w:lang w:val="en-US"/>
-        </w:rPr>
-        <w:t>.</w:t>
-      </w:r>
-      <w:r>
-        <w:rPr>
-          <w:rFonts w:ascii="Arial" w:hAnsi="Arial" w:cs="Arial"/>
-          <w:sz w:val="20"/>
-          <w:szCs w:val="20"/>
-          <w:lang w:val="en-US"/>
-        </w:rPr>
-        <w:t xml:space="preserve"> </w:t>
-      </w:r>
-      <w:proofErr w:type="gramStart"/>
-      <w:r>
-        <w:rPr>
-          <w:rFonts w:ascii="Arial" w:hAnsi="Arial" w:cs="Arial"/>
-          <w:sz w:val="20"/>
-          <w:szCs w:val="20"/>
-          <w:lang w:val="en-US"/>
-        </w:rPr>
-        <w:t>Department of Computer and Information Systems</w:t>
-      </w:r>
-      <w:r>
-        <w:rPr>
-          <w:rFonts w:ascii="Arial" w:hAnsi="Arial" w:cs="Arial"/>
-          <w:sz w:val="20"/>
-          <w:szCs w:val="20"/>
-          <w:lang w:val="en-US"/>
-        </w:rPr>
-        <w:t xml:space="preserve">, </w:t>
-      </w:r>
-      <w:r>
-        <w:rPr>
-          <w:rFonts w:ascii="Arial" w:hAnsi="Arial" w:cs="Arial"/>
-          <w:sz w:val="20"/>
-          <w:szCs w:val="20"/>
-          <w:lang w:val="en-US"/>
-        </w:rPr>
-        <w:t>University of Pennsylvania, 2000</w:t>
-      </w:r>
-      <w:r>
-        <w:rPr>
-          <w:rFonts w:ascii="Arial" w:hAnsi="Arial" w:cs="Arial"/>
-          <w:sz w:val="20"/>
-          <w:szCs w:val="20"/>
-          <w:lang w:val="en-US"/>
-        </w:rPr>
-        <w:t>.</w:t>
-      </w:r>
-      <w:proofErr w:type="gramEnd"/>
-    </w:p>
-    <w:p>
-      <w:pPr>
-        <w:autoSpaceDE w:val="0"/>
-        <w:rPr>
-          <w:rFonts w:ascii="Arial" w:hAnsi="Arial" w:cs="Arial"/>
-          <w:sz w:val="20"/>
-          <w:szCs w:val="20"/>
-          <w:lang w:val="en-US"/>
-        </w:rPr>
-      </w:pPr>
-    </w:p>
-    <w:p>
-      <w:pPr>
-        <w:autoSpaceDE w:val="0"/>
-        <w:rPr>
-          <w:rFonts w:ascii="Arial" w:hAnsi="Arial" w:cs="Arial"/>
-          <w:sz w:val="20"/>
-          <w:szCs w:val="20"/>
-        </w:rPr>
-      </w:pPr>
-      <w:r>
-        <w:rPr>
-          <w:rFonts w:ascii="Arial" w:hAnsi="Arial" w:cs="Arial"/>
-          <w:sz w:val="20"/>
-          <w:szCs w:val="20"/>
-          <w:lang w:val="en-US"/>
-        </w:rPr>
-        <w:t>CHOHAN</w:t>
-      </w:r>
-      <w:r>
-        <w:rPr>
-          <w:rFonts w:ascii="Arial" w:hAnsi="Arial" w:cs="Arial"/>
-          <w:sz w:val="20"/>
-          <w:szCs w:val="20"/>
-          <w:lang w:val="en-US"/>
-        </w:rPr>
-        <w:t xml:space="preserve">, </w:t>
-      </w:r>
-      <w:r>
-        <w:rPr>
-          <w:rFonts w:ascii="Arial" w:hAnsi="Arial" w:cs="Arial"/>
-          <w:sz w:val="20"/>
-          <w:szCs w:val="20"/>
-          <w:lang w:val="en-US"/>
-        </w:rPr>
-        <w:t>U</w:t>
-      </w:r>
-      <w:r>
-        <w:rPr>
-          <w:rFonts w:ascii="Arial" w:hAnsi="Arial" w:cs="Arial"/>
-          <w:sz w:val="20"/>
-          <w:szCs w:val="20"/>
-          <w:lang w:val="en-US"/>
-        </w:rPr>
-        <w:t xml:space="preserve">. </w:t>
-      </w:r>
-      <w:r>
-        <w:rPr>
-          <w:rFonts w:ascii="Arial" w:hAnsi="Arial" w:cs="Arial"/>
-          <w:sz w:val="20"/>
-          <w:szCs w:val="20"/>
-          <w:lang w:val="en-US"/>
-        </w:rPr>
-        <w:t>W</w:t>
-      </w:r>
-      <w:r>
-        <w:rPr>
-          <w:rFonts w:ascii="Arial" w:hAnsi="Arial" w:cs="Arial"/>
-          <w:sz w:val="20"/>
-          <w:szCs w:val="20"/>
-          <w:lang w:val="en-US"/>
-        </w:rPr>
-        <w:t xml:space="preserve">. </w:t>
-      </w:r>
-      <w:proofErr w:type="spellStart"/>
-      <w:r>
-        <w:rPr>
-          <w:rFonts w:ascii="Arial" w:hAnsi="Arial" w:cs="Arial"/>
-          <w:sz w:val="20"/>
-          <w:szCs w:val="20"/>
-          <w:lang w:val="en-US"/>
-        </w:rPr>
-        <w:t>Criptocurrencies</w:t>
-      </w:r>
-      <w:proofErr w:type="spellEnd"/>
-      <w:r>
-        <w:rPr>
-          <w:rFonts w:ascii="Arial" w:hAnsi="Arial" w:cs="Arial"/>
-          <w:sz w:val="20"/>
-          <w:szCs w:val="20"/>
-          <w:lang w:val="en-US"/>
-        </w:rPr>
-        <w:t>: A Brief Thematic Review</w:t>
-      </w:r>
-      <w:r>
-        <w:rPr>
-          <w:rFonts w:ascii="Arial" w:hAnsi="Arial" w:cs="Arial"/>
-          <w:sz w:val="20"/>
-          <w:szCs w:val="20"/>
-          <w:lang w:val="en-US"/>
-        </w:rPr>
-        <w:t xml:space="preserve">. </w:t>
-      </w:r>
-      <w:r>
-        <w:rPr>
-          <w:rFonts w:ascii="Arial" w:hAnsi="Arial" w:cs="Arial"/>
-          <w:sz w:val="20"/>
-          <w:szCs w:val="20"/>
         </w:rPr>
         <w:t>Disponível em: &lt;</w:t>
       </w:r>
-      <w:r>
-        <w:rPr>
-          <w:rFonts w:ascii="Arial" w:hAnsi="Arial" w:cs="Arial"/>
-          <w:color w:val="000000" w:themeColor="text1"/>
-          <w:sz w:val="20"/>
-          <w:szCs w:val="20"/>
-        </w:rPr>
-        <w:fldChar w:fldCharType="begin"/>
-      </w:r>
-      <w:r>
-        <w:rPr>
-          <w:rFonts w:ascii="Arial" w:hAnsi="Arial" w:cs="Arial"/>
-          <w:color w:val="000000" w:themeColor="text1"/>
-          <w:sz w:val="20"/>
-          <w:szCs w:val="20"/>
-        </w:rPr>
-        <w:instrText xml:space="preserve"> HYPERLINK "https://papers.ssrn.com/sol3/papers.cfm?abstract_id=3024330" </w:instrText>
-      </w:r>
-      <w:r>
-        <w:rPr>
-          <w:rFonts w:ascii="Arial" w:hAnsi="Arial" w:cs="Arial"/>
-          <w:color w:val="000000" w:themeColor="text1"/>
-          <w:sz w:val="20"/>
-          <w:szCs w:val="20"/>
-        </w:rPr>
-      </w:r>
-      <w:r>
-        <w:rPr>
-          <w:rFonts w:ascii="Arial" w:hAnsi="Arial" w:cs="Arial"/>
-          <w:color w:val="000000" w:themeColor="text1"/>
-          <w:sz w:val="20"/>
-          <w:szCs w:val="20"/>
-        </w:rPr>
-        <w:fldChar w:fldCharType="separate"/>
-      </w:r>
-      <w:r>
-        <w:rPr>
-          <w:rStyle w:val="Hyperlink"/>
-          <w:rFonts w:ascii="Arial" w:hAnsi="Arial" w:cs="Arial"/>
-          <w:color w:val="000000" w:themeColor="text1"/>
-          <w:sz w:val="20"/>
-          <w:szCs w:val="20"/>
-        </w:rPr>
-        <w:t>https://papers.ssrn.com/sol3/papers.cfm?abstract_id=3024330</w:t>
-      </w:r>
-      <w:r>
-        <w:rPr>
-          <w:rFonts w:ascii="Arial" w:hAnsi="Arial" w:cs="Arial"/>
-          <w:color w:val="000000" w:themeColor="text1"/>
-          <w:sz w:val="20"/>
-          <w:szCs w:val="20"/>
-        </w:rPr>
-        <w:fldChar w:fldCharType="end"/>
-      </w:r>
-      <w:r>
-        <w:rPr>
-          <w:rFonts w:ascii="Arial" w:hAnsi="Arial" w:cs="Arial"/>
-          <w:sz w:val="20"/>
-          <w:szCs w:val="20"/>
-        </w:rPr>
-        <w:t>&gt;.Acesso em</w:t>
-      </w:r>
-      <w:r>
-        <w:rPr>
-          <w:rFonts w:ascii="Arial" w:hAnsi="Arial" w:cs="Arial"/>
-          <w:sz w:val="20"/>
-          <w:szCs w:val="20"/>
-        </w:rPr>
-        <w:t xml:space="preserve"> 1</w:t>
-      </w:r>
-      <w:r>
-        <w:rPr>
-          <w:rFonts w:ascii="Arial" w:hAnsi="Arial" w:cs="Arial"/>
-          <w:sz w:val="20"/>
-          <w:szCs w:val="20"/>
-        </w:rPr>
-        <w:t>3</w:t>
-      </w:r>
-      <w:bookmarkStart w:id="0" w:name="_GoBack"/>
-      <w:bookmarkEnd w:id="0"/>
-      <w:r>
-        <w:rPr>
-          <w:rFonts w:ascii="Arial" w:hAnsi="Arial" w:cs="Arial"/>
-          <w:sz w:val="20"/>
-          <w:szCs w:val="20"/>
-        </w:rPr>
-        <w:t xml:space="preserve"> </w:t>
-      </w:r>
-      <w:r>
-        <w:rPr>
-          <w:rFonts w:ascii="Arial" w:hAnsi="Arial" w:cs="Arial"/>
-          <w:sz w:val="20"/>
-          <w:szCs w:val="20"/>
-        </w:rPr>
-        <w:t>ago</w:t>
-      </w:r>
-      <w:r>
-        <w:rPr>
-          <w:rFonts w:ascii="Arial" w:hAnsi="Arial" w:cs="Arial"/>
-          <w:sz w:val="20"/>
-          <w:szCs w:val="20"/>
-        </w:rPr>
-        <w:t>.2017.</w:t>
-      </w:r>
-    </w:p>
-    <w:p>
-      <w:pPr>
-        <w:autoSpaceDE w:val="0"/>
-        <w:rPr>
-          <w:rFonts w:ascii="Arial" w:hAnsi="Arial" w:cs="Arial"/>
-          <w:sz w:val="20"/>
-          <w:szCs w:val="20"/>
-        </w:rPr>
-      </w:pPr>
-    </w:p>
-    <w:p>
-      <w:pPr>
-        <w:rPr>
-          <w:rFonts w:ascii="Arial" w:hAnsi="Arial" w:cs="Arial"/>
-          <w:sz w:val="20"/>
-          <w:szCs w:val="20"/>
-        </w:rPr>
-      </w:pPr>
-      <w:r>
-        <w:rPr>
-          <w:rFonts w:ascii="Arial" w:hAnsi="Arial" w:cs="Arial"/>
-          <w:sz w:val="20"/>
-          <w:szCs w:val="20"/>
-        </w:rPr>
-        <w:t>ETHEREUM</w:t>
-      </w:r>
-      <w:r>
-        <w:rPr>
-          <w:rFonts w:ascii="Arial" w:hAnsi="Arial" w:cs="Arial"/>
-          <w:sz w:val="20"/>
-          <w:szCs w:val="20"/>
-        </w:rPr>
-        <w:t xml:space="preserve">. </w:t>
-      </w:r>
-      <w:proofErr w:type="spellStart"/>
-      <w:r>
-        <w:rPr>
-          <w:rFonts w:ascii="Arial" w:hAnsi="Arial" w:cs="Arial"/>
-          <w:sz w:val="20"/>
-          <w:szCs w:val="20"/>
-          <w:lang w:val="en-US"/>
-        </w:rPr>
-        <w:t>Ethereum</w:t>
-      </w:r>
-      <w:proofErr w:type="spellEnd"/>
-      <w:r>
-        <w:rPr>
-          <w:rFonts w:ascii="Arial" w:hAnsi="Arial" w:cs="Arial"/>
-          <w:sz w:val="20"/>
-          <w:szCs w:val="20"/>
-          <w:lang w:val="en-US"/>
-        </w:rPr>
-        <w:t xml:space="preserve"> Wiki, What is </w:t>
-      </w:r>
-      <w:proofErr w:type="spellStart"/>
-      <w:r>
-        <w:rPr>
-          <w:rFonts w:ascii="Arial" w:hAnsi="Arial" w:cs="Arial"/>
-          <w:sz w:val="20"/>
-          <w:szCs w:val="20"/>
-          <w:lang w:val="en-US"/>
-        </w:rPr>
-        <w:t>Ethereum</w:t>
-      </w:r>
-      <w:proofErr w:type="spellEnd"/>
-      <w:r>
-        <w:rPr>
-          <w:rFonts w:ascii="Arial" w:hAnsi="Arial" w:cs="Arial"/>
-          <w:sz w:val="20"/>
-          <w:szCs w:val="20"/>
-          <w:lang w:val="en-US"/>
-        </w:rPr>
-        <w:t xml:space="preserve">. </w:t>
-      </w:r>
-      <w:r>
-        <w:rPr>
-          <w:rFonts w:ascii="Arial" w:hAnsi="Arial" w:cs="Arial"/>
-          <w:sz w:val="20"/>
-          <w:szCs w:val="20"/>
-        </w:rPr>
-        <w:t xml:space="preserve">Disponível em: </w:t>
-      </w:r>
-      <w:r>
-        <w:rPr>
-          <w:rFonts w:ascii="Arial" w:hAnsi="Arial" w:cs="Arial"/>
-          <w:sz w:val="20"/>
-          <w:szCs w:val="20"/>
-        </w:rPr>
-        <w:t>&lt;</w:t>
-      </w:r>
-      <w:hyperlink r:id="rId13" w:history="1">
+      <w:hyperlink r:id="rId16" w:history="1">
         <w:r>
           <w:rPr>
             <w:rStyle w:val="Hyperlink"/>
             <w:rFonts w:ascii="Arial" w:hAnsi="Arial" w:cs="Arial"/>
             <w:color w:val="000000" w:themeColor="text1"/>
-            <w:sz w:val="20"/>
             <w:szCs w:val="20"/>
           </w:rPr>
-          <w:t>https://github.com/ethereum/wiki/wiki/What-is-Ethereum</w:t>
+          <w:t>https://papers.ssrn.com/sol3/papers.cfm?abstract_id=3024330</w:t>
         </w:r>
       </w:hyperlink>
       <w:r>
         <w:rPr>
           <w:rFonts w:ascii="Arial" w:hAnsi="Arial" w:cs="Arial"/>
+          <w:szCs w:val="20"/>
+        </w:rPr>
+        <w:t>&gt;.Acesso em</w:t>
+      </w:r>
+      <w:r>
+        <w:rPr>
+          <w:rFonts w:ascii="Arial" w:hAnsi="Arial" w:cs="Arial"/>
+          <w:szCs w:val="20"/>
+        </w:rPr>
+        <w:t xml:space="preserve"> 13</w:t>
+      </w:r>
+      <w:r>
+        <w:rPr>
+          <w:rFonts w:ascii="Arial" w:hAnsi="Arial" w:cs="Arial"/>
+          <w:szCs w:val="20"/>
+        </w:rPr>
+        <w:t xml:space="preserve"> </w:t>
+      </w:r>
+      <w:r>
+        <w:rPr>
+          <w:rFonts w:ascii="Arial" w:hAnsi="Arial" w:cs="Arial"/>
+          <w:szCs w:val="20"/>
+        </w:rPr>
+        <w:t>ago</w:t>
+      </w:r>
+      <w:r>
+        <w:rPr>
+          <w:rFonts w:ascii="Arial" w:hAnsi="Arial" w:cs="Arial"/>
+          <w:szCs w:val="20"/>
+        </w:rPr>
+        <w:t>.2017.</w:t>
+      </w:r>
+    </w:p>
+    <w:p>
+      <w:pPr>
+        <w:pStyle w:val="TextosemFormatao1"/>
+        <w:jc w:val="both"/>
+        <w:rPr>
+          <w:rFonts w:ascii="Arial" w:hAnsi="Arial" w:cs="Arial"/>
+          <w:szCs w:val="20"/>
+        </w:rPr>
+      </w:pPr>
+    </w:p>
+    <w:p>
+      <w:pPr>
+        <w:pStyle w:val="TextosemFormatao1"/>
+        <w:jc w:val="both"/>
+        <w:rPr>
+          <w:rFonts w:ascii="Arial" w:hAnsi="Arial" w:cs="Arial"/>
+          <w:b/>
+        </w:rPr>
+      </w:pPr>
+      <w:r>
+        <w:rPr>
+          <w:rFonts w:ascii="Arial" w:hAnsi="Arial" w:cs="Arial"/>
+          <w:szCs w:val="20"/>
+        </w:rPr>
+        <w:t xml:space="preserve">ETHEREUM, Ethereum WhitePaper. Disponível em: </w:t>
+      </w:r>
+      <w:r>
+        <w:rPr>
+          <w:rFonts w:ascii="Arial" w:hAnsi="Arial" w:cs="Arial"/>
           <w:color w:val="000000" w:themeColor="text1"/>
-          <w:sz w:val="20"/>
           <w:szCs w:val="20"/>
         </w:rPr>
+        <w:t>&lt;</w:t>
+      </w:r>
+      <w:hyperlink r:id="rId17" w:history="1">
+        <w:r>
+          <w:rPr>
+            <w:rStyle w:val="Hyperlink"/>
+            <w:rFonts w:ascii="Arial" w:hAnsi="Arial" w:cs="Arial"/>
+            <w:color w:val="000000" w:themeColor="text1"/>
+            <w:szCs w:val="20"/>
+          </w:rPr>
+          <w:t>https://github.com/ethereum/wiki/wiki/White-Paper</w:t>
+        </w:r>
+      </w:hyperlink>
+      <w:r>
+        <w:rPr>
+          <w:rFonts w:ascii="Arial" w:hAnsi="Arial" w:cs="Arial"/>
+          <w:szCs w:val="20"/>
+        </w:rPr>
+        <w:t>&gt;. Acesso em 09/07/2017.</w:t>
+      </w:r>
+    </w:p>
+    <w:p>
+      <w:pPr>
+        <w:pStyle w:val="TextosemFormatao1"/>
+        <w:jc w:val="both"/>
+        <w:rPr>
+          <w:rFonts w:ascii="Arial" w:hAnsi="Arial" w:cs="Arial"/>
+          <w:b/>
+          <w:lang w:val="en-US"/>
+        </w:rPr>
+      </w:pPr>
+    </w:p>
+    <w:p>
+      <w:pPr>
+        <w:pStyle w:val="TextosemFormatao1"/>
+        <w:rPr>
+          <w:rFonts w:ascii="Arial" w:hAnsi="Arial" w:cs="Arial"/>
+          <w:b/>
+          <w:lang w:val="en-US"/>
+        </w:rPr>
+      </w:pPr>
+      <w:r>
+        <w:rPr>
+          <w:rFonts w:ascii="Arial" w:hAnsi="Arial" w:cs="Arial"/>
+        </w:rPr>
+        <w:t>RIVEST</w:t>
+      </w:r>
+      <w:r>
+        <w:rPr>
+          <w:rFonts w:ascii="Arial" w:hAnsi="Arial" w:cs="Arial"/>
+        </w:rPr>
+        <w:t>,</w:t>
+      </w:r>
+      <w:r>
+        <w:rPr>
+          <w:rFonts w:ascii="Arial" w:hAnsi="Arial" w:cs="Arial"/>
+        </w:rPr>
+        <w:t xml:space="preserve"> R. L. et al.</w:t>
+      </w:r>
+      <w:r>
+        <w:rPr>
+          <w:rFonts w:ascii="Arial" w:hAnsi="Arial" w:cs="Arial"/>
+        </w:rPr>
+        <w:t xml:space="preserve"> </w:t>
+      </w:r>
+      <w:r>
+        <w:rPr>
+          <w:rFonts w:ascii="Arial" w:hAnsi="Arial" w:cs="Arial"/>
+        </w:rPr>
+        <w:t xml:space="preserve">On the notion of </w:t>
+      </w:r>
+      <w:r>
+        <w:rPr>
+          <w:rFonts w:ascii="Arial" w:hAnsi="Arial" w:cs="Arial"/>
+          <w:lang w:val="en-US"/>
+        </w:rPr>
+        <w:t>“</w:t>
+      </w:r>
+      <w:r>
+        <w:rPr>
+          <w:rFonts w:ascii="Arial" w:hAnsi="Arial" w:cs="Arial"/>
+        </w:rPr>
+        <w:t>softw</w:t>
+      </w:r>
+      <w:r>
+        <w:rPr>
+          <w:rFonts w:ascii="Arial" w:hAnsi="Arial" w:cs="Arial"/>
+        </w:rPr>
+        <w:t>are independence“ in voting systems</w:t>
+      </w:r>
+      <w:r>
+        <w:rPr>
+          <w:rFonts w:ascii="Arial" w:hAnsi="Arial" w:cs="Arial"/>
+        </w:rPr>
+        <w:t>. Disponível em:</w:t>
+      </w:r>
+      <w:r>
+        <w:rPr>
+          <w:rFonts w:ascii="Arial" w:hAnsi="Arial" w:cs="Arial"/>
+        </w:rPr>
+        <w:t xml:space="preserve"> &lt;</w:t>
+      </w:r>
+      <w:hyperlink r:id="rId18" w:history="1">
+        <w:r>
+          <w:rPr>
+            <w:rStyle w:val="Hyperlink"/>
+            <w:rFonts w:ascii="Arial" w:hAnsi="Arial" w:cs="Arial"/>
+            <w:color w:val="000000" w:themeColor="text1"/>
+          </w:rPr>
+          <w:t>https://people.csail.mit.edu/rivest/pubs/RW06.pdf</w:t>
+        </w:r>
+      </w:hyperlink>
+      <w:r>
+        <w:rPr>
+          <w:rFonts w:ascii="Arial" w:hAnsi="Arial" w:cs="Arial"/>
+        </w:rPr>
         <w:t>&gt;</w:t>
       </w:r>
       <w:r>
         <w:rPr>
           <w:rFonts w:ascii="Arial" w:hAnsi="Arial" w:cs="Arial"/>
-          <w:sz w:val="20"/>
-          <w:szCs w:val="20"/>
+        </w:rPr>
+        <w:t>. Acesso em</w:t>
+      </w:r>
+      <w:r>
+        <w:rPr>
+          <w:rFonts w:ascii="Arial" w:hAnsi="Arial" w:cs="Arial"/>
+        </w:rPr>
+        <w:t xml:space="preserve"> 22</w:t>
+      </w:r>
+      <w:r>
+        <w:rPr>
+          <w:rFonts w:ascii="Arial" w:hAnsi="Arial" w:cs="Arial"/>
+        </w:rPr>
+        <w:t xml:space="preserve"> </w:t>
+      </w:r>
+      <w:r>
+        <w:rPr>
+          <w:rFonts w:ascii="Arial" w:hAnsi="Arial" w:cs="Arial"/>
+        </w:rPr>
+        <w:t>jul.20</w:t>
+      </w:r>
+      <w:r>
+        <w:rPr>
+          <w:rFonts w:ascii="Arial" w:hAnsi="Arial" w:cs="Arial"/>
+        </w:rPr>
+        <w:t>1</w:t>
+      </w:r>
+      <w:r>
+        <w:rPr>
+          <w:rFonts w:ascii="Arial" w:hAnsi="Arial" w:cs="Arial"/>
+        </w:rPr>
+        <w:t>7</w:t>
+      </w:r>
+      <w:r>
+        <w:rPr>
+          <w:rFonts w:ascii="Arial" w:hAnsi="Arial" w:cs="Arial"/>
         </w:rPr>
         <w:t>.</w:t>
       </w:r>
-      <w:r>
-        <w:rPr>
-          <w:rFonts w:ascii="Arial" w:hAnsi="Arial" w:cs="Arial"/>
-          <w:sz w:val="20"/>
-          <w:szCs w:val="20"/>
-        </w:rPr>
-        <w:t xml:space="preserve">Acesso em </w:t>
-      </w:r>
-      <w:r>
-        <w:rPr>
-          <w:rFonts w:ascii="Arial" w:hAnsi="Arial" w:cs="Arial"/>
-          <w:sz w:val="20"/>
-          <w:szCs w:val="20"/>
-        </w:rPr>
-        <w:t>16 jun</w:t>
-      </w:r>
-      <w:r>
-        <w:rPr>
-          <w:rFonts w:ascii="Arial" w:hAnsi="Arial" w:cs="Arial"/>
-          <w:sz w:val="20"/>
-          <w:szCs w:val="20"/>
-        </w:rPr>
-        <w:t>.2017.</w:t>
-      </w:r>
+    </w:p>
+    <w:p>
+      <w:pPr>
+        <w:pStyle w:val="TextosemFormatao1"/>
+        <w:jc w:val="both"/>
+        <w:rPr>
+          <w:rFonts w:ascii="Arial" w:hAnsi="Arial" w:cs="Arial"/>
+          <w:b/>
+          <w:lang w:val="en-US"/>
+        </w:rPr>
+      </w:pPr>
+    </w:p>
+    <w:p>
+      <w:pPr>
+        <w:pStyle w:val="TextosemFormatao1"/>
+        <w:rPr>
+          <w:rFonts w:ascii="Arial" w:hAnsi="Arial" w:cs="Arial"/>
+        </w:rPr>
+      </w:pPr>
+      <w:r>
+        <w:rPr>
+          <w:rFonts w:ascii="Arial" w:hAnsi="Arial" w:cs="Arial"/>
+        </w:rPr>
+        <w:t>SÉRVULO, S S. et a</w:t>
+      </w:r>
+      <w:r>
+        <w:rPr>
+          <w:rFonts w:ascii="Arial" w:hAnsi="Arial" w:cs="Arial"/>
+        </w:rPr>
+        <w:t>l</w:t>
+      </w:r>
+      <w:r>
+        <w:rPr>
+          <w:rFonts w:ascii="Arial" w:hAnsi="Arial" w:cs="Arial"/>
+        </w:rPr>
+        <w:t>.</w:t>
+      </w:r>
+      <w:r>
+        <w:rPr>
+          <w:rFonts w:ascii="Arial" w:hAnsi="Arial" w:cs="Arial"/>
+        </w:rPr>
+        <w:t xml:space="preserve"> 1º Relatório do Comit</w:t>
+      </w:r>
+      <w:r>
+        <w:rPr>
+          <w:rFonts w:ascii="Arial" w:hAnsi="Arial" w:cs="Arial"/>
+        </w:rPr>
+        <w:t>ê Multidisciplinar Independente, 2010</w:t>
+      </w:r>
+      <w:r>
+        <w:rPr>
+          <w:rFonts w:ascii="Arial" w:hAnsi="Arial" w:cs="Arial"/>
+        </w:rPr>
+        <w:t xml:space="preserve"> </w:t>
+      </w:r>
+      <w:r>
+        <w:rPr>
+          <w:rFonts w:ascii="Arial" w:hAnsi="Arial" w:cs="Arial"/>
+        </w:rPr>
+        <w:t>D</w:t>
+      </w:r>
+      <w:r>
+        <w:rPr>
+          <w:rFonts w:ascii="Arial" w:hAnsi="Arial" w:cs="Arial"/>
+        </w:rPr>
+        <w:t>isponível em</w:t>
+      </w:r>
+      <w:r>
+        <w:rPr>
+          <w:rFonts w:ascii="Arial" w:hAnsi="Arial" w:cs="Arial"/>
+        </w:rPr>
+        <w:t>:</w:t>
+      </w:r>
+      <w:r>
+        <w:rPr>
+          <w:rFonts w:ascii="Arial" w:hAnsi="Arial" w:cs="Arial"/>
+        </w:rPr>
+        <w:t xml:space="preserve"> </w:t>
+      </w:r>
+      <w:r>
+        <w:rPr>
+          <w:rFonts w:ascii="Arial" w:hAnsi="Arial" w:cs="Arial"/>
+        </w:rPr>
+        <w:t>&lt;</w:t>
+      </w:r>
+      <w:hyperlink r:id="rId19" w:history="1">
+        <w:r>
+          <w:rPr>
+            <w:rStyle w:val="Hyperlink"/>
+            <w:rFonts w:ascii="Arial" w:hAnsi="Arial" w:cs="Arial"/>
+            <w:color w:val="000000" w:themeColor="text1"/>
+          </w:rPr>
+          <w:t>http://www.votoseguro.org/textos/CMind-1-Brasil-2010.pdf</w:t>
+        </w:r>
+      </w:hyperlink>
+      <w:r>
+        <w:rPr>
+          <w:rFonts w:ascii="Arial" w:hAnsi="Arial" w:cs="Arial"/>
+        </w:rPr>
+        <w:t>&gt;.</w:t>
+      </w:r>
+      <w:r>
+        <w:rPr>
+          <w:rFonts w:ascii="Arial" w:hAnsi="Arial" w:cs="Arial"/>
+        </w:rPr>
+        <w:t xml:space="preserve"> </w:t>
+      </w:r>
+      <w:r>
+        <w:rPr>
+          <w:rFonts w:ascii="Arial" w:hAnsi="Arial" w:cs="Arial"/>
+        </w:rPr>
+        <w:t>Acesso em</w:t>
+      </w:r>
+      <w:r>
+        <w:rPr>
+          <w:rFonts w:ascii="Arial" w:hAnsi="Arial" w:cs="Arial"/>
+        </w:rPr>
+        <w:t xml:space="preserve"> </w:t>
+      </w:r>
+      <w:r>
+        <w:rPr>
+          <w:rFonts w:ascii="Arial" w:hAnsi="Arial" w:cs="Arial"/>
+        </w:rPr>
+        <w:t>15 jul</w:t>
+      </w:r>
+      <w:r>
+        <w:rPr>
+          <w:rFonts w:ascii="Arial" w:hAnsi="Arial" w:cs="Arial"/>
+        </w:rPr>
+        <w:t>.</w:t>
+      </w:r>
+      <w:r>
+        <w:rPr>
+          <w:rFonts w:ascii="Arial" w:hAnsi="Arial" w:cs="Arial"/>
+        </w:rPr>
+        <w:t>2017.</w:t>
+      </w:r>
+    </w:p>
+    <w:p>
+      <w:pPr>
+        <w:pStyle w:val="TextosemFormatao1"/>
+        <w:rPr>
+          <w:rFonts w:ascii="Arial" w:hAnsi="Arial" w:cs="Arial"/>
+        </w:rPr>
+      </w:pPr>
+    </w:p>
+    <w:p>
+      <w:pPr>
+        <w:pStyle w:val="TextosemFormatao1"/>
+        <w:rPr>
+          <w:rFonts w:ascii="Arial" w:hAnsi="Arial" w:cs="Arial"/>
+        </w:rPr>
+      </w:pPr>
+      <w:r>
+        <w:rPr>
+          <w:rFonts w:ascii="Arial" w:hAnsi="Arial" w:cs="Arial"/>
+        </w:rPr>
+        <w:t>WOOD</w:t>
+      </w:r>
+      <w:r>
+        <w:rPr>
+          <w:rFonts w:ascii="Arial" w:hAnsi="Arial" w:cs="Arial"/>
+        </w:rPr>
+        <w:t>,</w:t>
+      </w:r>
+      <w:r>
+        <w:rPr>
+          <w:rFonts w:ascii="Arial" w:hAnsi="Arial" w:cs="Arial"/>
+        </w:rPr>
+        <w:t xml:space="preserve"> G.</w:t>
+      </w:r>
+      <w:r>
+        <w:rPr>
+          <w:rFonts w:ascii="Arial" w:hAnsi="Arial" w:cs="Arial"/>
+        </w:rPr>
+        <w:t xml:space="preserve"> </w:t>
+      </w:r>
+      <w:r>
+        <w:rPr>
+          <w:rFonts w:ascii="Arial" w:hAnsi="Arial" w:cs="Arial"/>
+        </w:rPr>
+        <w:t>Ethereum: A Secure Decentralised Generalised Transaction Ledger</w:t>
+      </w:r>
+      <w:r>
+        <w:rPr>
+          <w:rFonts w:ascii="Arial" w:hAnsi="Arial" w:cs="Arial"/>
+        </w:rPr>
+        <w:t>.</w:t>
+      </w:r>
+      <w:r>
+        <w:rPr>
+          <w:rFonts w:ascii="Arial" w:hAnsi="Arial" w:cs="Arial"/>
+        </w:rPr>
+        <w:t xml:space="preserve"> Disponível em:</w:t>
+      </w:r>
+      <w:r>
+        <w:rPr>
+          <w:rFonts w:ascii="Arial" w:hAnsi="Arial" w:cs="Arial"/>
+        </w:rPr>
+        <w:t xml:space="preserve"> &lt;</w:t>
+      </w:r>
+      <w:hyperlink r:id="rId20" w:history="1">
+        <w:r>
+          <w:rPr>
+            <w:rStyle w:val="Hyperlink"/>
+            <w:rFonts w:ascii="Arial" w:hAnsi="Arial" w:cs="Arial"/>
+            <w:color w:val="000000" w:themeColor="text1"/>
+          </w:rPr>
+          <w:t>http://www.cryptopapers.net/papers/ethereum-yellowpaper.pdf</w:t>
+        </w:r>
+      </w:hyperlink>
+      <w:r>
+        <w:rPr>
+          <w:rFonts w:ascii="Arial" w:hAnsi="Arial" w:cs="Arial"/>
+        </w:rPr>
+        <w:t>&gt;</w:t>
+      </w:r>
+      <w:r>
+        <w:rPr>
+          <w:rFonts w:ascii="Arial" w:hAnsi="Arial" w:cs="Arial"/>
+        </w:rPr>
+        <w:t>. Acesso em</w:t>
+      </w:r>
+      <w:r>
+        <w:rPr>
+          <w:rFonts w:ascii="Arial" w:hAnsi="Arial" w:cs="Arial"/>
+        </w:rPr>
+        <w:t xml:space="preserve"> 13 jun.20</w:t>
+      </w:r>
+      <w:r>
+        <w:rPr>
+          <w:rFonts w:ascii="Arial" w:hAnsi="Arial" w:cs="Arial"/>
+        </w:rPr>
+        <w:t>1</w:t>
+      </w:r>
+      <w:r>
+        <w:rPr>
+          <w:rFonts w:ascii="Arial" w:hAnsi="Arial" w:cs="Arial"/>
+        </w:rPr>
+        <w:t>7</w:t>
+      </w:r>
+      <w:r>
+        <w:rPr>
+          <w:rFonts w:ascii="Arial" w:hAnsi="Arial" w:cs="Arial"/>
+        </w:rPr>
+        <w:t>.</w:t>
+      </w:r>
+    </w:p>
+    <w:p>
+      <w:pPr>
+        <w:pStyle w:val="TextosemFormatao1"/>
+        <w:rPr>
+          <w:rFonts w:ascii="Arial" w:hAnsi="Arial" w:cs="Arial"/>
+        </w:rPr>
+      </w:pPr>
     </w:p>
     <w:p>
       <w:pPr>
@@ -7428,7 +7356,7 @@
   <a:extraClrSchemeLst/>
   <a:extLst>
     <a:ext uri="{05A4C25C-085E-4340-85A3-A5531E510DB2}">
-      <thm15:themeFamily xmlns:thm15="http://schemas.microsoft.com/office/thememl/2012/main" xmlns="" name="Office Theme" id="{62F939B6-93AF-4DB8-9C6B-D6C7DFDC589F}" vid="{4A3C46E8-61CC-4603-A589-7422A47A8E4A}"/>
+      <thm15:themeFamily xmlns="" xmlns:thm15="http://schemas.microsoft.com/office/thememl/2012/main" name="Office Theme" id="{62F939B6-93AF-4DB8-9C6B-D6C7DFDC589F}" vid="{4A3C46E8-61CC-4603-A589-7422A47A8E4A}"/>
     </a:ext>
   </a:extLst>
 </a:theme>
@@ -7439,7 +7367,7 @@
 </file>
 
 <file path=customXml/itemProps1.xml><?xml version="1.0" encoding="utf-8"?>
-<ds:datastoreItem xmlns:ds="http://schemas.openxmlformats.org/officeDocument/2006/customXml" ds:itemID="{06A20E70-522C-4053-8547-2B123D12E6A2}">
+<ds:datastoreItem xmlns:ds="http://schemas.openxmlformats.org/officeDocument/2006/customXml" ds:itemID="{21CDF206-D207-49B7-9D02-6A0C29D4B083}">
   <ds:schemaRefs>
     <ds:schemaRef ds:uri="http://schemas.openxmlformats.org/officeDocument/2006/bibliography"/>
   </ds:schemaRefs>

</xml_diff>

<commit_message>
docs: Update inicepg flavor doc
</commit_message>
<xml_diff>
--- a/inicepg/ethervoltz-paper-pt-inic.docx
+++ b/inicepg/ethervoltz-paper-pt-inic.docx
@@ -5,7 +5,7 @@
   <w:body>
     <w:p>
       <w:pPr>
-        <w:jc w:val="center"/>
+        <w:jc w:val="both"/>
         <w:rPr>
           <w:rFonts w:ascii="Arial" w:hAnsi="Arial"/>
           <w:b/>
@@ -40,122 +40,193 @@
       <w:pPr>
         <w:jc w:val="center"/>
         <w:rPr>
+          <w:rFonts w:ascii="Arial" w:hAnsi="Arial"/>
+          <w:b/>
+        </w:rPr>
+      </w:pPr>
+      <w:r>
+        <w:rPr>
+          <w:rFonts w:ascii="Arial" w:hAnsi="Arial"/>
+          <w:b/>
+        </w:rPr>
+        <w:t>Matheus Faria de Alencar</w:t>
+      </w:r>
+      <w:r>
+        <w:rPr>
+          <w:rFonts w:ascii="Arial" w:hAnsi="Arial"/>
+          <w:b/>
+        </w:rPr>
+        <w:t>, M</w:t>
+      </w:r>
+      <w:r>
+        <w:rPr>
+          <w:rFonts w:ascii="Arial" w:hAnsi="Arial"/>
+          <w:b/>
+        </w:rPr>
+        <w:t xml:space="preserve">arize </w:t>
+      </w:r>
+      <w:r>
+        <w:rPr>
+          <w:rFonts w:ascii="Arial" w:hAnsi="Arial"/>
+          <w:b/>
+        </w:rPr>
+        <w:t>C</w:t>
+      </w:r>
+      <w:r>
+        <w:rPr>
+          <w:rFonts w:ascii="Arial" w:hAnsi="Arial"/>
+          <w:b/>
+        </w:rPr>
+        <w:t xml:space="preserve">orrea </w:t>
+      </w:r>
+      <w:r>
+        <w:rPr>
+          <w:rFonts w:ascii="Arial" w:hAnsi="Arial"/>
+          <w:b/>
+        </w:rPr>
+        <w:t>Simoes</w:t>
+      </w:r>
+      <w:r>
+        <w:rPr>
+          <w:rFonts w:ascii="Arial" w:hAnsi="Arial"/>
+          <w:b/>
+        </w:rPr>
+        <w:t>, D</w:t>
+      </w:r>
+      <w:r>
+        <w:rPr>
+          <w:rFonts w:ascii="Arial" w:hAnsi="Arial"/>
+          <w:b/>
+        </w:rPr>
+        <w:t xml:space="preserve">iógenes </w:t>
+      </w:r>
+      <w:r>
+        <w:rPr>
+          <w:rFonts w:ascii="Arial" w:hAnsi="Arial"/>
+          <w:b/>
+        </w:rPr>
+        <w:t>R</w:t>
+      </w:r>
+      <w:r>
+        <w:rPr>
+          <w:rFonts w:ascii="Arial" w:hAnsi="Arial"/>
+          <w:b/>
+        </w:rPr>
+        <w:t xml:space="preserve">amos </w:t>
+      </w:r>
+      <w:r>
+        <w:rPr>
+          <w:rFonts w:ascii="Arial" w:hAnsi="Arial"/>
+          <w:b/>
+        </w:rPr>
+        <w:t xml:space="preserve">da </w:t>
+      </w:r>
+      <w:r>
+        <w:rPr>
+          <w:rFonts w:ascii="Arial" w:hAnsi="Arial"/>
+          <w:b/>
+        </w:rPr>
+        <w:t>Silva</w:t>
+      </w:r>
+    </w:p>
+    <w:p>
+      <w:pPr>
+        <w:jc w:val="center"/>
+        <w:rPr>
           <w:rFonts w:ascii="Times" w:hAnsi="Times"/>
           <w:sz w:val="20"/>
           <w:szCs w:val="20"/>
           <w:lang w:eastAsia="en-US"/>
         </w:rPr>
       </w:pPr>
-      <w:r>
-        <w:rPr>
-          <w:rFonts w:ascii="Arial" w:hAnsi="Arial"/>
-          <w:b/>
-          <w:vertAlign w:val="superscript"/>
-        </w:rPr>
-        <w:t>1</w:t>
-      </w:r>
-      <w:r>
-        <w:rPr>
-          <w:rFonts w:ascii="Arial" w:hAnsi="Arial"/>
-          <w:b/>
-        </w:rPr>
-        <w:t xml:space="preserve">Alencar, M. F., </w:t>
-      </w:r>
-      <w:r>
-        <w:rPr>
-          <w:rFonts w:ascii="Arial" w:hAnsi="Arial"/>
-          <w:b/>
-          <w:vertAlign w:val="superscript"/>
-        </w:rPr>
-        <w:t>2</w:t>
-      </w:r>
-      <w:r>
-        <w:rPr>
-          <w:rFonts w:ascii="Arial" w:hAnsi="Arial"/>
-          <w:b/>
-        </w:rPr>
-        <w:t xml:space="preserve">Simoes, M.C., </w:t>
-      </w:r>
-      <w:r>
-        <w:rPr>
-          <w:rFonts w:ascii="Arial" w:hAnsi="Arial"/>
-          <w:b/>
-          <w:vertAlign w:val="superscript"/>
-        </w:rPr>
-        <w:t>3</w:t>
-      </w:r>
-      <w:r>
-        <w:rPr>
-          <w:rFonts w:ascii="Arial" w:hAnsi="Arial"/>
-          <w:b/>
-        </w:rPr>
-        <w:t>Silva, D.R.</w:t>
-      </w:r>
     </w:p>
     <w:p>
       <w:pPr>
         <w:pStyle w:val="Endereos"/>
-      </w:pPr>
-      <w:r>
-        <w:rPr>
-          <w:vertAlign w:val="superscript"/>
-        </w:rPr>
-        <w:t>1,2,3</w:t>
-      </w:r>
-      <w:r>
-        <w:t xml:space="preserve">Faculdade ETEP/Faculdade de Tecnologia de São José dos Campos, Avenida Barão do Rio Branco, 882, Jardim Esplanada – 12242-800 - São José dos Campos-SP, Brasil, </w:t>
-      </w:r>
-      <w:r>
-        <w:rPr>
-          <w:vertAlign w:val="superscript"/>
-        </w:rPr>
-        <w:t>1</w:t>
+        <w:rPr>
+          <w:color w:val="000000" w:themeColor="text1"/>
+        </w:rPr>
+      </w:pPr>
+      <w:r>
+        <w:t xml:space="preserve">Faculdade ETEP/Faculdade de Tecnologia de São José dos Campos, Avenida Barão do Rio </w:t>
+      </w:r>
+      <w:r>
+        <w:rPr>
+          <w:color w:val="000000" w:themeColor="text1"/>
+        </w:rPr>
+        <w:t xml:space="preserve">Branco, 882, Jardim Esplanada – 12242-800 - São José dos Campos-SP, Brasil, </w:t>
+      </w:r>
+      <w:r>
+        <w:fldChar w:fldCharType="begin"/>
+      </w:r>
+      <w:r>
+        <w:instrText xml:space="preserve"> HYPERLINK "mailto:mtsalenc@gmail.com" </w:instrText>
+      </w:r>
+      <w:r>
+        <w:fldChar w:fldCharType="separate"/>
+      </w:r>
+      <w:r>
+        <w:rPr>
+          <w:rStyle w:val="Hyperlink"/>
+          <w:color w:val="000000" w:themeColor="text1"/>
+          <w:u w:val="none"/>
+        </w:rPr>
+        <w:t>mtsalenc@gmail.com</w:t>
+      </w:r>
+      <w:r>
+        <w:rPr>
+          <w:rStyle w:val="Hyperlink"/>
+          <w:color w:val="000000" w:themeColor="text1"/>
+          <w:u w:val="none"/>
+        </w:rPr>
+        <w:fldChar w:fldCharType="end"/>
+      </w:r>
+      <w:r>
+        <w:rPr>
+          <w:rStyle w:val="Hyperlink"/>
+          <w:color w:val="000000" w:themeColor="text1"/>
+          <w:u w:val="none"/>
+        </w:rPr>
+        <w:t xml:space="preserve">, </w:t>
       </w:r>
       <w:hyperlink r:id="rId9" w:history="1">
         <w:r>
           <w:rPr>
             <w:rStyle w:val="Hyperlink"/>
+            <w:color w:val="000000" w:themeColor="text1"/>
+            <w:u w:val="none"/>
           </w:rPr>
-          <w:t>mtsalenc@gmail.com</w:t>
+          <w:t>marize.simoes@etep.edu.br</w:t>
         </w:r>
       </w:hyperlink>
       <w:r>
-        <w:t xml:space="preserve">  </w:t>
+        <w:rPr>
+          <w:rStyle w:val="Hyperlink"/>
+          <w:color w:val="000000" w:themeColor="text1"/>
+          <w:u w:val="none"/>
+        </w:rPr>
+        <w:t>,</w:t>
+      </w:r>
+      <w:r>
+        <w:rPr>
+          <w:color w:val="000000" w:themeColor="text1"/>
+        </w:rPr>
+        <w:t xml:space="preserve"> </w:t>
       </w:r>
       <w:hyperlink r:id="rId10" w:history="1">
         <w:r>
           <w:rPr>
             <w:rStyle w:val="Hyperlink"/>
-            <w:vertAlign w:val="superscript"/>
-          </w:rPr>
-          <w:t>2</w:t>
-        </w:r>
-        <w:r>
-          <w:rPr>
-            <w:rStyle w:val="Hyperlink"/>
-          </w:rPr>
-          <w:t>marize.simoes@etep.edu.br</w:t>
-        </w:r>
-      </w:hyperlink>
-      <w:r>
-        <w:t xml:space="preserve">  </w:t>
-      </w:r>
-      <w:hyperlink r:id="rId11" w:history="1">
-        <w:r>
-          <w:rPr>
-            <w:rStyle w:val="Hyperlink"/>
-            <w:vertAlign w:val="superscript"/>
-          </w:rPr>
-          <w:t>3</w:t>
-        </w:r>
-        <w:r>
-          <w:rPr>
-            <w:rStyle w:val="Hyperlink"/>
+            <w:color w:val="000000" w:themeColor="text1"/>
+            <w:u w:val="none"/>
           </w:rPr>
           <w:t>diogenes.silva@etep.edu.br</w:t>
         </w:r>
       </w:hyperlink>
       <w:r>
+        <w:rPr>
+          <w:color w:val="000000" w:themeColor="text1"/>
+        </w:rPr>
         <w:t xml:space="preserve"> </w:t>
       </w:r>
     </w:p>
@@ -208,16 +279,7 @@
           <w:rFonts w:ascii="Arial" w:hAnsi="Arial" w:cs="Arial"/>
           <w:sz w:val="20"/>
         </w:rPr>
-        <w:t>Este artigo apresenta uma prova de conceito de sistema eleitoral independente de software que remove do administrador a responsabilidade de garantir a disponibilidade, integridade e confiabilidade dos registros</w:t>
-      </w:r>
-      <w:bookmarkStart w:id="0" w:name="_GoBack"/>
-      <w:bookmarkEnd w:id="0"/>
-      <w:r>
-        <w:rPr>
-          <w:rFonts w:ascii="Arial" w:hAnsi="Arial" w:cs="Arial"/>
-          <w:sz w:val="20"/>
-        </w:rPr>
-        <w:t xml:space="preserve"> digitais dos votos. </w:t>
+        <w:t xml:space="preserve">Este artigo apresenta uma prova de conceito de sistema eleitoral independente de software que remove do administrador a responsabilidade de garantir a disponibilidade, integridade e confiabilidade dos registros digitais dos votos. </w:t>
       </w:r>
       <w:r>
         <w:rPr>
@@ -269,7 +331,70 @@
           <w:rFonts w:ascii="Arial" w:hAnsi="Arial" w:cs="Arial"/>
           <w:sz w:val="20"/>
         </w:rPr>
-        <w:t>. O resultado é a criação de uma criptomoeda que existe para representar cada voto, onde cada registro digital de voto fica gravado num blockchain resistente a censura, ataques de negação de serviço e que está sempre disponível para auditorias.</w:t>
+        <w:t>. O resultado é a criação de uma criptomoeda que existe para representar cada voto, onde cada registro digital de voto fica gravado num</w:t>
+      </w:r>
+      <w:r>
+        <w:rPr>
+          <w:rFonts w:ascii="Arial" w:hAnsi="Arial" w:cs="Arial"/>
+          <w:sz w:val="20"/>
+        </w:rPr>
+        <w:t xml:space="preserve"> banco de dados distribuído</w:t>
+      </w:r>
+      <w:r>
+        <w:rPr>
+          <w:rFonts w:ascii="Arial" w:hAnsi="Arial" w:cs="Arial"/>
+          <w:sz w:val="20"/>
+        </w:rPr>
+        <w:t xml:space="preserve"> e</w:t>
+      </w:r>
+      <w:r>
+        <w:rPr>
+          <w:rFonts w:ascii="Arial" w:hAnsi="Arial" w:cs="Arial"/>
+          <w:sz w:val="20"/>
+        </w:rPr>
+        <w:t xml:space="preserve"> que não está sob controle de uma entidade ou instituição única</w:t>
+      </w:r>
+      <w:r>
+        <w:rPr>
+          <w:rFonts w:ascii="Arial" w:hAnsi="Arial" w:cs="Arial"/>
+          <w:sz w:val="20"/>
+        </w:rPr>
+        <w:t>. O sistema</w:t>
+      </w:r>
+      <w:r>
+        <w:rPr>
+          <w:rFonts w:ascii="Arial" w:hAnsi="Arial" w:cs="Arial"/>
+          <w:sz w:val="20"/>
+        </w:rPr>
+        <w:t xml:space="preserve"> é resistente a</w:t>
+      </w:r>
+      <w:r>
+        <w:rPr>
+          <w:rFonts w:ascii="Arial" w:hAnsi="Arial" w:cs="Arial"/>
+          <w:sz w:val="20"/>
+        </w:rPr>
+        <w:t xml:space="preserve"> censura, at</w:t>
+      </w:r>
+      <w:r>
+        <w:rPr>
+          <w:rFonts w:ascii="Arial" w:hAnsi="Arial" w:cs="Arial"/>
+          <w:sz w:val="20"/>
+        </w:rPr>
+        <w:t xml:space="preserve">aques de negação de serviço e </w:t>
+      </w:r>
+      <w:r>
+        <w:rPr>
+          <w:rFonts w:ascii="Arial" w:hAnsi="Arial" w:cs="Arial"/>
+          <w:sz w:val="20"/>
+        </w:rPr>
+        <w:t>está sempre disponível para auditorias.</w:t>
+      </w:r>
+      <w:r>
+        <w:rPr>
+          <w:rFonts w:ascii="Arial" w:hAnsi="Arial" w:cs="Arial"/>
+          <w:sz w:val="20"/>
+        </w:rPr>
+        <w:t xml:space="preserve"> </w:t>
       </w:r>
     </w:p>
     <w:p>
@@ -289,8 +414,8 @@
           <w:sz w:val="20"/>
         </w:rPr>
         <w:sectPr>
-          <w:headerReference w:type="default" r:id="rId12"/>
-          <w:footerReference w:type="default" r:id="rId13"/>
+          <w:headerReference w:type="default" r:id="rId11"/>
+          <w:footerReference w:type="default" r:id="rId12"/>
           <w:footnotePr>
             <w:pos w:val="beneathText"/>
           </w:footnotePr>
@@ -451,21 +576,7 @@
           <w:rFonts w:ascii="Arial" w:hAnsi="Arial"/>
           <w:lang w:val="pt-BR"/>
         </w:rPr>
-        <w:t xml:space="preserve">Nos </w:t>
-      </w:r>
-      <w:r>
-        <w:rPr>
-          <w:rFonts w:ascii="Arial" w:hAnsi="Arial"/>
-          <w:lang w:val="pt-BR"/>
-        </w:rPr>
-        <w:t>urnas eleitora</w:t>
-      </w:r>
-      <w:r>
-        <w:rPr>
-          <w:rFonts w:ascii="Arial" w:hAnsi="Arial"/>
-          <w:lang w:val="pt-BR"/>
-        </w:rPr>
-        <w:t>s</w:t>
+        <w:t>Em sistemas de votação</w:t>
       </w:r>
       <w:r>
         <w:rPr>
@@ -493,7 +604,21 @@
           <w:rFonts w:ascii="Arial" w:hAnsi="Arial"/>
           <w:lang w:val="pt-BR"/>
         </w:rPr>
-        <w:t>eira, segunda e terceira geração,</w:t>
+        <w:t>eira, segunda e terceira geração</w:t>
+      </w:r>
+      <w:r>
+        <w:rPr>
+          <w:rFonts w:ascii="Arial" w:hAnsi="Arial"/>
+          <w:lang w:val="pt-BR"/>
+        </w:rPr>
+        <w:t xml:space="preserve"> (BRUNAZO, 2014)</w:t>
+      </w:r>
+      <w:r>
+        <w:rPr>
+          <w:rFonts w:ascii="Arial" w:hAnsi="Arial"/>
+          <w:lang w:val="pt-BR"/>
+        </w:rPr>
+        <w:t>,</w:t>
       </w:r>
       <w:r>
         <w:rPr>
@@ -514,7 +639,14 @@
           <w:rFonts w:ascii="Arial" w:hAnsi="Arial"/>
           <w:lang w:val="pt-BR"/>
         </w:rPr>
-        <w:t>s dos locais de votação de volta p</w:t>
+        <w:t>s dos locais de votação</w:t>
+      </w:r>
+      <w:r>
+        <w:rPr>
+          <w:rFonts w:ascii="Arial" w:hAnsi="Arial"/>
+          <w:lang w:val="pt-BR"/>
+        </w:rPr>
+        <w:t xml:space="preserve"> p</w:t>
       </w:r>
       <w:r>
         <w:rPr>
@@ -791,7 +923,21 @@
           <w:rFonts w:ascii="Arial" w:hAnsi="Arial"/>
           <w:lang w:val="pt-BR"/>
         </w:rPr>
-        <w:t xml:space="preserve">O Caso Alagoas - 2006: Diversas irregularidades nos arquivos gerados pelas urnas foram detectadas por auditores externos [4]. Frente as evidências, o administrador </w:t>
+        <w:t>O Caso Alagoas - 2006: Diversas irregularidades nos arquivos gerados pelas urnas foram detec</w:t>
+      </w:r>
+      <w:r>
+        <w:rPr>
+          <w:rFonts w:ascii="Arial" w:hAnsi="Arial"/>
+          <w:lang w:val="pt-BR"/>
+        </w:rPr>
+        <w:t>tadas por auditores externos</w:t>
+      </w:r>
+      <w:r>
+        <w:rPr>
+          <w:rFonts w:ascii="Arial" w:hAnsi="Arial"/>
+          <w:lang w:val="pt-BR"/>
+        </w:rPr>
+        <w:t xml:space="preserve">. Frente as evidências, o administrador </w:t>
       </w:r>
       <w:r>
         <w:rPr>
@@ -813,14 +959,7 @@
           <w:rFonts w:ascii="Arial" w:hAnsi="Arial"/>
           <w:lang w:val="pt-BR"/>
         </w:rPr>
-        <w:t xml:space="preserve"> </w:t>
-      </w:r>
-      <w:r>
-        <w:rPr>
-          <w:rFonts w:ascii="Arial" w:hAnsi="Arial"/>
-          <w:lang w:val="pt-BR"/>
-        </w:rPr>
-        <w:t>(</w:t>
+        <w:t xml:space="preserve"> (</w:t>
       </w:r>
       <w:r>
         <w:rPr>
@@ -852,7 +991,6 @@
       <w:r>
         <w:rPr>
           <w:rFonts w:ascii="Arial" w:hAnsi="Arial"/>
-          <w:i/>
           <w:lang w:val="pt-BR"/>
         </w:rPr>
         <w:t>N</w:t>
@@ -860,7 +998,6 @@
       <w:r>
         <w:rPr>
           <w:rFonts w:ascii="Arial" w:hAnsi="Arial"/>
-          <w:i/>
           <w:lang w:val="pt-BR"/>
         </w:rPr>
         <w:t>enhuma</w:t>
@@ -877,14 +1014,7 @@
           <w:rFonts w:ascii="Arial" w:hAnsi="Arial"/>
           <w:lang w:val="pt-BR"/>
         </w:rPr>
-        <w:t xml:space="preserve">eventuais provas nela gravadas. </w:t>
-      </w:r>
-      <w:r>
-        <w:rPr>
-          <w:rFonts w:ascii="Arial" w:hAnsi="Arial"/>
-          <w:lang w:val="pt-BR"/>
-        </w:rPr>
-        <w:t>(</w:t>
+        <w:t>eventuais provas nela gravadas. (</w:t>
       </w:r>
       <w:r>
         <w:rPr>
@@ -933,21 +1063,7 @@
           <w:rFonts w:ascii="Arial" w:hAnsi="Arial"/>
           <w:lang w:val="pt-BR"/>
         </w:rPr>
-        <w:t xml:space="preserve"> (BRUNAZO,</w:t>
-      </w:r>
-      <w:r>
-        <w:rPr>
-          <w:rFonts w:ascii="Arial" w:hAnsi="Arial"/>
-          <w:lang w:val="pt-BR"/>
-        </w:rPr>
-        <w:t xml:space="preserve"> 2014</w:t>
-      </w:r>
-      <w:r>
-        <w:rPr>
-          <w:rFonts w:ascii="Arial" w:hAnsi="Arial"/>
-          <w:lang w:val="pt-BR"/>
-        </w:rPr>
-        <w:t>)</w:t>
+        <w:t xml:space="preserve"> (BRUNAZO, 2014)</w:t>
       </w:r>
       <w:r>
         <w:rPr>
@@ -961,7 +1077,21 @@
           <w:rFonts w:ascii="Arial" w:hAnsi="Arial"/>
           <w:lang w:val="pt-BR"/>
         </w:rPr>
-        <w:t xml:space="preserve"> em Sistemas Eleitoriais (RIVEST, 2016)</w:t>
+        <w:t xml:space="preserve"> em Sistemas Eleitoriais (RIVEST, 20</w:t>
+      </w:r>
+      <w:r>
+        <w:rPr>
+          <w:rFonts w:ascii="Arial" w:hAnsi="Arial"/>
+          <w:lang w:val="pt-BR"/>
+        </w:rPr>
+        <w:t>0</w:t>
+      </w:r>
+      <w:r>
+        <w:rPr>
+          <w:rFonts w:ascii="Arial" w:hAnsi="Arial"/>
+          <w:lang w:val="pt-BR"/>
+        </w:rPr>
+        <w:t>6)</w:t>
       </w:r>
       <w:r>
         <w:rPr>
@@ -975,7 +1105,15 @@
           <w:rFonts w:ascii="Arial" w:hAnsi="Arial"/>
           <w:lang w:val="pt-BR"/>
         </w:rPr>
-        <w:t>lo administrador. Auditorias ocorrem apenas com a autorização e sob condições impostas pelo mesmo</w:t>
+        <w:t xml:space="preserve">lo administrador. Auditorias ocorrem apenas com a autorização e sob </w:t>
+      </w:r>
+      <w:r>
+        <w:rPr>
+          <w:rFonts w:ascii="Arial" w:hAnsi="Arial"/>
+          <w:lang w:val="pt-BR"/>
+        </w:rPr>
+        <w:lastRenderedPageBreak/>
+        <w:t>condições impostas pelo mesmo</w:t>
       </w:r>
       <w:r>
         <w:rPr>
@@ -989,7 +1127,28 @@
           <w:rFonts w:ascii="Arial" w:hAnsi="Arial"/>
           <w:lang w:val="pt-BR"/>
         </w:rPr>
-        <w:t>a urna até a apuração funciona como uma caixa preta.</w:t>
+        <w:t xml:space="preserve">a urna até a apuração funciona como uma caixa </w:t>
+      </w:r>
+      <w:r>
+        <w:rPr>
+          <w:rFonts w:ascii="Arial" w:hAnsi="Arial"/>
+          <w:lang w:val="pt-BR"/>
+        </w:rPr>
+        <w:t>preta em que o eleitor precisa confiar</w:t>
+      </w:r>
+      <w:r>
+        <w:rPr>
+          <w:rFonts w:ascii="Arial" w:hAnsi="Arial"/>
+          <w:lang w:val="pt-BR"/>
+        </w:rPr>
+        <w:t xml:space="preserve"> no administrador e em todos envolvidos no processo</w:t>
+      </w:r>
+      <w:r>
+        <w:rPr>
+          <w:rFonts w:ascii="Arial" w:hAnsi="Arial"/>
+          <w:lang w:val="pt-BR"/>
+        </w:rPr>
+        <w:t>.</w:t>
       </w:r>
     </w:p>
     <w:p>
@@ -1007,7 +1166,6 @@
           <w:rFonts w:ascii="Arial" w:hAnsi="Arial"/>
           <w:lang w:val="pt-BR"/>
         </w:rPr>
-        <w:lastRenderedPageBreak/>
         <w:t xml:space="preserve">O objetivo do projeto </w:t>
       </w:r>
       <w:r>
@@ -1015,7 +1173,35 @@
           <w:rFonts w:ascii="Arial" w:hAnsi="Arial"/>
           <w:lang w:val="pt-BR"/>
         </w:rPr>
-        <w:t>é desenvolver sistema eleitoral</w:t>
+        <w:t xml:space="preserve">é </w:t>
+      </w:r>
+      <w:r>
+        <w:rPr>
+          <w:rFonts w:ascii="Arial" w:hAnsi="Arial"/>
+          <w:lang w:val="pt-BR"/>
+        </w:rPr>
+        <w:t>apresentar</w:t>
+      </w:r>
+      <w:r>
+        <w:rPr>
+          <w:rFonts w:ascii="Arial" w:hAnsi="Arial"/>
+          <w:lang w:val="pt-BR"/>
+        </w:rPr>
+        <w:t xml:space="preserve"> </w:t>
+      </w:r>
+      <w:r>
+        <w:rPr>
+          <w:rFonts w:ascii="Arial" w:hAnsi="Arial"/>
+          <w:lang w:val="pt-BR"/>
+        </w:rPr>
+        <w:t xml:space="preserve">um modelo de </w:t>
+      </w:r>
+      <w:r>
+        <w:rPr>
+          <w:rFonts w:ascii="Arial" w:hAnsi="Arial"/>
+          <w:lang w:val="pt-BR"/>
+        </w:rPr>
+        <w:t>sistema eleitoral</w:t>
       </w:r>
       <w:r>
         <w:rPr>
@@ -1078,14 +1264,28 @@
           <w:rFonts w:ascii="Arial" w:hAnsi="Arial"/>
           <w:lang w:val="pt-BR"/>
         </w:rPr>
-        <w:t xml:space="preserve"> que decentralize o destino das provas geradas em cada voto, de forma que os registros físicos ficam sob controle do administrador e os registros digitais ficam sob c</w:t>
-      </w:r>
-      <w:r>
-        <w:rPr>
-          <w:rFonts w:ascii="Arial" w:hAnsi="Arial"/>
-          <w:lang w:val="pt-BR"/>
-        </w:rPr>
-        <w:t xml:space="preserve">ontrole de um programa autônomo que pode ser auditado de forma </w:t>
+        <w:t xml:space="preserve"> que decentralize o destino das provas geradas em cada voto, de forma que os registros físicos ficam sob </w:t>
+      </w:r>
+      <w:r>
+        <w:rPr>
+          <w:rFonts w:ascii="Arial" w:hAnsi="Arial"/>
+          <w:lang w:val="pt-BR"/>
+        </w:rPr>
+        <w:t>custódia</w:t>
+      </w:r>
+      <w:r>
+        <w:rPr>
+          <w:rFonts w:ascii="Arial" w:hAnsi="Arial"/>
+          <w:lang w:val="pt-BR"/>
+        </w:rPr>
+        <w:t xml:space="preserve"> do administrador e os registros digitais ficam sob c</w:t>
+      </w:r>
+      <w:r>
+        <w:rPr>
+          <w:rFonts w:ascii="Arial" w:hAnsi="Arial"/>
+          <w:lang w:val="pt-BR"/>
+        </w:rPr>
+        <w:t xml:space="preserve">ontrole de um programa autônomo que pode ser auditado de </w:t>
       </w:r>
       <w:r>
         <w:rPr>
@@ -1122,7 +1322,7 @@
           <w:b/>
           <w:lang w:val="pt-BR"/>
         </w:rPr>
-        <w:t>Metodologia</w:t>
+        <w:t>Material e Métodos</w:t>
       </w:r>
     </w:p>
     <w:p>
@@ -1182,7 +1382,42 @@
           <w:rFonts w:ascii="Arial" w:hAnsi="Arial"/>
           <w:lang w:val="pt-BR"/>
         </w:rPr>
-        <w:t xml:space="preserve">Velocidade de Apuração – O sistema precisa entregar velocidade de apuração igual ou superior aos sistemas eleitorais </w:t>
+        <w:t>Velocidade de Apuração – O sistema precisa entregar velocidade d</w:t>
+      </w:r>
+      <w:r>
+        <w:rPr>
+          <w:rFonts w:ascii="Arial" w:hAnsi="Arial"/>
+          <w:lang w:val="pt-BR"/>
+        </w:rPr>
+        <w:t>e apuração igual ou superior a</w:t>
+      </w:r>
+      <w:r>
+        <w:rPr>
+          <w:rFonts w:ascii="Arial" w:hAnsi="Arial"/>
+          <w:lang w:val="pt-BR"/>
+        </w:rPr>
+        <w:t xml:space="preserve"> dos</w:t>
+      </w:r>
+      <w:r>
+        <w:rPr>
+          <w:rFonts w:ascii="Arial" w:hAnsi="Arial"/>
+          <w:lang w:val="pt-BR"/>
+        </w:rPr>
+        <w:t xml:space="preserve"> sistemas </w:t>
+      </w:r>
+      <w:r>
+        <w:rPr>
+          <w:rFonts w:ascii="Arial" w:hAnsi="Arial"/>
+          <w:lang w:val="pt-BR"/>
+        </w:rPr>
+        <w:t>de votação</w:t>
+      </w:r>
+      <w:r>
+        <w:rPr>
+          <w:rFonts w:ascii="Arial" w:hAnsi="Arial"/>
+          <w:lang w:val="pt-BR"/>
+        </w:rPr>
+        <w:t xml:space="preserve"> </w:t>
       </w:r>
       <w:r>
         <w:rPr>
@@ -1217,7 +1452,21 @@
           <w:rFonts w:ascii="Arial" w:hAnsi="Arial"/>
           <w:lang w:val="pt-BR"/>
         </w:rPr>
-        <w:t>Disponibilidade – Os registros digitais de votos precisam estar armazenados em um sistema  que seja resistente a ataques de negação de serviço e devem estar sempre disponíveis para auditorias.</w:t>
+        <w:t xml:space="preserve">Disponibilidade – Os registros digitais de votos precisam estar armazenados em um sistema </w:t>
+      </w:r>
+      <w:r>
+        <w:rPr>
+          <w:rFonts w:ascii="Arial" w:hAnsi="Arial"/>
+          <w:lang w:val="pt-BR"/>
+        </w:rPr>
+        <w:t>confiável,</w:t>
+      </w:r>
+      <w:r>
+        <w:rPr>
+          <w:rFonts w:ascii="Arial" w:hAnsi="Arial"/>
+          <w:lang w:val="pt-BR"/>
+        </w:rPr>
+        <w:t xml:space="preserve"> que seja resistente a ataques de negação de serviço e devem estar sempre disponíveis para auditorias.</w:t>
       </w:r>
     </w:p>
     <w:p>
@@ -1238,7 +1487,22 @@
           <w:rFonts w:ascii="Arial" w:hAnsi="Arial"/>
           <w:lang w:val="pt-BR"/>
         </w:rPr>
-        <w:t>Integridade – Os registros digitais dos votos precisam ser imunes a alteração não autorizada e logs de alterações executadas devem imutáveis e permantentes.</w:t>
+        <w:t xml:space="preserve">Integridade – Os registros digitais dos votos precisam ser imunes a alteração não autorizada e </w:t>
+      </w:r>
+      <w:r>
+        <w:rPr>
+          <w:rFonts w:ascii="Arial" w:hAnsi="Arial"/>
+          <w:i/>
+          <w:lang w:val="pt-BR"/>
+        </w:rPr>
+        <w:t>logs</w:t>
+      </w:r>
+      <w:r>
+        <w:rPr>
+          <w:rFonts w:ascii="Arial" w:hAnsi="Arial"/>
+          <w:lang w:val="pt-BR"/>
+        </w:rPr>
+        <w:t xml:space="preserve"> de alterações executadas devem imutáveis e permantentes.</w:t>
       </w:r>
     </w:p>
     <w:p>
@@ -1407,7 +1671,14 @@
           <w:rFonts w:ascii="Arial" w:hAnsi="Arial"/>
           <w:lang w:val="pt-BR"/>
         </w:rPr>
-        <w:t xml:space="preserve">chamada </w:t>
+        <w:t>batizada de</w:t>
+      </w:r>
+      <w:r>
+        <w:rPr>
+          <w:rFonts w:ascii="Arial" w:hAnsi="Arial"/>
+          <w:lang w:val="pt-BR"/>
+        </w:rPr>
+        <w:t xml:space="preserve"> </w:t>
       </w:r>
       <w:r>
         <w:rPr>
@@ -1480,6 +1751,111 @@
           <w:lang w:val="pt-BR"/>
         </w:rPr>
         <w:t>. Desta forma, cada voto é uma transferência de uma carteira associada a uma determinada urna, para uma carteira associada a um determinado candidato.</w:t>
+      </w:r>
+      <w:r>
+        <w:rPr>
+          <w:rFonts w:ascii="Arial" w:hAnsi="Arial"/>
+          <w:lang w:val="pt-BR"/>
+        </w:rPr>
+        <w:t xml:space="preserve"> A apuração dos votos é</w:t>
+      </w:r>
+      <w:r>
+        <w:rPr>
+          <w:rFonts w:ascii="Arial" w:hAnsi="Arial"/>
+          <w:lang w:val="pt-BR"/>
+        </w:rPr>
+        <w:t xml:space="preserve"> um procedimento instantâneo e consiste em </w:t>
+      </w:r>
+      <w:r>
+        <w:rPr>
+          <w:rFonts w:ascii="Arial" w:hAnsi="Arial"/>
+          <w:lang w:val="pt-BR"/>
+        </w:rPr>
+        <w:t>solicita</w:t>
+      </w:r>
+      <w:r>
+        <w:rPr>
+          <w:rFonts w:ascii="Arial" w:hAnsi="Arial"/>
+          <w:lang w:val="pt-BR"/>
+        </w:rPr>
+        <w:t>r</w:t>
+      </w:r>
+      <w:r>
+        <w:rPr>
+          <w:rFonts w:ascii="Arial" w:hAnsi="Arial"/>
+          <w:lang w:val="pt-BR"/>
+        </w:rPr>
+        <w:t xml:space="preserve"> o balanço da</w:t>
+      </w:r>
+      <w:r>
+        <w:rPr>
+          <w:rFonts w:ascii="Arial" w:hAnsi="Arial"/>
+          <w:lang w:val="pt-BR"/>
+        </w:rPr>
+        <w:t>s</w:t>
+      </w:r>
+      <w:r>
+        <w:rPr>
+          <w:rFonts w:ascii="Arial" w:hAnsi="Arial"/>
+          <w:lang w:val="pt-BR"/>
+        </w:rPr>
+        <w:t xml:space="preserve"> carteira</w:t>
+      </w:r>
+      <w:r>
+        <w:rPr>
+          <w:rFonts w:ascii="Arial" w:hAnsi="Arial"/>
+          <w:lang w:val="pt-BR"/>
+        </w:rPr>
+        <w:t>s</w:t>
+      </w:r>
+      <w:r>
+        <w:rPr>
+          <w:rFonts w:ascii="Arial" w:hAnsi="Arial"/>
+          <w:lang w:val="pt-BR"/>
+        </w:rPr>
+        <w:t xml:space="preserve"> associada</w:t>
+      </w:r>
+      <w:r>
+        <w:rPr>
+          <w:rFonts w:ascii="Arial" w:hAnsi="Arial"/>
+          <w:lang w:val="pt-BR"/>
+        </w:rPr>
+        <w:t>s</w:t>
+      </w:r>
+      <w:r>
+        <w:rPr>
+          <w:rFonts w:ascii="Arial" w:hAnsi="Arial"/>
+          <w:lang w:val="pt-BR"/>
+        </w:rPr>
+        <w:t xml:space="preserve"> </w:t>
+      </w:r>
+      <w:r>
+        <w:rPr>
+          <w:rFonts w:ascii="Arial" w:hAnsi="Arial"/>
+          <w:lang w:val="pt-BR"/>
+        </w:rPr>
+        <w:t>a</w:t>
+      </w:r>
+      <w:r>
+        <w:rPr>
+          <w:rFonts w:ascii="Arial" w:hAnsi="Arial"/>
+          <w:lang w:val="pt-BR"/>
+        </w:rPr>
+        <w:t xml:space="preserve"> </w:t>
+      </w:r>
+      <w:r>
+        <w:rPr>
+          <w:rFonts w:ascii="Arial" w:hAnsi="Arial"/>
+          <w:lang w:val="pt-BR"/>
+        </w:rPr>
+        <w:t>cada</w:t>
+      </w:r>
+      <w:r>
+        <w:rPr>
+          <w:rFonts w:ascii="Arial" w:hAnsi="Arial"/>
+          <w:lang w:val="pt-BR"/>
+        </w:rPr>
+        <w:t xml:space="preserve"> candidato.</w:t>
       </w:r>
     </w:p>
     <w:p>
@@ -1504,7 +1880,7 @@
           <w:rFonts w:ascii="Arial" w:hAnsi="Arial"/>
           <w:lang w:val="pt-BR"/>
         </w:rPr>
-        <w:t xml:space="preserve"> plataforma e infraestrutura escolhida para hospedar o contrato inteligente é a máquina virtual Ethereum e a </w:t>
+        <w:t xml:space="preserve"> plataforma e infraestrutura escolhida para hospedar o contrato inteligente é a máquina virtual </w:t>
       </w:r>
       <w:r>
         <w:rPr>
@@ -1512,6 +1888,21 @@
           <w:i/>
           <w:lang w:val="pt-BR"/>
         </w:rPr>
+        <w:t>Ethereum</w:t>
+      </w:r>
+      <w:r>
+        <w:rPr>
+          <w:rFonts w:ascii="Arial" w:hAnsi="Arial"/>
+          <w:lang w:val="pt-BR"/>
+        </w:rPr>
+        <w:t xml:space="preserve"> e a </w:t>
+      </w:r>
+      <w:r>
+        <w:rPr>
+          <w:rFonts w:ascii="Arial" w:hAnsi="Arial"/>
+          <w:i/>
+          <w:lang w:val="pt-BR"/>
+        </w:rPr>
         <w:t>rede peer-to-peer</w:t>
       </w:r>
       <w:r>
@@ -1519,7 +1910,7 @@
           <w:rFonts w:ascii="Arial" w:hAnsi="Arial"/>
           <w:lang w:val="pt-BR"/>
         </w:rPr>
-        <w:t xml:space="preserve"> formada pelos milhares de nós que possuem cópias do </w:t>
+        <w:t xml:space="preserve"> formada pelos milhares de </w:t>
       </w:r>
       <w:r>
         <w:rPr>
@@ -1527,6 +1918,21 @@
           <w:i/>
           <w:lang w:val="pt-BR"/>
         </w:rPr>
+        <w:t>nós</w:t>
+      </w:r>
+      <w:r>
+        <w:rPr>
+          <w:rFonts w:ascii="Arial" w:hAnsi="Arial"/>
+          <w:lang w:val="pt-BR"/>
+        </w:rPr>
+        <w:t xml:space="preserve"> que possuem cópias do </w:t>
+      </w:r>
+      <w:r>
+        <w:rPr>
+          <w:rFonts w:ascii="Arial" w:hAnsi="Arial"/>
+          <w:i/>
+          <w:lang w:val="pt-BR"/>
+        </w:rPr>
         <w:t>blockchain</w:t>
       </w:r>
       <w:r>
@@ -1569,7 +1975,73 @@
           <w:rFonts w:ascii="Arial" w:hAnsi="Arial"/>
           <w:lang w:val="pt-BR"/>
         </w:rPr>
-        <w:t xml:space="preserve"> De maneira similar a outras criptomoedas como o Bitcoin, a infraestutura não possui autoridade central com poder de emitir </w:t>
+        <w:t xml:space="preserve"> De maneira similar a outras </w:t>
+      </w:r>
+      <w:r>
+        <w:rPr>
+          <w:rFonts w:ascii="Arial" w:hAnsi="Arial"/>
+          <w:lang w:val="pt-BR"/>
+        </w:rPr>
+        <w:t>aplicações distribuídas</w:t>
+      </w:r>
+      <w:r>
+        <w:rPr>
+          <w:rFonts w:ascii="Arial" w:hAnsi="Arial"/>
+          <w:lang w:val="pt-BR"/>
+        </w:rPr>
+        <w:t xml:space="preserve"> como o </w:t>
+      </w:r>
+      <w:r>
+        <w:rPr>
+          <w:rFonts w:ascii="Arial" w:hAnsi="Arial"/>
+          <w:i/>
+          <w:lang w:val="pt-BR"/>
+        </w:rPr>
+        <w:t>Bitcoin</w:t>
+      </w:r>
+      <w:r>
+        <w:rPr>
+          <w:rFonts w:ascii="Arial" w:hAnsi="Arial"/>
+          <w:lang w:val="pt-BR"/>
+        </w:rPr>
+        <w:t xml:space="preserve"> (</w:t>
+      </w:r>
+      <w:r>
+        <w:rPr>
+          <w:rFonts w:ascii="Arial" w:hAnsi="Arial" w:cs="Arial"/>
+          <w:szCs w:val="20"/>
+          <w:lang w:val="pt-BR"/>
+        </w:rPr>
+        <w:t>CHOHAN</w:t>
+      </w:r>
+      <w:r>
+        <w:rPr>
+          <w:rFonts w:ascii="Arial" w:hAnsi="Arial" w:cs="Arial"/>
+          <w:szCs w:val="20"/>
+          <w:lang w:val="pt-BR"/>
+        </w:rPr>
+        <w:t>, 2017)</w:t>
+      </w:r>
+      <w:r>
+        <w:rPr>
+          <w:rFonts w:ascii="Arial" w:hAnsi="Arial"/>
+          <w:lang w:val="pt-BR"/>
+        </w:rPr>
+        <w:t>, a infraestutura não possui</w:t>
+      </w:r>
+      <w:r>
+        <w:rPr>
+          <w:rFonts w:ascii="Arial" w:hAnsi="Arial"/>
+          <w:lang w:val="pt-BR"/>
+        </w:rPr>
+        <w:t xml:space="preserve"> uma</w:t>
+      </w:r>
+      <w:r>
+        <w:rPr>
+          <w:rFonts w:ascii="Arial" w:hAnsi="Arial"/>
+          <w:lang w:val="pt-BR"/>
+        </w:rPr>
+        <w:t xml:space="preserve"> autoridade central com poder de emitir </w:t>
       </w:r>
       <w:r>
         <w:rPr>
@@ -1609,6 +2081,7 @@
       <w:r>
         <w:rPr>
           <w:rFonts w:ascii="Arial" w:hAnsi="Arial"/>
+          <w:i/>
           <w:lang w:val="pt-BR"/>
         </w:rPr>
         <w:t>VoltToken</w:t>
@@ -1616,6 +2089,7 @@
       <w:r>
         <w:rPr>
           <w:rFonts w:ascii="Arial" w:hAnsi="Arial"/>
+          <w:i/>
           <w:lang w:val="pt-BR"/>
         </w:rPr>
         <w:t>s</w:t>
@@ -1711,8 +2185,23 @@
                     </pic:cNvPicPr>
                   </pic:nvPicPr>
                   <pic:blipFill rotWithShape="1">
-                    <a:blip r:embed="rId14">
+                    <a:blip r:embed="rId13">
                       <a:extLst>
+                        <a:ext uri="{BEBA8EAE-BF5A-486C-A8C5-ECC9F3942E4B}">
+                          <a14:imgProps xmlns:a14="http://schemas.microsoft.com/office/drawing/2010/main">
+                            <a14:imgLayer r:embed="rId14">
+                              <a14:imgEffect>
+                                <a14:sharpenSoften amount="50000"/>
+                              </a14:imgEffect>
+                              <a14:imgEffect>
+                                <a14:colorTemperature colorTemp="4700"/>
+                              </a14:imgEffect>
+                              <a14:imgEffect>
+                                <a14:brightnessContrast bright="-20000" contrast="20000"/>
+                              </a14:imgEffect>
+                            </a14:imgLayer>
+                          </a14:imgProps>
+                        </a:ext>
                         <a:ext uri="{28A0092B-C50C-407E-A947-70E740481C1C}">
                           <a14:useLocalDpi xmlns:a14="http://schemas.microsoft.com/office/drawing/2010/main" val="0"/>
                         </a:ext>
@@ -1752,26 +2241,18 @@
         <w:jc w:val="center"/>
         <w:rPr>
           <w:rFonts w:ascii="Arial" w:hAnsi="Arial"/>
-          <w:lang w:val="pt-BR"/>
-        </w:rPr>
-      </w:pPr>
-      <w:r>
-        <w:rPr>
-          <w:rFonts w:ascii="Arial" w:hAnsi="Arial"/>
+          <w:sz w:val="18"/>
+          <w:lang w:val="pt-BR"/>
+        </w:rPr>
+      </w:pPr>
+      <w:r>
+        <w:rPr>
+          <w:rFonts w:ascii="Arial" w:hAnsi="Arial"/>
+          <w:sz w:val="18"/>
           <w:lang w:val="pt-BR"/>
         </w:rPr>
         <w:t>Fonte: O autor.</w:t>
       </w:r>
-    </w:p>
-    <w:p>
-      <w:pPr>
-        <w:pStyle w:val="TextosemFormatao1"/>
-        <w:jc w:val="both"/>
-        <w:rPr>
-          <w:rFonts w:ascii="Arial" w:hAnsi="Arial"/>
-          <w:lang w:val="pt-BR"/>
-        </w:rPr>
-      </w:pPr>
     </w:p>
     <w:p>
       <w:pPr>
@@ -1788,6 +2269,7 @@
           <w:rFonts w:ascii="Arial" w:hAnsi="Arial"/>
           <w:lang w:val="pt-BR"/>
         </w:rPr>
+        <w:lastRenderedPageBreak/>
         <w:t>Na Figura 1, as letras representam</w:t>
       </w:r>
       <w:r>
@@ -1814,7 +2296,7 @@
         <w:pStyle w:val="TextosemFormatao1"/>
         <w:numPr>
           <w:ilvl w:val="0"/>
-          <w:numId w:val="5"/>
+          <w:numId w:val="13"/>
         </w:numPr>
         <w:jc w:val="both"/>
         <w:rPr>
@@ -1827,8 +2309,63 @@
           <w:rFonts w:ascii="Arial" w:hAnsi="Arial"/>
           <w:lang w:val="pt-BR"/>
         </w:rPr>
-        <w:lastRenderedPageBreak/>
-        <w:t xml:space="preserve">Um computador a ser utilizado como urna sob controle do adminstrador, e que possui uma chave privada capaz de assinar transferências de </w:t>
+        <w:t xml:space="preserve">Um </w:t>
+      </w:r>
+      <w:r>
+        <w:rPr>
+          <w:rFonts w:ascii="Arial" w:hAnsi="Arial"/>
+          <w:lang w:val="pt-BR"/>
+        </w:rPr>
+        <w:t xml:space="preserve">computador a </w:t>
+      </w:r>
+      <w:r>
+        <w:rPr>
+          <w:rFonts w:ascii="Arial" w:hAnsi="Arial"/>
+          <w:lang w:val="pt-BR"/>
+        </w:rPr>
+        <w:t>sob controle do adminstrador</w:t>
+      </w:r>
+      <w:r>
+        <w:rPr>
+          <w:rFonts w:ascii="Arial" w:hAnsi="Arial"/>
+          <w:lang w:val="pt-BR"/>
+        </w:rPr>
+        <w:t xml:space="preserve"> que o eleitor usa para votar</w:t>
+      </w:r>
+      <w:r>
+        <w:rPr>
+          <w:rFonts w:ascii="Arial" w:hAnsi="Arial"/>
+          <w:lang w:val="pt-BR"/>
+        </w:rPr>
+        <w:t xml:space="preserve"> e que possui </w:t>
+      </w:r>
+      <w:r>
+        <w:rPr>
+          <w:rFonts w:ascii="Arial" w:hAnsi="Arial"/>
+          <w:lang w:val="pt-BR"/>
+        </w:rPr>
+        <w:t>a</w:t>
+      </w:r>
+      <w:r>
+        <w:rPr>
+          <w:rFonts w:ascii="Arial" w:hAnsi="Arial"/>
+          <w:lang w:val="pt-BR"/>
+        </w:rPr>
+        <w:t xml:space="preserve"> chave privada </w:t>
+      </w:r>
+      <w:r>
+        <w:rPr>
+          <w:rFonts w:ascii="Arial" w:hAnsi="Arial"/>
+          <w:lang w:val="pt-BR"/>
+        </w:rPr>
+        <w:t xml:space="preserve">da carteira associada à urna, </w:t>
+      </w:r>
+      <w:r>
+        <w:rPr>
+          <w:rFonts w:ascii="Arial" w:hAnsi="Arial"/>
+          <w:lang w:val="pt-BR"/>
+        </w:rPr>
+        <w:t xml:space="preserve">capaz de assinar transferências de </w:t>
       </w:r>
       <w:r>
         <w:rPr>
@@ -1845,6 +2382,21 @@
           <w:lang w:val="pt-BR"/>
         </w:rPr>
         <w:t>s</w:t>
+      </w:r>
+      <w:r>
+        <w:rPr>
+          <w:rFonts w:ascii="Arial" w:hAnsi="Arial"/>
+          <w:i/>
+          <w:lang w:val="pt-BR"/>
+        </w:rPr>
+        <w:t xml:space="preserve"> </w:t>
+      </w:r>
+      <w:r>
+        <w:rPr>
+          <w:rFonts w:ascii="Arial" w:hAnsi="Arial"/>
+          <w:lang w:val="pt-BR"/>
+        </w:rPr>
+        <w:t>para carteiras associadas a candidatos</w:t>
       </w:r>
       <w:r>
         <w:rPr>
@@ -1859,7 +2411,7 @@
         <w:pStyle w:val="TextosemFormatao1"/>
         <w:numPr>
           <w:ilvl w:val="0"/>
-          <w:numId w:val="5"/>
+          <w:numId w:val="13"/>
         </w:numPr>
         <w:jc w:val="both"/>
         <w:rPr>
@@ -1903,7 +2455,15 @@
           <w:i/>
           <w:lang w:val="pt-BR"/>
         </w:rPr>
-        <w:t>Ethereum</w:t>
+        <w:t>Ethereu</w:t>
+      </w:r>
+      <w:r>
+        <w:rPr>
+          <w:rFonts w:ascii="Arial" w:hAnsi="Arial"/>
+          <w:i/>
+          <w:lang w:val="pt-BR"/>
+        </w:rPr>
+        <w:t>m.</w:t>
       </w:r>
     </w:p>
     <w:p>
@@ -1911,7 +2471,7 @@
         <w:pStyle w:val="TextosemFormatao1"/>
         <w:numPr>
           <w:ilvl w:val="0"/>
-          <w:numId w:val="5"/>
+          <w:numId w:val="13"/>
         </w:numPr>
         <w:jc w:val="both"/>
         <w:rPr>
@@ -1962,7 +2522,7 @@
         <w:pStyle w:val="TextosemFormatao1"/>
         <w:numPr>
           <w:ilvl w:val="0"/>
-          <w:numId w:val="5"/>
+          <w:numId w:val="13"/>
         </w:numPr>
         <w:jc w:val="both"/>
         <w:rPr>
@@ -1975,7 +2535,56 @@
           <w:rFonts w:ascii="Arial" w:hAnsi="Arial"/>
           <w:lang w:val="pt-BR"/>
         </w:rPr>
-        <w:t>Uma impressora para realizar a impressão de Votos Conferídos Pelo Eleitor (</w:t>
+        <w:t>Uma impressora para realizar a impressão de Votos</w:t>
+      </w:r>
+      <w:r>
+        <w:rPr>
+          <w:rFonts w:ascii="Arial" w:hAnsi="Arial"/>
+          <w:lang w:val="pt-BR"/>
+        </w:rPr>
+        <w:t xml:space="preserve"> Impressos</w:t>
+      </w:r>
+      <w:r>
+        <w:rPr>
+          <w:rFonts w:ascii="Arial" w:hAnsi="Arial"/>
+          <w:lang w:val="pt-BR"/>
+        </w:rPr>
+        <w:t xml:space="preserve"> Conferídos Pelo</w:t>
+      </w:r>
+      <w:r>
+        <w:rPr>
+          <w:rFonts w:ascii="Arial" w:hAnsi="Arial"/>
+          <w:lang w:val="pt-BR"/>
+        </w:rPr>
+        <w:t>s</w:t>
+      </w:r>
+      <w:r>
+        <w:rPr>
+          <w:rFonts w:ascii="Arial" w:hAnsi="Arial"/>
+          <w:lang w:val="pt-BR"/>
+        </w:rPr>
+        <w:t xml:space="preserve"> Eleitor</w:t>
+      </w:r>
+      <w:r>
+        <w:rPr>
+          <w:rFonts w:ascii="Arial" w:hAnsi="Arial"/>
+          <w:lang w:val="pt-BR"/>
+        </w:rPr>
+        <w:t>es</w:t>
+      </w:r>
+      <w:r>
+        <w:rPr>
+          <w:rFonts w:ascii="Arial" w:hAnsi="Arial"/>
+          <w:lang w:val="pt-BR"/>
+        </w:rPr>
+        <w:t xml:space="preserve"> </w:t>
+      </w:r>
+      <w:r>
+        <w:rPr>
+          <w:rFonts w:ascii="Arial" w:hAnsi="Arial"/>
+          <w:lang w:val="pt-BR"/>
+        </w:rPr>
+        <w:t>(</w:t>
       </w:r>
       <w:r>
         <w:rPr>
@@ -1988,9 +2597,24 @@
       <w:r>
         <w:rPr>
           <w:rFonts w:ascii="Arial" w:hAnsi="Arial"/>
-          <w:lang w:val="pt-BR"/>
-        </w:rPr>
-        <w:t>).</w:t>
+          <w:i/>
+          <w:lang w:val="pt-BR"/>
+        </w:rPr>
+        <w:t>)</w:t>
+      </w:r>
+      <w:r>
+        <w:rPr>
+          <w:rFonts w:ascii="Arial" w:hAnsi="Arial"/>
+          <w:lang w:val="pt-BR"/>
+        </w:rPr>
+        <w:t xml:space="preserve"> (BRUNAZO, 2014)</w:t>
+      </w:r>
+      <w:r>
+        <w:rPr>
+          <w:rFonts w:ascii="Arial" w:hAnsi="Arial"/>
+          <w:lang w:val="pt-BR"/>
+        </w:rPr>
+        <w:t>.</w:t>
       </w:r>
     </w:p>
     <w:p>
@@ -1998,7 +2622,7 @@
         <w:pStyle w:val="TextosemFormatao1"/>
         <w:numPr>
           <w:ilvl w:val="0"/>
-          <w:numId w:val="5"/>
+          <w:numId w:val="13"/>
         </w:numPr>
         <w:jc w:val="both"/>
         <w:rPr>
@@ -2011,7 +2635,21 @@
           <w:rFonts w:ascii="Arial" w:hAnsi="Arial"/>
           <w:lang w:val="pt-BR"/>
         </w:rPr>
-        <w:t xml:space="preserve">Uma urna para a coleta dos </w:t>
+        <w:t xml:space="preserve">Uma </w:t>
+      </w:r>
+      <w:r>
+        <w:rPr>
+          <w:rFonts w:ascii="Arial" w:hAnsi="Arial"/>
+          <w:lang w:val="pt-BR"/>
+        </w:rPr>
+        <w:t>caixa lacrada</w:t>
+      </w:r>
+      <w:r>
+        <w:rPr>
+          <w:rFonts w:ascii="Arial" w:hAnsi="Arial"/>
+          <w:lang w:val="pt-BR"/>
+        </w:rPr>
+        <w:t xml:space="preserve"> para a coleta dos </w:t>
       </w:r>
       <w:r>
         <w:rPr>
@@ -2020,6 +2658,14 @@
           <w:lang w:val="pt-BR"/>
         </w:rPr>
         <w:t>VICEs</w:t>
+      </w:r>
+      <w:r>
+        <w:rPr>
+          <w:rFonts w:ascii="Arial" w:hAnsi="Arial"/>
+          <w:i/>
+          <w:lang w:val="pt-BR"/>
+        </w:rPr>
+        <w:t>.</w:t>
       </w:r>
     </w:p>
     <w:p>
@@ -2027,7 +2673,7 @@
         <w:pStyle w:val="TextosemFormatao1"/>
         <w:numPr>
           <w:ilvl w:val="0"/>
-          <w:numId w:val="5"/>
+          <w:numId w:val="13"/>
         </w:numPr>
         <w:jc w:val="both"/>
         <w:rPr>
@@ -2084,7 +2730,7 @@
           <w:rFonts w:ascii="Arial" w:hAnsi="Arial"/>
           <w:lang w:val="pt-BR"/>
         </w:rPr>
-        <w:t xml:space="preserve">Como as chaves privadas que assinam cada voto estão sob controle do administrador, elas estão sujeitas a ataques internos e externos que podem causar o vazamento das mesmas. De maneira similar, o </w:t>
+        <w:t xml:space="preserve">Assim como nos sistemas de votação atuais, no </w:t>
       </w:r>
       <w:r>
         <w:rPr>
@@ -2092,6 +2738,42 @@
           <w:i/>
           <w:lang w:val="pt-BR"/>
         </w:rPr>
+        <w:t>EtherVoltz</w:t>
+      </w:r>
+      <w:r>
+        <w:rPr>
+          <w:rFonts w:ascii="Arial" w:hAnsi="Arial"/>
+          <w:lang w:val="pt-BR"/>
+        </w:rPr>
+        <w:t xml:space="preserve"> </w:t>
+      </w:r>
+      <w:r>
+        <w:rPr>
+          <w:rFonts w:ascii="Arial" w:hAnsi="Arial"/>
+          <w:lang w:val="pt-BR"/>
+        </w:rPr>
+        <w:t>as chaves privadas que assinam cada voto estão sob controle do administrador</w:t>
+      </w:r>
+      <w:r>
+        <w:rPr>
+          <w:rFonts w:ascii="Arial" w:hAnsi="Arial"/>
+          <w:lang w:val="pt-BR"/>
+        </w:rPr>
+        <w:t>, portanto</w:t>
+      </w:r>
+      <w:r>
+        <w:rPr>
+          <w:rFonts w:ascii="Arial" w:hAnsi="Arial"/>
+          <w:lang w:val="pt-BR"/>
+        </w:rPr>
+        <w:t xml:space="preserve"> estão sujeitas a ataques internos e externos que podem causar o vazamento das mesmas. De maneira similar, o </w:t>
+      </w:r>
+      <w:r>
+        <w:rPr>
+          <w:rFonts w:ascii="Arial" w:hAnsi="Arial"/>
+          <w:i/>
+          <w:lang w:val="pt-BR"/>
+        </w:rPr>
         <w:t>frontend</w:t>
       </w:r>
       <w:r>
@@ -2099,7 +2781,14 @@
           <w:rFonts w:ascii="Arial" w:hAnsi="Arial"/>
           <w:lang w:val="pt-BR"/>
         </w:rPr>
-        <w:t xml:space="preserve"> do utilizado para interagir com a aplicação hospedada na rede </w:t>
+        <w:t xml:space="preserve"> </w:t>
+      </w:r>
+      <w:r>
+        <w:rPr>
+          <w:rFonts w:ascii="Arial" w:hAnsi="Arial"/>
+          <w:lang w:val="pt-BR"/>
+        </w:rPr>
+        <w:t xml:space="preserve">utilizado para interagir com a aplicação hospedada na rede </w:t>
       </w:r>
       <w:r>
         <w:rPr>
@@ -2139,14 +2828,127 @@
           <w:rFonts w:ascii="Arial" w:hAnsi="Arial"/>
           <w:lang w:val="pt-BR"/>
         </w:rPr>
-        <w:t>te tipo de vulnerabilidade ser explorada para a emissão de votos fraudulentos e válidos, é necessário que o sistema atenda ao Princípio da Independencia de Software em Sistemas Eleitorais, que é o item 5 dos requisitos. A estratégia utilizada é a emissão de uma versão modificada das provas auditáveis pelo eleitor utilizadas em urnas de 2ª geraç</w:t>
-      </w:r>
-      <w:r>
-        <w:rPr>
-          <w:rFonts w:ascii="Arial" w:hAnsi="Arial"/>
-          <w:lang w:val="pt-BR"/>
-        </w:rPr>
-        <w:t>ão.</w:t>
+        <w:t>te tipo de vulnerabilidade ser explorada para a emissão de votos fraudulentos e válidos, é necessário que o sistema atenda ao Princípio da Independ</w:t>
+      </w:r>
+      <w:r>
+        <w:rPr>
+          <w:rFonts w:ascii="Arial" w:hAnsi="Arial"/>
+          <w:lang w:val="pt-BR"/>
+        </w:rPr>
+        <w:t>ê</w:t>
+      </w:r>
+      <w:r>
+        <w:rPr>
+          <w:rFonts w:ascii="Arial" w:hAnsi="Arial"/>
+          <w:lang w:val="pt-BR"/>
+        </w:rPr>
+        <w:t>ncia de Software em Sistemas Eleitorais, que é o item 5 dos requisitos. A estratégia utilizada é a emissão de uma versão modificada da prova</w:t>
+      </w:r>
+      <w:r>
+        <w:rPr>
+          <w:rFonts w:ascii="Arial" w:hAnsi="Arial"/>
+          <w:lang w:val="pt-BR"/>
+        </w:rPr>
+        <w:t xml:space="preserve"> auditável pelo eleitor utilizada</w:t>
+      </w:r>
+      <w:r>
+        <w:rPr>
+          <w:rFonts w:ascii="Arial" w:hAnsi="Arial"/>
+          <w:lang w:val="pt-BR"/>
+        </w:rPr>
+        <w:t xml:space="preserve"> em urnas de 2ª geraç</w:t>
+      </w:r>
+      <w:r>
+        <w:rPr>
+          <w:rFonts w:ascii="Arial" w:hAnsi="Arial"/>
+          <w:lang w:val="pt-BR"/>
+        </w:rPr>
+        <w:t>ão</w:t>
+      </w:r>
+      <w:r>
+        <w:rPr>
+          <w:rFonts w:ascii="Arial" w:hAnsi="Arial"/>
+          <w:lang w:val="pt-BR"/>
+        </w:rPr>
+        <w:t>.</w:t>
+      </w:r>
+      <w:r>
+        <w:rPr>
+          <w:rFonts w:ascii="Arial" w:hAnsi="Arial"/>
+          <w:lang w:val="pt-BR"/>
+        </w:rPr>
+        <w:t xml:space="preserve"> </w:t>
+      </w:r>
+      <w:r>
+        <w:rPr>
+          <w:rFonts w:ascii="Arial" w:hAnsi="Arial"/>
+          <w:lang w:val="pt-BR"/>
+        </w:rPr>
+        <w:t>Inclui informações adicionais que</w:t>
+      </w:r>
+      <w:r>
+        <w:rPr>
+          <w:rFonts w:ascii="Arial" w:hAnsi="Arial"/>
+          <w:lang w:val="pt-BR"/>
+        </w:rPr>
+        <w:t xml:space="preserve"> cria</w:t>
+      </w:r>
+      <w:r>
+        <w:rPr>
+          <w:rFonts w:ascii="Arial" w:hAnsi="Arial"/>
+          <w:lang w:val="pt-BR"/>
+        </w:rPr>
+        <w:t>m</w:t>
+      </w:r>
+      <w:r>
+        <w:rPr>
+          <w:rFonts w:ascii="Arial" w:hAnsi="Arial"/>
+          <w:lang w:val="pt-BR"/>
+        </w:rPr>
+        <w:t xml:space="preserve"> um laço e</w:t>
+      </w:r>
+      <w:r>
+        <w:rPr>
+          <w:rFonts w:ascii="Arial" w:hAnsi="Arial"/>
+          <w:lang w:val="pt-BR"/>
+        </w:rPr>
+        <w:t>ntre el</w:t>
+      </w:r>
+      <w:r>
+        <w:rPr>
+          <w:rFonts w:ascii="Arial" w:hAnsi="Arial"/>
+          <w:lang w:val="pt-BR"/>
+        </w:rPr>
+        <w:t>a e o registro digital do voto n</w:t>
+      </w:r>
+      <w:r>
+        <w:rPr>
+          <w:rFonts w:ascii="Arial" w:hAnsi="Arial"/>
+          <w:lang w:val="pt-BR"/>
+        </w:rPr>
+        <w:t xml:space="preserve">o </w:t>
+      </w:r>
+      <w:r>
+        <w:rPr>
+          <w:rFonts w:ascii="Arial" w:hAnsi="Arial"/>
+          <w:i/>
+          <w:lang w:val="pt-BR"/>
+        </w:rPr>
+        <w:t>blockchain</w:t>
+      </w:r>
+      <w:r>
+        <w:rPr>
+          <w:rFonts w:ascii="Arial" w:hAnsi="Arial"/>
+          <w:lang w:val="pt-BR"/>
+        </w:rPr>
+        <w:t>.</w:t>
+      </w:r>
+      <w:r>
+        <w:rPr>
+          <w:rFonts w:ascii="Arial" w:hAnsi="Arial"/>
+          <w:lang w:val="pt-BR"/>
+        </w:rPr>
+        <w:t xml:space="preserve"> Uma sugestão dessa prova é apresentada na Figura 2.</w:t>
       </w:r>
     </w:p>
     <w:p>
@@ -2201,8 +3003,8 @@
         </w:rPr>
         <w:drawing>
           <wp:inline distT="0" distB="0" distL="0" distR="0">
-            <wp:extent cx="1056948" cy="3028950"/>
-            <wp:effectExtent l="0" t="0" r="0" b="0"/>
+            <wp:extent cx="1020388" cy="2924175"/>
+            <wp:effectExtent l="0" t="0" r="8890" b="0"/>
             <wp:docPr id="6" name="Picture 6" descr="VICE.png"/>
             <wp:cNvGraphicFramePr>
               <a:graphicFrameLocks xmlns:a="http://schemas.openxmlformats.org/drawingml/2006/main" noChangeAspect="1"/>
@@ -2217,8 +3019,27 @@
                     </pic:cNvPicPr>
                   </pic:nvPicPr>
                   <pic:blipFill rotWithShape="1">
-                    <a:blip r:embed="rId15">
+                    <a:blip r:embed="rId15" cstate="print">
+                      <a:duotone>
+                        <a:prstClr val="black"/>
+                        <a:schemeClr val="accent4">
+                          <a:tint val="45000"/>
+                          <a:satMod val="400000"/>
+                        </a:schemeClr>
+                      </a:duotone>
                       <a:extLst>
+                        <a:ext uri="{BEBA8EAE-BF5A-486C-A8C5-ECC9F3942E4B}">
+                          <a14:imgProps xmlns:a14="http://schemas.microsoft.com/office/drawing/2010/main">
+                            <a14:imgLayer r:embed="rId16">
+                              <a14:imgEffect>
+                                <a14:sharpenSoften amount="50000"/>
+                              </a14:imgEffect>
+                              <a14:imgEffect>
+                                <a14:brightnessContrast bright="-20000" contrast="20000"/>
+                              </a14:imgEffect>
+                            </a14:imgLayer>
+                          </a14:imgProps>
+                        </a:ext>
                         <a:ext uri="{28A0092B-C50C-407E-A947-70E740481C1C}">
                           <a14:useLocalDpi xmlns:a14="http://schemas.microsoft.com/office/drawing/2010/main" val="0"/>
                         </a:ext>
@@ -2230,7 +3051,7 @@
                   <pic:spPr bwMode="auto">
                     <a:xfrm>
                       <a:off x="0" y="0"/>
-                      <a:ext cx="1059641" cy="3036667"/>
+                      <a:ext cx="1025857" cy="2939848"/>
                     </a:xfrm>
                     <a:prstGeom prst="rect">
                       <a:avLst/>
@@ -2259,12 +3080,14 @@
         <w:jc w:val="center"/>
         <w:rPr>
           <w:rFonts w:ascii="Arial" w:hAnsi="Arial"/>
-          <w:lang w:val="pt-BR"/>
-        </w:rPr>
-      </w:pPr>
-      <w:r>
-        <w:rPr>
-          <w:rFonts w:ascii="Arial" w:hAnsi="Arial"/>
+          <w:sz w:val="18"/>
+          <w:lang w:val="pt-BR"/>
+        </w:rPr>
+      </w:pPr>
+      <w:r>
+        <w:rPr>
+          <w:rFonts w:ascii="Arial" w:hAnsi="Arial"/>
+          <w:sz w:val="18"/>
           <w:lang w:val="pt-BR"/>
         </w:rPr>
         <w:t>Fonte: O autor.</w:t>
@@ -2326,7 +3149,14 @@
           <w:rFonts w:ascii="Arial" w:hAnsi="Arial"/>
           <w:lang w:val="pt-BR"/>
         </w:rPr>
-        <w:t xml:space="preserve"> que a identifica unicamente</w:t>
+        <w:t xml:space="preserve"> que a identifica </w:t>
+      </w:r>
+      <w:r>
+        <w:rPr>
+          <w:rFonts w:ascii="Arial" w:hAnsi="Arial"/>
+          <w:lang w:val="pt-BR"/>
+        </w:rPr>
+        <w:t>de forma única</w:t>
       </w:r>
       <w:r>
         <w:rPr>
@@ -2369,7 +3199,21 @@
           <w:rFonts w:ascii="Arial" w:hAnsi="Arial"/>
           <w:lang w:val="pt-BR"/>
         </w:rPr>
-        <w:t xml:space="preserve"> e a chave pública da carteira destino. Consequentemente, este </w:t>
+        <w:t xml:space="preserve"> e a chave pública da carteira destino. </w:t>
+      </w:r>
+      <w:r>
+        <w:rPr>
+          <w:rFonts w:ascii="Arial" w:hAnsi="Arial"/>
+          <w:lang w:val="pt-BR"/>
+        </w:rPr>
+        <w:t>O</w:t>
+      </w:r>
+      <w:r>
+        <w:rPr>
+          <w:rFonts w:ascii="Arial" w:hAnsi="Arial"/>
+          <w:lang w:val="pt-BR"/>
+        </w:rPr>
+        <w:t xml:space="preserve"> </w:t>
       </w:r>
       <w:r>
         <w:rPr>
@@ -2377,6 +3221,21 @@
           <w:i/>
           <w:lang w:val="pt-BR"/>
         </w:rPr>
+        <w:t>Ethervoltz</w:t>
+      </w:r>
+      <w:r>
+        <w:rPr>
+          <w:rFonts w:ascii="Arial" w:hAnsi="Arial"/>
+          <w:lang w:val="pt-BR"/>
+        </w:rPr>
+        <w:t xml:space="preserve"> explora este fato para criar um laço entre as provas impressas e os registros digitais ao incluir este </w:t>
+      </w:r>
+      <w:r>
+        <w:rPr>
+          <w:rFonts w:ascii="Arial" w:hAnsi="Arial"/>
+          <w:i/>
+          <w:lang w:val="pt-BR"/>
+        </w:rPr>
         <w:t>hash</w:t>
       </w:r>
       <w:r>
@@ -2384,21 +3243,42 @@
           <w:rFonts w:ascii="Arial" w:hAnsi="Arial"/>
           <w:lang w:val="pt-BR"/>
         </w:rPr>
-        <w:t xml:space="preserve"> identifica a urna de onde um determinado voto saiu e qual candidato recebeu o voto.</w:t>
-      </w:r>
-      <w:r>
-        <w:rPr>
-          <w:rFonts w:ascii="Arial" w:hAnsi="Arial"/>
-          <w:lang w:val="pt-BR"/>
-        </w:rPr>
-        <w:t xml:space="preserve"> O sistema Ethervoltz explora este fato para criar um laço entre as provas impressas e aos registros digitais, ao incluir este hash nos votos impressos. A</w:t>
-      </w:r>
-      <w:r>
-        <w:rPr>
-          <w:rFonts w:ascii="Arial" w:hAnsi="Arial"/>
-          <w:lang w:val="pt-BR"/>
-        </w:rPr>
-        <w:t xml:space="preserve"> Figura 2 mostra informações que devem estar incluídas no </w:t>
+        <w:t xml:space="preserve"> nos VICE</w:t>
+      </w:r>
+      <w:r>
+        <w:rPr>
+          <w:rFonts w:ascii="Arial" w:hAnsi="Arial"/>
+          <w:lang w:val="pt-BR"/>
+        </w:rPr>
+        <w:t>s</w:t>
+      </w:r>
+      <w:r>
+        <w:rPr>
+          <w:rFonts w:ascii="Arial" w:hAnsi="Arial"/>
+          <w:lang w:val="pt-BR"/>
+        </w:rPr>
+        <w:t>. Assim</w:t>
+      </w:r>
+      <w:r>
+        <w:rPr>
+          <w:rFonts w:ascii="Arial" w:hAnsi="Arial"/>
+          <w:lang w:val="pt-BR"/>
+        </w:rPr>
+        <w:t>,</w:t>
+      </w:r>
+      <w:r>
+        <w:rPr>
+          <w:rFonts w:ascii="Arial" w:hAnsi="Arial"/>
+          <w:lang w:val="pt-BR"/>
+        </w:rPr>
+        <w:t xml:space="preserve"> auditando o</w:t>
+      </w:r>
+      <w:r>
+        <w:rPr>
+          <w:rFonts w:ascii="Arial" w:hAnsi="Arial"/>
+          <w:lang w:val="pt-BR"/>
+        </w:rPr>
+        <w:t xml:space="preserve"> </w:t>
       </w:r>
       <w:r>
         <w:rPr>
@@ -2406,14 +3286,7 @@
           <w:i/>
           <w:lang w:val="pt-BR"/>
         </w:rPr>
-        <w:t>VICE</w:t>
-      </w:r>
-      <w:r>
-        <w:rPr>
-          <w:rFonts w:ascii="Arial" w:hAnsi="Arial"/>
-          <w:lang w:val="pt-BR"/>
-        </w:rPr>
-        <w:t xml:space="preserve"> utilizado pelo sistema </w:t>
+        <w:t>hash</w:t>
       </w:r>
       <w:r>
         <w:rPr>
@@ -2421,14 +3294,49 @@
           <w:i/>
           <w:lang w:val="pt-BR"/>
         </w:rPr>
-        <w:t>Ethervoltz</w:t>
-      </w:r>
-      <w:r>
-        <w:rPr>
-          <w:rFonts w:ascii="Arial" w:hAnsi="Arial"/>
-          <w:lang w:val="pt-BR"/>
-        </w:rPr>
-        <w:t>.</w:t>
+        <w:t xml:space="preserve"> </w:t>
+      </w:r>
+      <w:r>
+        <w:rPr>
+          <w:rFonts w:ascii="Arial" w:hAnsi="Arial"/>
+          <w:lang w:val="pt-BR"/>
+        </w:rPr>
+        <w:t>de uma prova impressa, pode se descobrir de qual carteira de urna</w:t>
+      </w:r>
+      <w:r>
+        <w:rPr>
+          <w:rFonts w:ascii="Arial" w:hAnsi="Arial"/>
+          <w:lang w:val="pt-BR"/>
+        </w:rPr>
+        <w:t xml:space="preserve"> um determinado voto saiu e qual candidato recebeu o voto.</w:t>
+      </w:r>
+      <w:r>
+        <w:rPr>
+          <w:rFonts w:ascii="Arial" w:hAnsi="Arial"/>
+          <w:lang w:val="pt-BR"/>
+        </w:rPr>
+        <w:t xml:space="preserve"> Se a </w:t>
+      </w:r>
+      <w:r>
+        <w:rPr>
+          <w:rFonts w:ascii="Arial" w:hAnsi="Arial"/>
+          <w:lang w:val="pt-BR"/>
+        </w:rPr>
+        <w:t>a</w:t>
+      </w:r>
+      <w:r>
+        <w:rPr>
+          <w:rFonts w:ascii="Arial" w:hAnsi="Arial"/>
+          <w:lang w:val="pt-BR"/>
+        </w:rPr>
+        <w:t>lguma informação retornada pela máquina virtual divergir do que está impresso no VICE, está configurada a fraude.</w:t>
+      </w:r>
+      <w:r>
+        <w:rPr>
+          <w:rFonts w:ascii="Arial" w:hAnsi="Arial"/>
+          <w:lang w:val="pt-BR"/>
+        </w:rPr>
+        <w:t xml:space="preserve"> </w:t>
       </w:r>
     </w:p>
     <w:p>
@@ -2436,16 +3344,6 @@
         <w:pStyle w:val="TextosemFormatao1"/>
         <w:jc w:val="both"/>
         <w:rPr>
-          <w:rFonts w:ascii="Arial" w:hAnsi="Arial"/>
-          <w:lang w:val="pt-BR"/>
-        </w:rPr>
-      </w:pPr>
-    </w:p>
-    <w:p>
-      <w:pPr>
-        <w:pStyle w:val="TextosemFormatao1"/>
-        <w:jc w:val="both"/>
-        <w:rPr>
           <w:rFonts w:ascii="Arial" w:hAnsi="Arial" w:cs="Arial"/>
           <w:b/>
           <w:lang w:val="pt-BR"/>
@@ -2457,6 +3355,7 @@
           <w:b/>
           <w:lang w:val="pt-BR"/>
         </w:rPr>
+        <w:lastRenderedPageBreak/>
         <w:t>Resultados</w:t>
       </w:r>
     </w:p>
@@ -2485,14 +3384,42 @@
           <w:rFonts w:ascii="Arial" w:hAnsi="Arial" w:cs="Arial"/>
           <w:lang w:val="pt-BR"/>
         </w:rPr>
-        <w:t>Um sistema eleitoral independente de software e que grava os registros digitais de votos numa base de dados autônoma e resistente a censura. Foi escrito um</w:t>
-      </w:r>
-      <w:r>
-        <w:rPr>
-          <w:rFonts w:ascii="Arial" w:hAnsi="Arial" w:cs="Arial"/>
-          <w:lang w:val="pt-BR"/>
-        </w:rPr>
-        <w:t xml:space="preserve"> contrato inteligente escrito na linguagem </w:t>
+        <w:t xml:space="preserve">Um sistema </w:t>
+      </w:r>
+      <w:r>
+        <w:rPr>
+          <w:rFonts w:ascii="Arial" w:hAnsi="Arial" w:cs="Arial"/>
+          <w:lang w:val="pt-BR"/>
+        </w:rPr>
+        <w:t>de votação</w:t>
+      </w:r>
+      <w:r>
+        <w:rPr>
+          <w:rFonts w:ascii="Arial" w:hAnsi="Arial" w:cs="Arial"/>
+          <w:lang w:val="pt-BR"/>
+        </w:rPr>
+        <w:t xml:space="preserve"> independente de software</w:t>
+      </w:r>
+      <w:r>
+        <w:rPr>
+          <w:rFonts w:ascii="Arial" w:hAnsi="Arial" w:cs="Arial"/>
+          <w:lang w:val="pt-BR"/>
+        </w:rPr>
+        <w:t xml:space="preserve"> </w:t>
+      </w:r>
+      <w:r>
+        <w:rPr>
+          <w:rFonts w:ascii="Arial" w:hAnsi="Arial" w:cs="Arial"/>
+          <w:lang w:val="pt-BR"/>
+        </w:rPr>
+        <w:t>e que grava os registros digitais de votos numa base de dados autônoma e resistente a censura. Foi escrito um</w:t>
+      </w:r>
+      <w:r>
+        <w:rPr>
+          <w:rFonts w:ascii="Arial" w:hAnsi="Arial" w:cs="Arial"/>
+          <w:lang w:val="pt-BR"/>
+        </w:rPr>
+        <w:t xml:space="preserve"> contrato inteligente na linguagem </w:t>
       </w:r>
       <w:r>
         <w:rPr>
@@ -2616,6 +3543,20 @@
           <w:lang w:val="pt-BR"/>
         </w:rPr>
       </w:pPr>
+      <w:r>
+        <w:rPr>
+          <w:rFonts w:ascii="Arial" w:hAnsi="Arial" w:cs="Arial"/>
+          <w:lang w:val="pt-BR"/>
+        </w:rPr>
+        <w:t>O contrato inteligente define as seguintes regras</w:t>
+      </w:r>
+      <w:r>
+        <w:rPr>
+          <w:rFonts w:ascii="Arial" w:hAnsi="Arial" w:cs="Arial"/>
+          <w:lang w:val="pt-BR"/>
+        </w:rPr>
+        <w:t>, que são imutáveis após hospedagem na rede:</w:t>
+      </w:r>
     </w:p>
     <w:p>
       <w:pPr>
@@ -2627,20 +3568,6 @@
           <w:lang w:val="pt-BR"/>
         </w:rPr>
       </w:pPr>
-      <w:r>
-        <w:rPr>
-          <w:rFonts w:ascii="Arial" w:hAnsi="Arial" w:cs="Arial"/>
-          <w:lang w:val="pt-BR"/>
-        </w:rPr>
-        <w:t>O contrato inteligente define as seguintes regras</w:t>
-      </w:r>
-      <w:r>
-        <w:rPr>
-          <w:rFonts w:ascii="Arial" w:hAnsi="Arial" w:cs="Arial"/>
-          <w:lang w:val="pt-BR"/>
-        </w:rPr>
-        <w:t>, que são imutáveis após hospedagem na rede:</w:t>
-      </w:r>
     </w:p>
     <w:p>
       <w:pPr>
@@ -2682,7 +3609,21 @@
           <w:rFonts w:ascii="Arial" w:hAnsi="Arial" w:cs="Arial"/>
           <w:lang w:val="pt-BR"/>
         </w:rPr>
-        <w:t>er durante o período eleitoral, portanto, fraudes também só podem ocorrer neste horário.</w:t>
+        <w:t xml:space="preserve">er durante o período eleitoral, portanto, fraudes também só podem ocorrer neste </w:t>
+      </w:r>
+      <w:r>
+        <w:rPr>
+          <w:rFonts w:ascii="Arial" w:hAnsi="Arial" w:cs="Arial"/>
+          <w:lang w:val="pt-BR"/>
+        </w:rPr>
+        <w:t>intervalo</w:t>
+      </w:r>
+      <w:r>
+        <w:rPr>
+          <w:rFonts w:ascii="Arial" w:hAnsi="Arial" w:cs="Arial"/>
+          <w:lang w:val="pt-BR"/>
+        </w:rPr>
+        <w:t>.</w:t>
       </w:r>
     </w:p>
     <w:p>
@@ -2939,35 +3880,85 @@
           <w:rFonts w:ascii="Arial" w:hAnsi="Arial" w:cs="Arial"/>
           <w:lang w:val="pt-BR"/>
         </w:rPr>
-        <w:t xml:space="preserve">Em sistemas eleitorais de primeira, segunda e terceira geração, todo o processo de auditoria precisa necessariamente envolver o administrador, já que este tem custódia de todas as provas do processo eleitoral. No sistema proposto, apesar do administrador ser o responsável pela produção do código fonte, o </w:t>
-      </w:r>
-      <w:r>
-        <w:rPr>
-          <w:rFonts w:ascii="Arial" w:hAnsi="Arial" w:cs="Arial"/>
-          <w:lang w:val="pt-BR"/>
-        </w:rPr>
-        <w:t>software</w:t>
-      </w:r>
-      <w:r>
-        <w:rPr>
-          <w:rFonts w:ascii="Arial" w:hAnsi="Arial" w:cs="Arial"/>
-          <w:lang w:val="pt-BR"/>
-        </w:rPr>
-        <w:t xml:space="preserve"> e banco de dados</w:t>
-      </w:r>
-      <w:r>
-        <w:rPr>
-          <w:rFonts w:ascii="Arial" w:hAnsi="Arial" w:cs="Arial"/>
-          <w:lang w:val="pt-BR"/>
-        </w:rPr>
-        <w:t xml:space="preserve"> que gerenciam os registros digitais de voto,</w:t>
-      </w:r>
-      <w:r>
-        <w:rPr>
-          <w:rFonts w:ascii="Arial" w:hAnsi="Arial" w:cs="Arial"/>
-          <w:lang w:val="pt-BR"/>
-        </w:rPr>
-        <w:t xml:space="preserve"> não estão sob o controle do mesmo e consequentemente, parte da auditoria pode ocorrer sem a necessidade do envolvimento do administrador. </w:t>
+        <w:t>Em sistemas eleitorais de primeira, segunda e terceira geração, todo o processo de auditoria precisa necessariamente envolver o administrador, já que este tem custódia de todas as provas do processo e</w:t>
+      </w:r>
+      <w:r>
+        <w:rPr>
+          <w:rFonts w:ascii="Arial" w:hAnsi="Arial" w:cs="Arial"/>
+          <w:lang w:val="pt-BR"/>
+        </w:rPr>
+        <w:t xml:space="preserve">leitoral. Já no sistema proposto, o administrador do sistema eleitoral não possui custódia nem do programa que realiza a transferência dos </w:t>
+      </w:r>
+      <w:r>
+        <w:rPr>
+          <w:rFonts w:ascii="Arial" w:hAnsi="Arial" w:cs="Arial"/>
+          <w:i/>
+          <w:lang w:val="pt-BR"/>
+        </w:rPr>
+        <w:t>tokens</w:t>
+      </w:r>
+      <w:r>
+        <w:rPr>
+          <w:rFonts w:ascii="Arial" w:hAnsi="Arial" w:cs="Arial"/>
+          <w:lang w:val="pt-BR"/>
+        </w:rPr>
+        <w:t xml:space="preserve"> que representam os votos e nem do banco </w:t>
+      </w:r>
+      <w:r>
+        <w:rPr>
+          <w:rFonts w:ascii="Arial" w:hAnsi="Arial" w:cs="Arial"/>
+          <w:lang w:val="pt-BR"/>
+        </w:rPr>
+        <w:t>de dados</w:t>
+      </w:r>
+      <w:r>
+        <w:rPr>
+          <w:rFonts w:ascii="Arial" w:hAnsi="Arial" w:cs="Arial"/>
+          <w:lang w:val="pt-BR"/>
+        </w:rPr>
+        <w:t xml:space="preserve"> que </w:t>
+      </w:r>
+      <w:r>
+        <w:rPr>
+          <w:rFonts w:ascii="Arial" w:hAnsi="Arial" w:cs="Arial"/>
+          <w:lang w:val="pt-BR"/>
+        </w:rPr>
+        <w:t xml:space="preserve">armazena </w:t>
+      </w:r>
+      <w:r>
+        <w:rPr>
+          <w:rFonts w:ascii="Arial" w:hAnsi="Arial" w:cs="Arial"/>
+          <w:lang w:val="pt-BR"/>
+        </w:rPr>
+        <w:t>os registros digitais de voto</w:t>
+      </w:r>
+      <w:r>
+        <w:rPr>
+          <w:rFonts w:ascii="Arial" w:hAnsi="Arial" w:cs="Arial"/>
+          <w:lang w:val="pt-BR"/>
+        </w:rPr>
+        <w:t>.</w:t>
+      </w:r>
+      <w:r>
+        <w:rPr>
+          <w:rFonts w:ascii="Arial" w:hAnsi="Arial" w:cs="Arial"/>
+          <w:lang w:val="pt-BR"/>
+        </w:rPr>
+        <w:t xml:space="preserve"> </w:t>
+      </w:r>
+      <w:r>
+        <w:rPr>
+          <w:rFonts w:ascii="Arial" w:hAnsi="Arial" w:cs="Arial"/>
+          <w:lang w:val="pt-BR"/>
+        </w:rPr>
+        <w:t>C</w:t>
+      </w:r>
+      <w:r>
+        <w:rPr>
+          <w:rFonts w:ascii="Arial" w:hAnsi="Arial" w:cs="Arial"/>
+          <w:lang w:val="pt-BR"/>
+        </w:rPr>
+        <w:t xml:space="preserve">onsequentemente, parte da auditoria pode ocorrer sem a necessidade do envolvimento do administrador. </w:t>
       </w:r>
       <w:r>
         <w:rPr>
@@ -2989,7 +3980,7 @@
           <w:rFonts w:ascii="Arial" w:hAnsi="Arial" w:cs="Arial"/>
           <w:lang w:val="pt-BR"/>
         </w:rPr>
-        <w:t xml:space="preserve">, em busca de endereços e carteiras que não foram anunciados em cerimônia oficial pelo administrador. </w:t>
+        <w:t xml:space="preserve"> em busca de endereços e carteiras que não foram anunciados em cerimônia oficial pelo administrador. </w:t>
       </w:r>
     </w:p>
     <w:p>
@@ -3006,7 +3997,28 @@
           <w:rFonts w:ascii="Arial" w:hAnsi="Arial" w:cs="Arial"/>
           <w:lang w:val="pt-BR"/>
         </w:rPr>
-        <w:t>Já uma auditoria mais aprofundada pode ser conduzida da seguinte forma:</w:t>
+        <w:t>U</w:t>
+      </w:r>
+      <w:r>
+        <w:rPr>
+          <w:rFonts w:ascii="Arial" w:hAnsi="Arial" w:cs="Arial"/>
+          <w:lang w:val="pt-BR"/>
+        </w:rPr>
+        <w:t xml:space="preserve">ma auditoria </w:t>
+      </w:r>
+      <w:r>
+        <w:rPr>
+          <w:rFonts w:ascii="Arial" w:hAnsi="Arial" w:cs="Arial"/>
+          <w:lang w:val="pt-BR"/>
+        </w:rPr>
+        <w:t>de uma urna, poderia ser</w:t>
+      </w:r>
+      <w:r>
+        <w:rPr>
+          <w:rFonts w:ascii="Arial" w:hAnsi="Arial" w:cs="Arial"/>
+          <w:lang w:val="pt-BR"/>
+        </w:rPr>
+        <w:t xml:space="preserve"> conduzida da seguinte forma:</w:t>
       </w:r>
     </w:p>
     <w:p>
@@ -3035,7 +4047,35 @@
           <w:rFonts w:ascii="Arial" w:hAnsi="Arial" w:cs="Arial"/>
           <w:lang w:val="pt-BR"/>
         </w:rPr>
-        <w:t>O auditor solicita à maquina virtual uma lista com todas as transações realizadas pela urna em questão, passando a chave pública da urna.</w:t>
+        <w:t>O auditor</w:t>
+      </w:r>
+      <w:r>
+        <w:rPr>
+          <w:rFonts w:ascii="Arial" w:hAnsi="Arial" w:cs="Arial"/>
+          <w:lang w:val="pt-BR"/>
+        </w:rPr>
+        <w:t xml:space="preserve"> </w:t>
+      </w:r>
+      <w:r>
+        <w:rPr>
+          <w:rFonts w:ascii="Arial" w:hAnsi="Arial" w:cs="Arial"/>
+          <w:lang w:val="pt-BR"/>
+        </w:rPr>
+        <w:t>solicita à maquina virtual uma lista com todas as transações realizadas pela urna em questão, passando a chave pública da urna</w:t>
+      </w:r>
+      <w:r>
+        <w:rPr>
+          <w:rFonts w:ascii="Arial" w:hAnsi="Arial" w:cs="Arial"/>
+          <w:lang w:val="pt-BR"/>
+        </w:rPr>
+        <w:t xml:space="preserve"> e analisa as transferências de votos</w:t>
+      </w:r>
+      <w:r>
+        <w:rPr>
+          <w:rFonts w:ascii="Arial" w:hAnsi="Arial" w:cs="Arial"/>
+          <w:lang w:val="pt-BR"/>
+        </w:rPr>
+        <w:t>.</w:t>
       </w:r>
     </w:p>
     <w:p>
@@ -3055,7 +4095,21 @@
           <w:rFonts w:ascii="Arial" w:hAnsi="Arial" w:cs="Arial"/>
           <w:lang w:val="pt-BR"/>
         </w:rPr>
-        <w:t>O auditor solicita ao administrador da eleição, a caixa contendo os votos impressos conferíveis pelo eleitor, da mesma urna.</w:t>
+        <w:t xml:space="preserve">O auditor solicita ao administrador da </w:t>
+      </w:r>
+      <w:r>
+        <w:rPr>
+          <w:rFonts w:ascii="Arial" w:hAnsi="Arial" w:cs="Arial"/>
+          <w:lang w:val="pt-BR"/>
+        </w:rPr>
+        <w:t>votação</w:t>
+      </w:r>
+      <w:r>
+        <w:rPr>
+          <w:rFonts w:ascii="Arial" w:hAnsi="Arial" w:cs="Arial"/>
+          <w:lang w:val="pt-BR"/>
+        </w:rPr>
+        <w:t>, a caixa contendo os votos impressos conferíveis pelo eleitor, da mesma urna.</w:t>
       </w:r>
     </w:p>
     <w:p>
@@ -3285,7 +4339,14 @@
           <w:rFonts w:ascii="Arial" w:hAnsi="Arial" w:cs="Arial"/>
           <w:lang w:val="pt-BR"/>
         </w:rPr>
-        <w:t xml:space="preserve"> ter um hash válido.</w:t>
+        <w:t xml:space="preserve"> </w:t>
+      </w:r>
+      <w:r>
+        <w:rPr>
+          <w:rFonts w:ascii="Arial" w:hAnsi="Arial" w:cs="Arial"/>
+          <w:lang w:val="pt-BR"/>
+        </w:rPr>
+        <w:t>um hash válido.</w:t>
       </w:r>
     </w:p>
     <w:p>
@@ -3414,6 +4475,20 @@
         </w:rPr>
         <w:t>O endereço da carteira do candidato que recebeu o voto for o mesmo que o impresso no VICE</w:t>
       </w:r>
+      <w:r>
+        <w:rPr>
+          <w:rFonts w:ascii="Arial" w:hAnsi="Arial" w:cs="Arial"/>
+          <w:lang w:val="pt-BR"/>
+        </w:rPr>
+        <w:t xml:space="preserve"> correspondente</w:t>
+      </w:r>
+      <w:r>
+        <w:rPr>
+          <w:rFonts w:ascii="Arial" w:hAnsi="Arial" w:cs="Arial"/>
+          <w:lang w:val="pt-BR"/>
+        </w:rPr>
+        <w:t>.</w:t>
+      </w:r>
     </w:p>
     <w:p>
       <w:pPr>
@@ -3432,17 +4507,22 @@
           <w:rFonts w:ascii="Arial" w:hAnsi="Arial" w:cs="Arial"/>
           <w:lang w:val="pt-BR"/>
         </w:rPr>
-        <w:t>O endereço do contrato da criptomoeda for o mesmo publicado na cerimônia oficial.</w:t>
-      </w:r>
-    </w:p>
-    <w:p>
-      <w:pPr>
-        <w:pStyle w:val="TextosemFormatao1"/>
-        <w:rPr>
-          <w:rFonts w:ascii="Arial" w:hAnsi="Arial" w:cs="Arial"/>
-          <w:lang w:val="pt-BR"/>
-        </w:rPr>
-      </w:pPr>
+        <w:t>O endereço do contrato da criptomoeda for o mesmo</w:t>
+      </w:r>
+      <w:r>
+        <w:rPr>
+          <w:rFonts w:ascii="Arial" w:hAnsi="Arial" w:cs="Arial"/>
+          <w:lang w:val="pt-BR"/>
+        </w:rPr>
+        <w:t xml:space="preserve"> que o publicado em</w:t>
+      </w:r>
+      <w:r>
+        <w:rPr>
+          <w:rFonts w:ascii="Arial" w:hAnsi="Arial" w:cs="Arial"/>
+          <w:lang w:val="pt-BR"/>
+        </w:rPr>
+        <w:t xml:space="preserve"> cerimônia oficial.</w:t>
+      </w:r>
     </w:p>
     <w:p>
       <w:pPr>
@@ -3460,6 +4540,7 @@
           <w:b/>
           <w:lang w:val="pt-BR"/>
         </w:rPr>
+        <w:lastRenderedPageBreak/>
         <w:t>Conclusão</w:t>
       </w:r>
     </w:p>
@@ -3486,24 +4567,24 @@
       <w:r>
         <w:rPr>
           <w:rFonts w:ascii="Arial" w:hAnsi="Arial" w:cs="Arial"/>
-          <w:lang w:val="pt-BR"/>
-        </w:rPr>
-        <w:t xml:space="preserve">EtherVoltz é uma proposta que visa decentralizar o processo eleitoral e de auditorias ao transferir a responsabilidade de gerenciar dos registros digitais de votos a um programa que executa em uma máquina virtual que não possui autoridade central, é imutável e resistente a censura. Ao transformar </w:t>
-      </w:r>
-      <w:r>
-        <w:rPr>
-          <w:rFonts w:ascii="Arial" w:hAnsi="Arial" w:cs="Arial"/>
-          <w:lang w:val="pt-BR"/>
-        </w:rPr>
-        <w:lastRenderedPageBreak/>
-        <w:t xml:space="preserve">o voto do eleitor em uma criptomoeda, o sistema imediatamente ganha todas as propriedades de segurança do protocolo de consenso e de disponibilidade da rede </w:t>
-      </w:r>
-      <w:r>
-        <w:rPr>
-          <w:rFonts w:ascii="Arial" w:hAnsi="Arial" w:cs="Arial"/>
           <w:i/>
           <w:lang w:val="pt-BR"/>
         </w:rPr>
+        <w:t>EtherVoltz</w:t>
+      </w:r>
+      <w:r>
+        <w:rPr>
+          <w:rFonts w:ascii="Arial" w:hAnsi="Arial" w:cs="Arial"/>
+          <w:lang w:val="pt-BR"/>
+        </w:rPr>
+        <w:t xml:space="preserve"> é uma proposta que visa decentralizar o processo eleitoral e de auditorias ao transferir a responsabilidade de gerenciar dos registros digitais de votos a um programa que executa em uma máquina virtual que não possui autoridade central, é imutável e resistente a censura. Ao transformar o voto do eleitor em uma criptomoeda, o sistema imediatamente ganha todas as propriedades de segurança do protocolo de consenso e de disponibilidade da rede </w:t>
+      </w:r>
+      <w:r>
+        <w:rPr>
+          <w:rFonts w:ascii="Arial" w:hAnsi="Arial" w:cs="Arial"/>
+          <w:i/>
+          <w:lang w:val="pt-BR"/>
+        </w:rPr>
         <w:t>peer-to-peer</w:t>
       </w:r>
       <w:r>
@@ -3511,7 +4592,49 @@
           <w:rFonts w:ascii="Arial" w:hAnsi="Arial" w:cs="Arial"/>
           <w:lang w:val="pt-BR"/>
         </w:rPr>
-        <w:t xml:space="preserve"> utilizado na plataforma.</w:t>
+        <w:t xml:space="preserve"> </w:t>
+      </w:r>
+      <w:r>
+        <w:rPr>
+          <w:rFonts w:ascii="Arial" w:hAnsi="Arial" w:cs="Arial"/>
+          <w:lang w:val="pt-BR"/>
+        </w:rPr>
+        <w:t>nativa</w:t>
+      </w:r>
+      <w:r>
+        <w:rPr>
+          <w:rFonts w:ascii="Arial" w:hAnsi="Arial" w:cs="Arial"/>
+          <w:lang w:val="pt-BR"/>
+        </w:rPr>
+        <w:t xml:space="preserve"> </w:t>
+      </w:r>
+      <w:r>
+        <w:rPr>
+          <w:rFonts w:ascii="Arial" w:hAnsi="Arial" w:cs="Arial"/>
+          <w:lang w:val="pt-BR"/>
+        </w:rPr>
+        <w:t>d</w:t>
+      </w:r>
+      <w:r>
+        <w:rPr>
+          <w:rFonts w:ascii="Arial" w:hAnsi="Arial" w:cs="Arial"/>
+          <w:lang w:val="pt-BR"/>
+        </w:rPr>
+        <w:t>a plataforma.</w:t>
+      </w:r>
+      <w:r>
+        <w:rPr>
+          <w:rFonts w:ascii="Arial" w:hAnsi="Arial" w:cs="Arial"/>
+          <w:lang w:val="pt-BR"/>
+        </w:rPr>
+        <w:t xml:space="preserve"> </w:t>
+      </w:r>
+      <w:r>
+        <w:rPr>
+          <w:rFonts w:ascii="Arial" w:hAnsi="Arial" w:cs="Arial"/>
+          <w:lang w:val="pt-BR"/>
+        </w:rPr>
+        <w:t>Votos são finitos e cada voto é rastreável do candidato até a urna de onde partiu, garantindo o anonimato ao eleitor.</w:t>
       </w:r>
     </w:p>
     <w:p>
@@ -3529,45 +4652,6 @@
           <w:rFonts w:ascii="Arial" w:hAnsi="Arial" w:cs="Arial"/>
           <w:lang w:val="pt-BR"/>
         </w:rPr>
-        <w:t>Ao transformar o voto do eleitor em uma criptomoeda, o sistema imediatamente ganha todas as propriedades de segurança do protocolo d</w:t>
-      </w:r>
-      <w:r>
-        <w:rPr>
-          <w:rFonts w:ascii="Arial" w:hAnsi="Arial" w:cs="Arial"/>
-          <w:lang w:val="pt-BR"/>
-        </w:rPr>
-        <w:t>e consenso</w:t>
-      </w:r>
-      <w:r>
-        <w:rPr>
-          <w:rFonts w:ascii="Arial" w:hAnsi="Arial" w:cs="Arial"/>
-          <w:lang w:val="pt-BR"/>
-        </w:rPr>
-        <w:t>.</w:t>
-      </w:r>
-      <w:r>
-        <w:rPr>
-          <w:rFonts w:ascii="Arial" w:hAnsi="Arial" w:cs="Arial"/>
-          <w:lang w:val="pt-BR"/>
-        </w:rPr>
-        <w:t xml:space="preserve"> Votos são finitos e cada voto é rastreável do candidato até a urna de onde partiu, garantindo o anonimato ao eleitor.</w:t>
-      </w:r>
-    </w:p>
-    <w:p>
-      <w:pPr>
-        <w:pStyle w:val="TextosemFormatao1"/>
-        <w:ind w:firstLine="284"/>
-        <w:jc w:val="both"/>
-        <w:rPr>
-          <w:rFonts w:ascii="Arial" w:hAnsi="Arial" w:cs="Arial"/>
-          <w:lang w:val="pt-BR"/>
-        </w:rPr>
-      </w:pPr>
-      <w:r>
-        <w:rPr>
-          <w:rFonts w:ascii="Arial" w:hAnsi="Arial" w:cs="Arial"/>
-          <w:lang w:val="pt-BR"/>
-        </w:rPr>
         <w:t>Embora ainda exista a necessida</w:t>
       </w:r>
       <w:r>
@@ -3582,7 +4666,16 @@
           <w:rFonts w:ascii="Arial" w:hAnsi="Arial" w:cs="Arial"/>
           <w:lang w:val="pt-BR"/>
         </w:rPr>
-        <w:t xml:space="preserve"> para garantir o Princípio da Independência de Software ao sistema, a separação do destino das duas provas produzidas no momento do voto dá aos eleitores poder de auditoria com limitada necessidade do envolvimento de intermediários.</w:t>
+        <w:t xml:space="preserve"> para garantir o Princípio da Independência de Software ao s</w:t>
+      </w:r>
+      <w:bookmarkStart w:id="0" w:name="_GoBack"/>
+      <w:bookmarkEnd w:id="0"/>
+      <w:r>
+        <w:rPr>
+          <w:rFonts w:ascii="Arial" w:hAnsi="Arial" w:cs="Arial"/>
+          <w:lang w:val="pt-BR"/>
+        </w:rPr>
+        <w:t>istema, a separação do destino das duas provas produzidas no momento do voto dá aos eleitores poder de auditoria com limitada necessidade do envolvimento de intermediários.</w:t>
       </w:r>
     </w:p>
     <w:p>
@@ -3641,6 +4734,7 @@
         <w:rPr>
           <w:rFonts w:ascii="Arial" w:hAnsi="Arial" w:cs="Arial"/>
           <w:b/>
+          <w:lang w:val="en-US"/>
         </w:rPr>
       </w:pPr>
       <w:r>
@@ -3667,100 +4761,84 @@
         </w:rPr>
         <w:t>&lt;</w:t>
       </w:r>
-      <w:r>
-        <w:rPr>
-          <w:rFonts w:ascii="Arial" w:hAnsi="Arial" w:cs="Arial"/>
-          <w:color w:val="000000" w:themeColor="text1"/>
+      <w:hyperlink r:id="rId17" w:history="1">
+        <w:r>
+          <w:rPr>
+            <w:rStyle w:val="Hyperlink"/>
+            <w:rFonts w:ascii="Arial" w:hAnsi="Arial" w:cs="Arial"/>
+            <w:color w:val="000000" w:themeColor="text1"/>
+            <w:sz w:val="20"/>
+            <w:szCs w:val="20"/>
+          </w:rPr>
+          <w:t>http://www.brunazo.eng.br/voto-e/textos/modelosUE.htm</w:t>
+        </w:r>
+      </w:hyperlink>
+      <w:r>
+        <w:rPr>
+          <w:rFonts w:ascii="Arial" w:hAnsi="Arial" w:cs="Arial"/>
           <w:sz w:val="20"/>
           <w:szCs w:val="20"/>
         </w:rPr>
-        <w:fldChar w:fldCharType="begin"/>
-      </w:r>
-      <w:r>
-        <w:rPr>
-          <w:rFonts w:ascii="Arial" w:hAnsi="Arial" w:cs="Arial"/>
-          <w:color w:val="000000" w:themeColor="text1"/>
+        <w:t>&gt;</w:t>
+      </w:r>
+      <w:r>
+        <w:rPr>
+          <w:rFonts w:ascii="Arial" w:hAnsi="Arial" w:cs="Arial"/>
           <w:sz w:val="20"/>
           <w:szCs w:val="20"/>
         </w:rPr>
-        <w:instrText xml:space="preserve"> HYPERLINK "http://www.brunazo.eng.br/voto-e/textos/modelosUE.htm" </w:instrText>
-      </w:r>
-      <w:r>
-        <w:rPr>
-          <w:rFonts w:ascii="Arial" w:hAnsi="Arial" w:cs="Arial"/>
-          <w:color w:val="000000" w:themeColor="text1"/>
+        <w:t>.</w:t>
+      </w:r>
+      <w:r>
+        <w:rPr>
+          <w:rFonts w:ascii="Arial" w:hAnsi="Arial" w:cs="Arial"/>
           <w:sz w:val="20"/>
           <w:szCs w:val="20"/>
         </w:rPr>
-        <w:fldChar w:fldCharType="separate"/>
-      </w:r>
-      <w:r>
-        <w:rPr>
-          <w:rStyle w:val="Hyperlink"/>
-          <w:rFonts w:ascii="Arial" w:hAnsi="Arial" w:cs="Arial"/>
-          <w:color w:val="000000" w:themeColor="text1"/>
+        <w:t xml:space="preserve"> </w:t>
+      </w:r>
+      <w:proofErr w:type="spellStart"/>
+      <w:proofErr w:type="gramStart"/>
+      <w:r>
+        <w:rPr>
+          <w:rFonts w:ascii="Arial" w:hAnsi="Arial" w:cs="Arial"/>
           <w:sz w:val="20"/>
           <w:szCs w:val="20"/>
-        </w:rPr>
-        <w:t>http://www.brunazo.eng.br/voto-e/textos/modelosUE.htm</w:t>
-      </w:r>
-      <w:r>
-        <w:rPr>
-          <w:rFonts w:ascii="Arial" w:hAnsi="Arial" w:cs="Arial"/>
-          <w:color w:val="000000" w:themeColor="text1"/>
+          <w:lang w:val="en-US"/>
+        </w:rPr>
+        <w:t>Acesso</w:t>
+      </w:r>
+      <w:proofErr w:type="spellEnd"/>
+      <w:r>
+        <w:rPr>
+          <w:rFonts w:ascii="Arial" w:hAnsi="Arial" w:cs="Arial"/>
           <w:sz w:val="20"/>
           <w:szCs w:val="20"/>
-        </w:rPr>
-        <w:fldChar w:fldCharType="end"/>
-      </w:r>
+          <w:lang w:val="en-US"/>
+        </w:rPr>
+        <w:t xml:space="preserve"> </w:t>
+      </w:r>
+      <w:proofErr w:type="spellStart"/>
       <w:r>
         <w:rPr>
           <w:rFonts w:ascii="Arial" w:hAnsi="Arial" w:cs="Arial"/>
           <w:sz w:val="20"/>
           <w:szCs w:val="20"/>
-        </w:rPr>
-        <w:t>&gt;</w:t>
-      </w:r>
+          <w:lang w:val="en-US"/>
+        </w:rPr>
+        <w:t>em</w:t>
+      </w:r>
+      <w:proofErr w:type="spellEnd"/>
       <w:r>
         <w:rPr>
           <w:rFonts w:ascii="Arial" w:hAnsi="Arial" w:cs="Arial"/>
           <w:sz w:val="20"/>
           <w:szCs w:val="20"/>
-        </w:rPr>
-        <w:t>.</w:t>
-      </w:r>
-      <w:r>
-        <w:rPr>
-          <w:rFonts w:ascii="Arial" w:hAnsi="Arial" w:cs="Arial"/>
-          <w:sz w:val="20"/>
-          <w:szCs w:val="20"/>
-        </w:rPr>
-        <w:t xml:space="preserve">Acesso em </w:t>
-      </w:r>
-      <w:r>
-        <w:rPr>
-          <w:rFonts w:ascii="Arial" w:hAnsi="Arial" w:cs="Arial"/>
-          <w:sz w:val="20"/>
-          <w:szCs w:val="20"/>
-        </w:rPr>
-        <w:t>27</w:t>
-      </w:r>
-      <w:r>
-        <w:rPr>
-          <w:rFonts w:ascii="Arial" w:hAnsi="Arial" w:cs="Arial"/>
-          <w:sz w:val="20"/>
-          <w:szCs w:val="20"/>
-        </w:rPr>
-        <w:t xml:space="preserve"> </w:t>
-      </w:r>
-      <w:r>
-        <w:rPr>
-          <w:rFonts w:ascii="Arial" w:hAnsi="Arial" w:cs="Arial"/>
-          <w:sz w:val="20"/>
-          <w:szCs w:val="20"/>
-        </w:rPr>
-        <w:t>jul.2017.</w:t>
-      </w:r>
+          <w:lang w:val="en-US"/>
+        </w:rPr>
+        <w:t xml:space="preserve"> 27 jul.2017.</w:t>
+      </w:r>
+      <w:proofErr w:type="gramEnd"/>
     </w:p>
     <w:p>
       <w:pPr>
@@ -3769,7 +4847,7 @@
         <w:rPr>
           <w:rFonts w:ascii="Arial" w:hAnsi="Arial" w:cs="Arial"/>
           <w:b/>
-          <w:lang w:val="pt-BR"/>
+          <w:lang w:val="en-US"/>
         </w:rPr>
       </w:pPr>
     </w:p>
@@ -3806,16 +4884,40 @@
           <w:szCs w:val="20"/>
           <w:lang w:val="en-US"/>
         </w:rPr>
-        <w:t xml:space="preserve">: A Brief Thematic Review. </w:t>
+        <w:t>: A Brief Thematic Review.</w:t>
       </w:r>
       <w:r>
         <w:rPr>
           <w:rFonts w:ascii="Arial" w:hAnsi="Arial" w:cs="Arial"/>
           <w:szCs w:val="20"/>
+          <w:lang w:val="en-US"/>
+        </w:rPr>
+        <w:t xml:space="preserve"> </w:t>
+      </w:r>
+      <w:r>
+        <w:rPr>
+          <w:rFonts w:ascii="Arial" w:hAnsi="Arial" w:cs="Arial"/>
+          <w:szCs w:val="20"/>
+          <w:lang w:val="pt-BR"/>
+        </w:rPr>
+        <w:t>2017.</w:t>
+      </w:r>
+      <w:r>
+        <w:rPr>
+          <w:rFonts w:ascii="Arial" w:hAnsi="Arial" w:cs="Arial"/>
+          <w:szCs w:val="20"/>
+          <w:lang w:val="pt-BR"/>
+        </w:rPr>
+        <w:t xml:space="preserve"> </w:t>
+      </w:r>
+      <w:r>
+        <w:rPr>
+          <w:rFonts w:ascii="Arial" w:hAnsi="Arial" w:cs="Arial"/>
+          <w:szCs w:val="20"/>
         </w:rPr>
         <w:t>Disponível em: &lt;</w:t>
       </w:r>
-      <w:hyperlink r:id="rId16" w:history="1">
+      <w:hyperlink r:id="rId18" w:history="1">
         <w:r>
           <w:rPr>
             <w:rStyle w:val="Hyperlink"/>
@@ -3823,7 +4925,25 @@
             <w:color w:val="000000" w:themeColor="text1"/>
             <w:szCs w:val="20"/>
           </w:rPr>
-          <w:t>https://papers.ssrn.com/sol3/papers.cfm?abstract_id=3024330</w:t>
+          <w:t>https://papers.ssrn.com/sol3/papers.cfm</w:t>
+        </w:r>
+        <w:r>
+          <w:rPr>
+            <w:rStyle w:val="Hyperlink"/>
+            <w:rFonts w:ascii="Arial" w:hAnsi="Arial" w:cs="Arial"/>
+            <w:color w:val="000000" w:themeColor="text1"/>
+            <w:szCs w:val="20"/>
+          </w:rPr>
+          <w:t>?</w:t>
+        </w:r>
+        <w:r>
+          <w:rPr>
+            <w:rStyle w:val="Hyperlink"/>
+            <w:rFonts w:ascii="Arial" w:hAnsi="Arial" w:cs="Arial"/>
+            <w:color w:val="000000" w:themeColor="text1"/>
+            <w:szCs w:val="20"/>
+          </w:rPr>
+          <w:t>abstract_id=3024330</w:t>
         </w:r>
       </w:hyperlink>
       <w:r>
@@ -3831,13 +4951,27 @@
           <w:rFonts w:ascii="Arial" w:hAnsi="Arial" w:cs="Arial"/>
           <w:szCs w:val="20"/>
         </w:rPr>
-        <w:t>&gt;.Acesso em</w:t>
+        <w:t>&gt;.</w:t>
       </w:r>
       <w:r>
         <w:rPr>
           <w:rFonts w:ascii="Arial" w:hAnsi="Arial" w:cs="Arial"/>
           <w:szCs w:val="20"/>
         </w:rPr>
+        <w:t xml:space="preserve"> </w:t>
+      </w:r>
+      <w:r>
+        <w:rPr>
+          <w:rFonts w:ascii="Arial" w:hAnsi="Arial" w:cs="Arial"/>
+          <w:szCs w:val="20"/>
+        </w:rPr>
+        <w:t>Acesso em</w:t>
+      </w:r>
+      <w:r>
+        <w:rPr>
+          <w:rFonts w:ascii="Arial" w:hAnsi="Arial" w:cs="Arial"/>
+          <w:szCs w:val="20"/>
+        </w:rPr>
         <w:t xml:space="preserve"> 13</w:t>
       </w:r>
       <w:r>
@@ -3886,7 +5020,21 @@
           <w:rFonts w:ascii="Arial" w:hAnsi="Arial" w:cs="Arial"/>
           <w:szCs w:val="20"/>
         </w:rPr>
-        <w:t xml:space="preserve">ETHEREUM, Ethereum WhitePaper. Disponível em: </w:t>
+        <w:t>ETHEREUM, Ethereum White</w:t>
+      </w:r>
+      <w:r>
+        <w:rPr>
+          <w:rFonts w:ascii="Arial" w:hAnsi="Arial" w:cs="Arial"/>
+          <w:szCs w:val="20"/>
+        </w:rPr>
+        <w:t xml:space="preserve"> </w:t>
+      </w:r>
+      <w:r>
+        <w:rPr>
+          <w:rFonts w:ascii="Arial" w:hAnsi="Arial" w:cs="Arial"/>
+          <w:szCs w:val="20"/>
+        </w:rPr>
+        <w:t xml:space="preserve">Paper. Disponível em: </w:t>
       </w:r>
       <w:r>
         <w:rPr>
@@ -3896,7 +5044,7 @@
         </w:rPr>
         <w:t>&lt;</w:t>
       </w:r>
-      <w:hyperlink r:id="rId17" w:history="1">
+      <w:hyperlink r:id="rId19" w:history="1">
         <w:r>
           <w:rPr>
             <w:rStyle w:val="Hyperlink"/>
@@ -3932,44 +5080,44 @@
         <w:rPr>
           <w:rFonts w:ascii="Arial" w:hAnsi="Arial" w:cs="Arial"/>
           <w:b/>
+          <w:lang w:val="pt-BR"/>
+        </w:rPr>
+      </w:pPr>
+      <w:r>
+        <w:rPr>
+          <w:rFonts w:ascii="Arial" w:hAnsi="Arial" w:cs="Arial"/>
+        </w:rPr>
+        <w:t>RIVEST</w:t>
+      </w:r>
+      <w:r>
+        <w:rPr>
+          <w:rFonts w:ascii="Arial" w:hAnsi="Arial" w:cs="Arial"/>
+        </w:rPr>
+        <w:t>,</w:t>
+      </w:r>
+      <w:r>
+        <w:rPr>
+          <w:rFonts w:ascii="Arial" w:hAnsi="Arial" w:cs="Arial"/>
+        </w:rPr>
+        <w:t xml:space="preserve"> R. L. et al.</w:t>
+      </w:r>
+      <w:r>
+        <w:rPr>
+          <w:rFonts w:ascii="Arial" w:hAnsi="Arial" w:cs="Arial"/>
+        </w:rPr>
+        <w:t xml:space="preserve"> </w:t>
+      </w:r>
+      <w:r>
+        <w:rPr>
+          <w:rFonts w:ascii="Arial" w:hAnsi="Arial" w:cs="Arial"/>
+        </w:rPr>
+        <w:t xml:space="preserve">On the notion of </w:t>
+      </w:r>
+      <w:r>
+        <w:rPr>
+          <w:rFonts w:ascii="Arial" w:hAnsi="Arial" w:cs="Arial"/>
           <w:lang w:val="en-US"/>
         </w:rPr>
-      </w:pPr>
-      <w:r>
-        <w:rPr>
-          <w:rFonts w:ascii="Arial" w:hAnsi="Arial" w:cs="Arial"/>
-        </w:rPr>
-        <w:t>RIVEST</w:t>
-      </w:r>
-      <w:r>
-        <w:rPr>
-          <w:rFonts w:ascii="Arial" w:hAnsi="Arial" w:cs="Arial"/>
-        </w:rPr>
-        <w:t>,</w:t>
-      </w:r>
-      <w:r>
-        <w:rPr>
-          <w:rFonts w:ascii="Arial" w:hAnsi="Arial" w:cs="Arial"/>
-        </w:rPr>
-        <w:t xml:space="preserve"> R. L. et al.</w:t>
-      </w:r>
-      <w:r>
-        <w:rPr>
-          <w:rFonts w:ascii="Arial" w:hAnsi="Arial" w:cs="Arial"/>
-        </w:rPr>
-        <w:t xml:space="preserve"> </w:t>
-      </w:r>
-      <w:r>
-        <w:rPr>
-          <w:rFonts w:ascii="Arial" w:hAnsi="Arial" w:cs="Arial"/>
-        </w:rPr>
-        <w:t xml:space="preserve">On the notion of </w:t>
-      </w:r>
-      <w:r>
-        <w:rPr>
-          <w:rFonts w:ascii="Arial" w:hAnsi="Arial" w:cs="Arial"/>
-          <w:lang w:val="en-US"/>
-        </w:rPr>
         <w:t>“</w:t>
       </w:r>
       <w:r>
@@ -3988,6 +5136,12 @@
         <w:rPr>
           <w:rFonts w:ascii="Arial" w:hAnsi="Arial" w:cs="Arial"/>
         </w:rPr>
+        <w:t>. 2006</w:t>
+      </w:r>
+      <w:r>
+        <w:rPr>
+          <w:rFonts w:ascii="Arial" w:hAnsi="Arial" w:cs="Arial"/>
+        </w:rPr>
         <w:t>. Disponível em:</w:t>
       </w:r>
       <w:r>
@@ -3996,7 +5150,7 @@
         </w:rPr>
         <w:t xml:space="preserve"> &lt;</w:t>
       </w:r>
-      <w:hyperlink r:id="rId18" w:history="1">
+      <w:hyperlink r:id="rId20" w:history="1">
         <w:r>
           <w:rPr>
             <w:rStyle w:val="Hyperlink"/>
@@ -4062,7 +5216,7 @@
         <w:rPr>
           <w:rFonts w:ascii="Arial" w:hAnsi="Arial" w:cs="Arial"/>
           <w:b/>
-          <w:lang w:val="en-US"/>
+          <w:lang w:val="pt-BR"/>
         </w:rPr>
       </w:pPr>
     </w:p>
@@ -4139,7 +5293,7 @@
         </w:rPr>
         <w:t>&lt;</w:t>
       </w:r>
-      <w:hyperlink r:id="rId19" w:history="1">
+      <w:hyperlink r:id="rId21" w:history="1">
         <w:r>
           <w:rPr>
             <w:rStyle w:val="Hyperlink"/>
@@ -4255,7 +5409,7 @@
         </w:rPr>
         <w:t xml:space="preserve"> &lt;</w:t>
       </w:r>
-      <w:hyperlink r:id="rId20" w:history="1">
+      <w:hyperlink r:id="rId22" w:history="1">
         <w:r>
           <w:rPr>
             <w:rStyle w:val="Hyperlink"/>
@@ -4373,7 +5527,7 @@
       <mc:AlternateContent>
         <mc:Choice Requires="wps">
           <w:drawing>
-            <wp:anchor distT="0" distB="0" distL="114300" distR="114300" simplePos="0" relativeHeight="251656704" behindDoc="1" locked="0" layoutInCell="1" allowOverlap="1" wp14:anchorId="50AB9BCB" wp14:editId="62848DD7">
+            <wp:anchor distT="0" distB="0" distL="114300" distR="114300" simplePos="0" relativeHeight="251656704" behindDoc="1" locked="0" layoutInCell="1" allowOverlap="1" wp14:anchorId="7F3D769E" wp14:editId="73FC969D">
               <wp:simplePos x="0" y="0"/>
               <wp:positionH relativeFrom="column">
                 <wp:posOffset>-36195</wp:posOffset>
@@ -4461,7 +5615,7 @@
       <mc:AlternateContent>
         <mc:Choice Requires="wps">
           <w:drawing>
-            <wp:anchor distT="0" distB="0" distL="114300" distR="114300" simplePos="0" relativeHeight="251658752" behindDoc="1" locked="0" layoutInCell="1" allowOverlap="1" wp14:anchorId="12425BCE" wp14:editId="16C8BA7E">
+            <wp:anchor distT="0" distB="0" distL="114300" distR="114300" simplePos="0" relativeHeight="251658752" behindDoc="1" locked="0" layoutInCell="1" allowOverlap="1" wp14:anchorId="3C2AF1C2" wp14:editId="56896888">
               <wp:simplePos x="0" y="0"/>
               <wp:positionH relativeFrom="column">
                 <wp:posOffset>-36195</wp:posOffset>
@@ -4560,7 +5714,7 @@
       <mc:AlternateContent>
         <mc:Choice Requires="wps">
           <w:drawing>
-            <wp:anchor distT="0" distB="0" distL="0" distR="0" simplePos="0" relativeHeight="251657728" behindDoc="0" locked="0" layoutInCell="1" allowOverlap="1" wp14:anchorId="2DA72048" wp14:editId="7F8E3FF2">
+            <wp:anchor distT="0" distB="0" distL="0" distR="0" simplePos="0" relativeHeight="251657728" behindDoc="0" locked="0" layoutInCell="1" allowOverlap="1" wp14:anchorId="707C0710" wp14:editId="6127F2F6">
               <wp:simplePos x="0" y="0"/>
               <wp:positionH relativeFrom="margin">
                 <wp:align>right</wp:align>
@@ -4656,7 +5810,7 @@
                               <w:sz w:val="18"/>
                               <w:szCs w:val="18"/>
                             </w:rPr>
-                            <w:t>1</w:t>
+                            <w:t>5</w:t>
                           </w:r>
                           <w:r>
                             <w:rPr>
@@ -4739,7 +5893,7 @@
                         <w:sz w:val="18"/>
                         <w:szCs w:val="18"/>
                       </w:rPr>
-                      <w:t>1</w:t>
+                      <w:t>5</w:t>
                     </w:r>
                     <w:r>
                       <w:rPr>
@@ -4862,7 +6016,7 @@
         <w:lang w:val="en-US" w:eastAsia="en-US"/>
       </w:rPr>
       <w:drawing>
-        <wp:inline distT="0" distB="0" distL="0" distR="0" wp14:anchorId="1B280EA3" wp14:editId="6AC63351">
+        <wp:inline distT="0" distB="0" distL="0" distR="0" wp14:anchorId="7F958EE3" wp14:editId="2797A263">
           <wp:extent cx="5759450" cy="822960"/>
           <wp:effectExtent l="0" t="0" r="0" b="0"/>
           <wp:docPr id="2" name="Imagem 2"/>
@@ -5458,6 +6612,92 @@
     </w:lvl>
   </w:abstractNum>
   <w:abstractNum w:abstractNumId="5">
+    <w:nsid w:val="2F6271A7"/>
+    <w:multiLevelType w:val="hybridMultilevel"/>
+    <w:tmpl w:val="A2DC813C"/>
+    <w:lvl w:ilvl="0" w:tplc="04090015">
+      <w:start w:val="1"/>
+      <w:numFmt w:val="upperLetter"/>
+      <w:lvlText w:val="%1."/>
+      <w:lvlJc w:val="left"/>
+      <w:pPr>
+        <w:ind w:left="1080" w:hanging="360"/>
+      </w:pPr>
+    </w:lvl>
+    <w:lvl w:ilvl="1" w:tplc="04090019" w:tentative="1">
+      <w:start w:val="1"/>
+      <w:numFmt w:val="lowerLetter"/>
+      <w:lvlText w:val="%2."/>
+      <w:lvlJc w:val="left"/>
+      <w:pPr>
+        <w:ind w:left="1800" w:hanging="360"/>
+      </w:pPr>
+    </w:lvl>
+    <w:lvl w:ilvl="2" w:tplc="0409001B" w:tentative="1">
+      <w:start w:val="1"/>
+      <w:numFmt w:val="lowerRoman"/>
+      <w:lvlText w:val="%3."/>
+      <w:lvlJc w:val="right"/>
+      <w:pPr>
+        <w:ind w:left="2520" w:hanging="180"/>
+      </w:pPr>
+    </w:lvl>
+    <w:lvl w:ilvl="3" w:tplc="0409000F" w:tentative="1">
+      <w:start w:val="1"/>
+      <w:numFmt w:val="decimal"/>
+      <w:lvlText w:val="%4."/>
+      <w:lvlJc w:val="left"/>
+      <w:pPr>
+        <w:ind w:left="3240" w:hanging="360"/>
+      </w:pPr>
+    </w:lvl>
+    <w:lvl w:ilvl="4" w:tplc="04090019" w:tentative="1">
+      <w:start w:val="1"/>
+      <w:numFmt w:val="lowerLetter"/>
+      <w:lvlText w:val="%5."/>
+      <w:lvlJc w:val="left"/>
+      <w:pPr>
+        <w:ind w:left="3960" w:hanging="360"/>
+      </w:pPr>
+    </w:lvl>
+    <w:lvl w:ilvl="5" w:tplc="0409001B" w:tentative="1">
+      <w:start w:val="1"/>
+      <w:numFmt w:val="lowerRoman"/>
+      <w:lvlText w:val="%6."/>
+      <w:lvlJc w:val="right"/>
+      <w:pPr>
+        <w:ind w:left="4680" w:hanging="180"/>
+      </w:pPr>
+    </w:lvl>
+    <w:lvl w:ilvl="6" w:tplc="0409000F" w:tentative="1">
+      <w:start w:val="1"/>
+      <w:numFmt w:val="decimal"/>
+      <w:lvlText w:val="%7."/>
+      <w:lvlJc w:val="left"/>
+      <w:pPr>
+        <w:ind w:left="5400" w:hanging="360"/>
+      </w:pPr>
+    </w:lvl>
+    <w:lvl w:ilvl="7" w:tplc="04090019" w:tentative="1">
+      <w:start w:val="1"/>
+      <w:numFmt w:val="lowerLetter"/>
+      <w:lvlText w:val="%8."/>
+      <w:lvlJc w:val="left"/>
+      <w:pPr>
+        <w:ind w:left="6120" w:hanging="360"/>
+      </w:pPr>
+    </w:lvl>
+    <w:lvl w:ilvl="8" w:tplc="0409001B" w:tentative="1">
+      <w:start w:val="1"/>
+      <w:numFmt w:val="lowerRoman"/>
+      <w:lvlText w:val="%9."/>
+      <w:lvlJc w:val="right"/>
+      <w:pPr>
+        <w:ind w:left="6840" w:hanging="180"/>
+      </w:pPr>
+    </w:lvl>
+  </w:abstractNum>
+  <w:abstractNum w:abstractNumId="6">
     <w:nsid w:val="35DB53C7"/>
     <w:multiLevelType w:val="hybridMultilevel"/>
     <w:tmpl w:val="947824B8"/>
@@ -5570,7 +6810,7 @@
       </w:rPr>
     </w:lvl>
   </w:abstractNum>
-  <w:abstractNum w:abstractNumId="6">
+  <w:abstractNum w:abstractNumId="7">
     <w:nsid w:val="3BE90D81"/>
     <w:multiLevelType w:val="hybridMultilevel"/>
     <w:tmpl w:val="0C7A28D4"/>
@@ -5683,7 +6923,7 @@
       </w:rPr>
     </w:lvl>
   </w:abstractNum>
-  <w:abstractNum w:abstractNumId="7">
+  <w:abstractNum w:abstractNumId="8">
     <w:nsid w:val="43D17763"/>
     <w:multiLevelType w:val="hybridMultilevel"/>
     <w:tmpl w:val="CE34241A"/>
@@ -5796,7 +7036,7 @@
       </w:rPr>
     </w:lvl>
   </w:abstractNum>
-  <w:abstractNum w:abstractNumId="8">
+  <w:abstractNum w:abstractNumId="9">
     <w:nsid w:val="54BB5BC2"/>
     <w:multiLevelType w:val="hybridMultilevel"/>
     <w:tmpl w:val="DD825FBA"/>
@@ -5882,7 +7122,7 @@
       </w:pPr>
     </w:lvl>
   </w:abstractNum>
-  <w:abstractNum w:abstractNumId="9">
+  <w:abstractNum w:abstractNumId="10">
     <w:nsid w:val="5B5B6A58"/>
     <w:multiLevelType w:val="hybridMultilevel"/>
     <w:tmpl w:val="02B4EC20"/>
@@ -5995,7 +7235,7 @@
       </w:rPr>
     </w:lvl>
   </w:abstractNum>
-  <w:abstractNum w:abstractNumId="10">
+  <w:abstractNum w:abstractNumId="11">
     <w:nsid w:val="6BF020C3"/>
     <w:multiLevelType w:val="hybridMultilevel"/>
     <w:tmpl w:val="FEF20D52"/>
@@ -6081,7 +7321,7 @@
       </w:pPr>
     </w:lvl>
   </w:abstractNum>
-  <w:abstractNum w:abstractNumId="11">
+  <w:abstractNum w:abstractNumId="12">
     <w:nsid w:val="6DBE6EE0"/>
     <w:multiLevelType w:val="hybridMultilevel"/>
     <w:tmpl w:val="8B164C66"/>
@@ -6198,10 +7438,10 @@
     <w:abstractNumId w:val="0"/>
   </w:num>
   <w:num w:numId="2">
-    <w:abstractNumId w:val="10"/>
+    <w:abstractNumId w:val="11"/>
   </w:num>
   <w:num w:numId="3">
-    <w:abstractNumId w:val="7"/>
+    <w:abstractNumId w:val="8"/>
   </w:num>
   <w:num w:numId="4">
     <w:abstractNumId w:val="1"/>
@@ -6210,25 +7450,28 @@
     <w:abstractNumId w:val="3"/>
   </w:num>
   <w:num w:numId="6">
-    <w:abstractNumId w:val="6"/>
+    <w:abstractNumId w:val="7"/>
   </w:num>
   <w:num w:numId="7">
     <w:abstractNumId w:val="2"/>
   </w:num>
   <w:num w:numId="8">
-    <w:abstractNumId w:val="11"/>
+    <w:abstractNumId w:val="12"/>
   </w:num>
   <w:num w:numId="9">
-    <w:abstractNumId w:val="8"/>
+    <w:abstractNumId w:val="9"/>
   </w:num>
   <w:num w:numId="10">
-    <w:abstractNumId w:val="9"/>
+    <w:abstractNumId w:val="10"/>
   </w:num>
   <w:num w:numId="11">
-    <w:abstractNumId w:val="5"/>
+    <w:abstractNumId w:val="6"/>
   </w:num>
   <w:num w:numId="12">
     <w:abstractNumId w:val="4"/>
+  </w:num>
+  <w:num w:numId="13">
+    <w:abstractNumId w:val="5"/>
   </w:num>
 </w:numbering>
 </file>
@@ -7356,7 +8599,7 @@
   <a:extraClrSchemeLst/>
   <a:extLst>
     <a:ext uri="{05A4C25C-085E-4340-85A3-A5531E510DB2}">
-      <thm15:themeFamily xmlns="" xmlns:thm15="http://schemas.microsoft.com/office/thememl/2012/main" name="Office Theme" id="{62F939B6-93AF-4DB8-9C6B-D6C7DFDC589F}" vid="{4A3C46E8-61CC-4603-A589-7422A47A8E4A}"/>
+      <thm15:themeFamily xmlns:thm15="http://schemas.microsoft.com/office/thememl/2012/main" xmlns="" name="Office Theme" id="{62F939B6-93AF-4DB8-9C6B-D6C7DFDC589F}" vid="{4A3C46E8-61CC-4603-A589-7422A47A8E4A}"/>
     </a:ext>
   </a:extLst>
 </a:theme>
@@ -7367,7 +8610,7 @@
 </file>
 
 <file path=customXml/itemProps1.xml><?xml version="1.0" encoding="utf-8"?>
-<ds:datastoreItem xmlns:ds="http://schemas.openxmlformats.org/officeDocument/2006/customXml" ds:itemID="{21CDF206-D207-49B7-9D02-6A0C29D4B083}">
+<ds:datastoreItem xmlns:ds="http://schemas.openxmlformats.org/officeDocument/2006/customXml" ds:itemID="{35FD7D8A-5F82-47E7-83D9-732B471AB700}">
   <ds:schemaRefs>
     <ds:schemaRef ds:uri="http://schemas.openxmlformats.org/officeDocument/2006/bibliography"/>
   </ds:schemaRefs>

</xml_diff>

<commit_message>
docs: Add sict flavored paper
</commit_message>
<xml_diff>
--- a/inicepg/ethervoltz-paper-pt-inic.docx
+++ b/inicepg/ethervoltz-paper-pt-inic.docx
@@ -5,7 +5,7 @@
   <w:body>
     <w:p>
       <w:pPr>
-        <w:jc w:val="both"/>
+        <w:jc w:val="center"/>
         <w:rPr>
           <w:rFonts w:ascii="Arial" w:hAnsi="Arial"/>
           <w:b/>
@@ -48,85 +48,46 @@
         <w:rPr>
           <w:rFonts w:ascii="Arial" w:hAnsi="Arial"/>
           <w:b/>
-        </w:rPr>
-        <w:t>Matheus Faria de Alencar</w:t>
+          <w:vertAlign w:val="superscript"/>
+        </w:rPr>
+        <w:t>1</w:t>
       </w:r>
       <w:r>
         <w:rPr>
           <w:rFonts w:ascii="Arial" w:hAnsi="Arial"/>
           <w:b/>
         </w:rPr>
-        <w:t>, M</w:t>
+        <w:t xml:space="preserve">Alencar, M. F., </w:t>
       </w:r>
       <w:r>
         <w:rPr>
           <w:rFonts w:ascii="Arial" w:hAnsi="Arial"/>
           <w:b/>
-        </w:rPr>
-        <w:t xml:space="preserve">arize </w:t>
+          <w:vertAlign w:val="superscript"/>
+        </w:rPr>
+        <w:t>2</w:t>
       </w:r>
       <w:r>
         <w:rPr>
           <w:rFonts w:ascii="Arial" w:hAnsi="Arial"/>
           <w:b/>
         </w:rPr>
-        <w:t>C</w:t>
+        <w:t xml:space="preserve">Simoes, M.C., </w:t>
       </w:r>
       <w:r>
         <w:rPr>
           <w:rFonts w:ascii="Arial" w:hAnsi="Arial"/>
           <w:b/>
-        </w:rPr>
-        <w:t xml:space="preserve">orrea </w:t>
+          <w:vertAlign w:val="superscript"/>
+        </w:rPr>
+        <w:t>3</w:t>
       </w:r>
       <w:r>
         <w:rPr>
           <w:rFonts w:ascii="Arial" w:hAnsi="Arial"/>
           <w:b/>
         </w:rPr>
-        <w:t>Simoes</w:t>
-      </w:r>
-      <w:r>
-        <w:rPr>
-          <w:rFonts w:ascii="Arial" w:hAnsi="Arial"/>
-          <w:b/>
-        </w:rPr>
-        <w:t>, D</w:t>
-      </w:r>
-      <w:r>
-        <w:rPr>
-          <w:rFonts w:ascii="Arial" w:hAnsi="Arial"/>
-          <w:b/>
-        </w:rPr>
-        <w:t xml:space="preserve">iógenes </w:t>
-      </w:r>
-      <w:r>
-        <w:rPr>
-          <w:rFonts w:ascii="Arial" w:hAnsi="Arial"/>
-          <w:b/>
-        </w:rPr>
-        <w:t>R</w:t>
-      </w:r>
-      <w:r>
-        <w:rPr>
-          <w:rFonts w:ascii="Arial" w:hAnsi="Arial"/>
-          <w:b/>
-        </w:rPr>
-        <w:t xml:space="preserve">amos </w:t>
-      </w:r>
-      <w:r>
-        <w:rPr>
-          <w:rFonts w:ascii="Arial" w:hAnsi="Arial"/>
-          <w:b/>
-        </w:rPr>
-        <w:t xml:space="preserve">da </w:t>
-      </w:r>
-      <w:r>
-        <w:rPr>
-          <w:rFonts w:ascii="Arial" w:hAnsi="Arial"/>
-          <w:b/>
-        </w:rPr>
-        <w:t>Silva</w:t>
+        <w:t>Silva, D.R.</w:t>
       </w:r>
     </w:p>
     <w:p>
@@ -148,6 +109,12 @@
         </w:rPr>
       </w:pPr>
       <w:r>
+        <w:rPr>
+          <w:vertAlign w:val="superscript"/>
+        </w:rPr>
+        <w:t>1,2,3</w:t>
+      </w:r>
+      <w:r>
         <w:t xml:space="preserve">Faculdade ETEP/Faculdade de Tecnologia de São José dos Campos, Avenida Barão do Rio </w:t>
       </w:r>
       <w:r>
@@ -157,39 +124,38 @@
         <w:t xml:space="preserve">Branco, 882, Jardim Esplanada – 12242-800 - São José dos Campos-SP, Brasil, </w:t>
       </w:r>
       <w:r>
-        <w:fldChar w:fldCharType="begin"/>
-      </w:r>
-      <w:r>
-        <w:instrText xml:space="preserve"> HYPERLINK "mailto:mtsalenc@gmail.com" </w:instrText>
-      </w:r>
-      <w:r>
-        <w:fldChar w:fldCharType="separate"/>
-      </w:r>
-      <w:r>
-        <w:rPr>
-          <w:rStyle w:val="Hyperlink"/>
+        <w:rPr>
           <w:color w:val="000000" w:themeColor="text1"/>
-          <w:u w:val="none"/>
-        </w:rPr>
-        <w:t>mtsalenc@gmail.com</w:t>
-      </w:r>
-      <w:r>
-        <w:rPr>
-          <w:rStyle w:val="Hyperlink"/>
+          <w:vertAlign w:val="superscript"/>
+        </w:rPr>
+        <w:t>1</w:t>
+      </w:r>
+      <w:hyperlink r:id="rId9" w:history="1">
+        <w:r>
+          <w:rPr>
+            <w:rStyle w:val="Hyperlink"/>
+            <w:color w:val="000000" w:themeColor="text1"/>
+            <w:u w:val="none"/>
+          </w:rPr>
+          <w:t>mtsalenc@gmail.com</w:t>
+        </w:r>
+      </w:hyperlink>
+      <w:r>
+        <w:rPr>
           <w:color w:val="000000" w:themeColor="text1"/>
-          <w:u w:val="none"/>
-        </w:rPr>
-        <w:fldChar w:fldCharType="end"/>
-      </w:r>
-      <w:r>
-        <w:rPr>
-          <w:rStyle w:val="Hyperlink"/>
-          <w:color w:val="000000" w:themeColor="text1"/>
-          <w:u w:val="none"/>
-        </w:rPr>
-        <w:t xml:space="preserve">, </w:t>
-      </w:r>
-      <w:hyperlink r:id="rId9" w:history="1">
+        </w:rPr>
+        <w:t xml:space="preserve">  </w:t>
+      </w:r>
+      <w:hyperlink r:id="rId10" w:history="1">
+        <w:r>
+          <w:rPr>
+            <w:rStyle w:val="Hyperlink"/>
+            <w:color w:val="000000" w:themeColor="text1"/>
+            <w:u w:val="none"/>
+            <w:vertAlign w:val="superscript"/>
+          </w:rPr>
+          <w:t>2</w:t>
+        </w:r>
         <w:r>
           <w:rPr>
             <w:rStyle w:val="Hyperlink"/>
@@ -201,19 +167,20 @@
       </w:hyperlink>
       <w:r>
         <w:rPr>
-          <w:rStyle w:val="Hyperlink"/>
           <w:color w:val="000000" w:themeColor="text1"/>
-          <w:u w:val="none"/>
-        </w:rPr>
-        <w:t>,</w:t>
-      </w:r>
-      <w:r>
-        <w:rPr>
-          <w:color w:val="000000" w:themeColor="text1"/>
-        </w:rPr>
-        <w:t xml:space="preserve"> </w:t>
-      </w:r>
-      <w:hyperlink r:id="rId10" w:history="1">
+        </w:rPr>
+        <w:t xml:space="preserve">  </w:t>
+      </w:r>
+      <w:hyperlink r:id="rId11" w:history="1">
+        <w:r>
+          <w:rPr>
+            <w:rStyle w:val="Hyperlink"/>
+            <w:color w:val="000000" w:themeColor="text1"/>
+            <w:u w:val="none"/>
+            <w:vertAlign w:val="superscript"/>
+          </w:rPr>
+          <w:t>3</w:t>
+        </w:r>
         <w:r>
           <w:rPr>
             <w:rStyle w:val="Hyperlink"/>
@@ -331,70 +298,22 @@
           <w:rFonts w:ascii="Arial" w:hAnsi="Arial" w:cs="Arial"/>
           <w:sz w:val="20"/>
         </w:rPr>
-        <w:t>. O resultado é a criação de uma criptomoeda que existe para representar cada voto, onde cada registro digital de voto fica gravado num</w:t>
-      </w:r>
-      <w:r>
-        <w:rPr>
-          <w:rFonts w:ascii="Arial" w:hAnsi="Arial" w:cs="Arial"/>
+        <w:t xml:space="preserve">. O resultado é a criação de uma criptomoeda que existe para representar cada voto, onde cada registro digital de voto fica gravado num </w:t>
+      </w:r>
+      <w:r>
+        <w:rPr>
+          <w:rFonts w:ascii="Arial" w:hAnsi="Arial" w:cs="Arial"/>
+          <w:i/>
           <w:sz w:val="20"/>
         </w:rPr>
-        <w:t xml:space="preserve"> banco de dados distribuído</w:t>
+        <w:t>blockchain</w:t>
       </w:r>
       <w:r>
         <w:rPr>
           <w:rFonts w:ascii="Arial" w:hAnsi="Arial" w:cs="Arial"/>
           <w:sz w:val="20"/>
         </w:rPr>
-        <w:t xml:space="preserve"> e</w:t>
-      </w:r>
-      <w:r>
-        <w:rPr>
-          <w:rFonts w:ascii="Arial" w:hAnsi="Arial" w:cs="Arial"/>
-          <w:sz w:val="20"/>
-        </w:rPr>
-        <w:t xml:space="preserve"> que não está sob controle de uma entidade ou instituição única</w:t>
-      </w:r>
-      <w:r>
-        <w:rPr>
-          <w:rFonts w:ascii="Arial" w:hAnsi="Arial" w:cs="Arial"/>
-          <w:sz w:val="20"/>
-        </w:rPr>
-        <w:t>. O sistema</w:t>
-      </w:r>
-      <w:r>
-        <w:rPr>
-          <w:rFonts w:ascii="Arial" w:hAnsi="Arial" w:cs="Arial"/>
-          <w:sz w:val="20"/>
-        </w:rPr>
-        <w:t xml:space="preserve"> é resistente a</w:t>
-      </w:r>
-      <w:r>
-        <w:rPr>
-          <w:rFonts w:ascii="Arial" w:hAnsi="Arial" w:cs="Arial"/>
-          <w:sz w:val="20"/>
-        </w:rPr>
-        <w:t xml:space="preserve"> censura, at</w:t>
-      </w:r>
-      <w:r>
-        <w:rPr>
-          <w:rFonts w:ascii="Arial" w:hAnsi="Arial" w:cs="Arial"/>
-          <w:sz w:val="20"/>
-        </w:rPr>
-        <w:t xml:space="preserve">aques de negação de serviço e </w:t>
-      </w:r>
-      <w:r>
-        <w:rPr>
-          <w:rFonts w:ascii="Arial" w:hAnsi="Arial" w:cs="Arial"/>
-          <w:sz w:val="20"/>
-        </w:rPr>
-        <w:t>está sempre disponível para auditorias.</w:t>
-      </w:r>
-      <w:r>
-        <w:rPr>
-          <w:rFonts w:ascii="Arial" w:hAnsi="Arial" w:cs="Arial"/>
-          <w:sz w:val="20"/>
-        </w:rPr>
-        <w:t xml:space="preserve"> </w:t>
+        <w:t xml:space="preserve"> resistente a censura, ataques de negação de serviço e que está sempre disponível para auditorias.</w:t>
       </w:r>
     </w:p>
     <w:p>
@@ -414,8 +333,8 @@
           <w:sz w:val="20"/>
         </w:rPr>
         <w:sectPr>
-          <w:headerReference w:type="default" r:id="rId11"/>
-          <w:footerReference w:type="default" r:id="rId12"/>
+          <w:headerReference w:type="default" r:id="rId12"/>
+          <w:footerReference w:type="default" r:id="rId13"/>
           <w:footnotePr>
             <w:pos w:val="beneathText"/>
           </w:footnotePr>
@@ -639,14 +558,7 @@
           <w:rFonts w:ascii="Arial" w:hAnsi="Arial"/>
           <w:lang w:val="pt-BR"/>
         </w:rPr>
-        <w:t>s dos locais de votação</w:t>
-      </w:r>
-      <w:r>
-        <w:rPr>
-          <w:rFonts w:ascii="Arial" w:hAnsi="Arial"/>
-          <w:lang w:val="pt-BR"/>
-        </w:rPr>
-        <w:t xml:space="preserve"> p</w:t>
+        <w:t>s dos locais de votação de volta p</w:t>
       </w:r>
       <w:r>
         <w:rPr>
@@ -991,6 +903,7 @@
       <w:r>
         <w:rPr>
           <w:rFonts w:ascii="Arial" w:hAnsi="Arial"/>
+          <w:i/>
           <w:lang w:val="pt-BR"/>
         </w:rPr>
         <w:t>N</w:t>
@@ -998,6 +911,7 @@
       <w:r>
         <w:rPr>
           <w:rFonts w:ascii="Arial" w:hAnsi="Arial"/>
+          <w:i/>
           <w:lang w:val="pt-BR"/>
         </w:rPr>
         <w:t>enhuma</w:t>
@@ -1134,21 +1048,7 @@
           <w:rFonts w:ascii="Arial" w:hAnsi="Arial"/>
           <w:lang w:val="pt-BR"/>
         </w:rPr>
-        <w:t>preta em que o eleitor precisa confiar</w:t>
-      </w:r>
-      <w:r>
-        <w:rPr>
-          <w:rFonts w:ascii="Arial" w:hAnsi="Arial"/>
-          <w:lang w:val="pt-BR"/>
-        </w:rPr>
-        <w:t xml:space="preserve"> no administrador e em todos envolvidos no processo</w:t>
-      </w:r>
-      <w:r>
-        <w:rPr>
-          <w:rFonts w:ascii="Arial" w:hAnsi="Arial"/>
-          <w:lang w:val="pt-BR"/>
-        </w:rPr>
-        <w:t>.</w:t>
+        <w:t>preta em que o eleitor precisa confiar.</w:t>
       </w:r>
     </w:p>
     <w:p>
@@ -1173,14 +1073,28 @@
           <w:rFonts w:ascii="Arial" w:hAnsi="Arial"/>
           <w:lang w:val="pt-BR"/>
         </w:rPr>
-        <w:t xml:space="preserve">é </w:t>
-      </w:r>
-      <w:r>
-        <w:rPr>
-          <w:rFonts w:ascii="Arial" w:hAnsi="Arial"/>
-          <w:lang w:val="pt-BR"/>
-        </w:rPr>
-        <w:t>apresentar</w:t>
+        <w:t xml:space="preserve">é desenvolver </w:t>
+      </w:r>
+      <w:r>
+        <w:rPr>
+          <w:rFonts w:ascii="Arial" w:hAnsi="Arial"/>
+          <w:lang w:val="pt-BR"/>
+        </w:rPr>
+        <w:t xml:space="preserve">um modelo de </w:t>
+      </w:r>
+      <w:r>
+        <w:rPr>
+          <w:rFonts w:ascii="Arial" w:hAnsi="Arial"/>
+          <w:lang w:val="pt-BR"/>
+        </w:rPr>
+        <w:t>sistema eleitoral</w:t>
+      </w:r>
+      <w:r>
+        <w:rPr>
+          <w:rFonts w:ascii="Arial" w:hAnsi="Arial"/>
+          <w:lang w:val="pt-BR"/>
+        </w:rPr>
+        <w:t xml:space="preserve"> que respeite o Princípio da</w:t>
       </w:r>
       <w:r>
         <w:rPr>
@@ -1194,34 +1108,6 @@
           <w:rFonts w:ascii="Arial" w:hAnsi="Arial"/>
           <w:lang w:val="pt-BR"/>
         </w:rPr>
-        <w:t xml:space="preserve">um modelo de </w:t>
-      </w:r>
-      <w:r>
-        <w:rPr>
-          <w:rFonts w:ascii="Arial" w:hAnsi="Arial"/>
-          <w:lang w:val="pt-BR"/>
-        </w:rPr>
-        <w:t>sistema eleitoral</w:t>
-      </w:r>
-      <w:r>
-        <w:rPr>
-          <w:rFonts w:ascii="Arial" w:hAnsi="Arial"/>
-          <w:lang w:val="pt-BR"/>
-        </w:rPr>
-        <w:t xml:space="preserve"> que respeite o Princípio da</w:t>
-      </w:r>
-      <w:r>
-        <w:rPr>
-          <w:rFonts w:ascii="Arial" w:hAnsi="Arial"/>
-          <w:lang w:val="pt-BR"/>
-        </w:rPr>
-        <w:t xml:space="preserve"> </w:t>
-      </w:r>
-      <w:r>
-        <w:rPr>
-          <w:rFonts w:ascii="Arial" w:hAnsi="Arial"/>
-          <w:lang w:val="pt-BR"/>
-        </w:rPr>
         <w:t>Independência</w:t>
       </w:r>
       <w:r>
@@ -1264,21 +1150,7 @@
           <w:rFonts w:ascii="Arial" w:hAnsi="Arial"/>
           <w:lang w:val="pt-BR"/>
         </w:rPr>
-        <w:t xml:space="preserve"> que decentralize o destino das provas geradas em cada voto, de forma que os registros físicos ficam sob </w:t>
-      </w:r>
-      <w:r>
-        <w:rPr>
-          <w:rFonts w:ascii="Arial" w:hAnsi="Arial"/>
-          <w:lang w:val="pt-BR"/>
-        </w:rPr>
-        <w:t>custódia</w:t>
-      </w:r>
-      <w:r>
-        <w:rPr>
-          <w:rFonts w:ascii="Arial" w:hAnsi="Arial"/>
-          <w:lang w:val="pt-BR"/>
-        </w:rPr>
-        <w:t xml:space="preserve"> do administrador e os registros digitais ficam sob c</w:t>
+        <w:t xml:space="preserve"> que decentralize o destino das provas geradas em cada voto, de forma que os registros físicos ficam sob controle do administrador e os registros digitais ficam sob c</w:t>
       </w:r>
       <w:r>
         <w:rPr>
@@ -1322,7 +1194,7 @@
           <w:b/>
           <w:lang w:val="pt-BR"/>
         </w:rPr>
-        <w:t>Material e Métodos</w:t>
+        <w:t>Metodologia</w:t>
       </w:r>
     </w:p>
     <w:p>
@@ -1389,14 +1261,7 @@
           <w:rFonts w:ascii="Arial" w:hAnsi="Arial"/>
           <w:lang w:val="pt-BR"/>
         </w:rPr>
-        <w:t>e apuração igual ou superior a</w:t>
-      </w:r>
-      <w:r>
-        <w:rPr>
-          <w:rFonts w:ascii="Arial" w:hAnsi="Arial"/>
-          <w:lang w:val="pt-BR"/>
-        </w:rPr>
-        <w:t xml:space="preserve"> dos</w:t>
+        <w:t>e apuração igual ou superior ao dos</w:t>
       </w:r>
       <w:r>
         <w:rPr>
@@ -1487,22 +1352,7 @@
           <w:rFonts w:ascii="Arial" w:hAnsi="Arial"/>
           <w:lang w:val="pt-BR"/>
         </w:rPr>
-        <w:t xml:space="preserve">Integridade – Os registros digitais dos votos precisam ser imunes a alteração não autorizada e </w:t>
-      </w:r>
-      <w:r>
-        <w:rPr>
-          <w:rFonts w:ascii="Arial" w:hAnsi="Arial"/>
-          <w:i/>
-          <w:lang w:val="pt-BR"/>
-        </w:rPr>
-        <w:t>logs</w:t>
-      </w:r>
-      <w:r>
-        <w:rPr>
-          <w:rFonts w:ascii="Arial" w:hAnsi="Arial"/>
-          <w:lang w:val="pt-BR"/>
-        </w:rPr>
-        <w:t xml:space="preserve"> de alterações executadas devem imutáveis e permantentes.</w:t>
+        <w:t>Integridade – Os registros digitais dos votos precisam ser imunes a alteração não autorizada e logs de alterações executadas devem imutáveis e permantentes.</w:t>
       </w:r>
     </w:p>
     <w:p>
@@ -1671,7 +1521,37 @@
           <w:rFonts w:ascii="Arial" w:hAnsi="Arial"/>
           <w:lang w:val="pt-BR"/>
         </w:rPr>
-        <w:t>batizada de</w:t>
+        <w:t xml:space="preserve">chamada </w:t>
+      </w:r>
+      <w:r>
+        <w:rPr>
+          <w:rFonts w:ascii="Arial" w:hAnsi="Arial"/>
+          <w:i/>
+          <w:lang w:val="pt-BR"/>
+        </w:rPr>
+        <w:t>VoltToken</w:t>
+      </w:r>
+      <w:r>
+        <w:rPr>
+          <w:rFonts w:ascii="Arial" w:hAnsi="Arial"/>
+          <w:lang w:val="pt-BR"/>
+        </w:rPr>
+        <w:t xml:space="preserve">, </w:t>
+      </w:r>
+      <w:r>
+        <w:rPr>
+          <w:rFonts w:ascii="Arial" w:hAnsi="Arial"/>
+          <w:lang w:val="pt-BR"/>
+        </w:rPr>
+        <w:t xml:space="preserve">cujas regras de emissão e transferência são definidos no </w:t>
+      </w:r>
+      <w:r>
+        <w:rPr>
+          <w:rFonts w:ascii="Arial" w:hAnsi="Arial"/>
+          <w:i/>
+          <w:lang w:val="pt-BR"/>
+        </w:rPr>
+        <w:t>bytecode</w:t>
       </w:r>
       <w:r>
         <w:rPr>
@@ -1683,43 +1563,6 @@
       <w:r>
         <w:rPr>
           <w:rFonts w:ascii="Arial" w:hAnsi="Arial"/>
-          <w:i/>
-          <w:lang w:val="pt-BR"/>
-        </w:rPr>
-        <w:t>VoltToken</w:t>
-      </w:r>
-      <w:r>
-        <w:rPr>
-          <w:rFonts w:ascii="Arial" w:hAnsi="Arial"/>
-          <w:lang w:val="pt-BR"/>
-        </w:rPr>
-        <w:t xml:space="preserve">, </w:t>
-      </w:r>
-      <w:r>
-        <w:rPr>
-          <w:rFonts w:ascii="Arial" w:hAnsi="Arial"/>
-          <w:lang w:val="pt-BR"/>
-        </w:rPr>
-        <w:t xml:space="preserve">cujas regras de emissão e transferência são definidos no </w:t>
-      </w:r>
-      <w:r>
-        <w:rPr>
-          <w:rFonts w:ascii="Arial" w:hAnsi="Arial"/>
-          <w:i/>
-          <w:lang w:val="pt-BR"/>
-        </w:rPr>
-        <w:t>bytecode</w:t>
-      </w:r>
-      <w:r>
-        <w:rPr>
-          <w:rFonts w:ascii="Arial" w:hAnsi="Arial"/>
-          <w:lang w:val="pt-BR"/>
-        </w:rPr>
-        <w:t xml:space="preserve"> </w:t>
-      </w:r>
-      <w:r>
-        <w:rPr>
-          <w:rFonts w:ascii="Arial" w:hAnsi="Arial"/>
           <w:lang w:val="pt-BR"/>
         </w:rPr>
         <w:t xml:space="preserve">gerado </w:t>
@@ -1757,105 +1600,7 @@
           <w:rFonts w:ascii="Arial" w:hAnsi="Arial"/>
           <w:lang w:val="pt-BR"/>
         </w:rPr>
-        <w:t xml:space="preserve"> A apuração dos votos é</w:t>
-      </w:r>
-      <w:r>
-        <w:rPr>
-          <w:rFonts w:ascii="Arial" w:hAnsi="Arial"/>
-          <w:lang w:val="pt-BR"/>
-        </w:rPr>
-        <w:t xml:space="preserve"> um procedimento instantâneo e consiste em </w:t>
-      </w:r>
-      <w:r>
-        <w:rPr>
-          <w:rFonts w:ascii="Arial" w:hAnsi="Arial"/>
-          <w:lang w:val="pt-BR"/>
-        </w:rPr>
-        <w:t>solicita</w:t>
-      </w:r>
-      <w:r>
-        <w:rPr>
-          <w:rFonts w:ascii="Arial" w:hAnsi="Arial"/>
-          <w:lang w:val="pt-BR"/>
-        </w:rPr>
-        <w:t>r</w:t>
-      </w:r>
-      <w:r>
-        <w:rPr>
-          <w:rFonts w:ascii="Arial" w:hAnsi="Arial"/>
-          <w:lang w:val="pt-BR"/>
-        </w:rPr>
-        <w:t xml:space="preserve"> o balanço da</w:t>
-      </w:r>
-      <w:r>
-        <w:rPr>
-          <w:rFonts w:ascii="Arial" w:hAnsi="Arial"/>
-          <w:lang w:val="pt-BR"/>
-        </w:rPr>
-        <w:t>s</w:t>
-      </w:r>
-      <w:r>
-        <w:rPr>
-          <w:rFonts w:ascii="Arial" w:hAnsi="Arial"/>
-          <w:lang w:val="pt-BR"/>
-        </w:rPr>
-        <w:t xml:space="preserve"> carteira</w:t>
-      </w:r>
-      <w:r>
-        <w:rPr>
-          <w:rFonts w:ascii="Arial" w:hAnsi="Arial"/>
-          <w:lang w:val="pt-BR"/>
-        </w:rPr>
-        <w:t>s</w:t>
-      </w:r>
-      <w:r>
-        <w:rPr>
-          <w:rFonts w:ascii="Arial" w:hAnsi="Arial"/>
-          <w:lang w:val="pt-BR"/>
-        </w:rPr>
-        <w:t xml:space="preserve"> associada</w:t>
-      </w:r>
-      <w:r>
-        <w:rPr>
-          <w:rFonts w:ascii="Arial" w:hAnsi="Arial"/>
-          <w:lang w:val="pt-BR"/>
-        </w:rPr>
-        <w:t>s</w:t>
-      </w:r>
-      <w:r>
-        <w:rPr>
-          <w:rFonts w:ascii="Arial" w:hAnsi="Arial"/>
-          <w:lang w:val="pt-BR"/>
-        </w:rPr>
-        <w:t xml:space="preserve"> </w:t>
-      </w:r>
-      <w:r>
-        <w:rPr>
-          <w:rFonts w:ascii="Arial" w:hAnsi="Arial"/>
-          <w:lang w:val="pt-BR"/>
-        </w:rPr>
-        <w:t>a</w:t>
-      </w:r>
-      <w:r>
-        <w:rPr>
-          <w:rFonts w:ascii="Arial" w:hAnsi="Arial"/>
-          <w:lang w:val="pt-BR"/>
-        </w:rPr>
-        <w:t xml:space="preserve"> </w:t>
-      </w:r>
-      <w:r>
-        <w:rPr>
-          <w:rFonts w:ascii="Arial" w:hAnsi="Arial"/>
-          <w:lang w:val="pt-BR"/>
-        </w:rPr>
-        <w:t>cada</w:t>
-      </w:r>
-      <w:r>
-        <w:rPr>
-          <w:rFonts w:ascii="Arial" w:hAnsi="Arial"/>
-          <w:lang w:val="pt-BR"/>
-        </w:rPr>
-        <w:t xml:space="preserve"> candidato.</w:t>
+        <w:t xml:space="preserve"> A apuração dos votos é simplesmente uma solicitação do balanço da carteira de um candidato.</w:t>
       </w:r>
     </w:p>
     <w:p>
@@ -1910,7 +1655,7 @@
           <w:rFonts w:ascii="Arial" w:hAnsi="Arial"/>
           <w:lang w:val="pt-BR"/>
         </w:rPr>
-        <w:t xml:space="preserve"> formada pelos milhares de </w:t>
+        <w:t xml:space="preserve"> formada pelos milhares de nós que possuem cópias do </w:t>
       </w:r>
       <w:r>
         <w:rPr>
@@ -1918,21 +1663,6 @@
           <w:i/>
           <w:lang w:val="pt-BR"/>
         </w:rPr>
-        <w:t>nós</w:t>
-      </w:r>
-      <w:r>
-        <w:rPr>
-          <w:rFonts w:ascii="Arial" w:hAnsi="Arial"/>
-          <w:lang w:val="pt-BR"/>
-        </w:rPr>
-        <w:t xml:space="preserve"> que possuem cópias do </w:t>
-      </w:r>
-      <w:r>
-        <w:rPr>
-          <w:rFonts w:ascii="Arial" w:hAnsi="Arial"/>
-          <w:i/>
-          <w:lang w:val="pt-BR"/>
-        </w:rPr>
         <w:t>blockchain</w:t>
       </w:r>
       <w:r>
@@ -1989,59 +1719,7 @@
           <w:rFonts w:ascii="Arial" w:hAnsi="Arial"/>
           <w:lang w:val="pt-BR"/>
         </w:rPr>
-        <w:t xml:space="preserve"> como o </w:t>
-      </w:r>
-      <w:r>
-        <w:rPr>
-          <w:rFonts w:ascii="Arial" w:hAnsi="Arial"/>
-          <w:i/>
-          <w:lang w:val="pt-BR"/>
-        </w:rPr>
-        <w:t>Bitcoin</w:t>
-      </w:r>
-      <w:r>
-        <w:rPr>
-          <w:rFonts w:ascii="Arial" w:hAnsi="Arial"/>
-          <w:lang w:val="pt-BR"/>
-        </w:rPr>
-        <w:t xml:space="preserve"> (</w:t>
-      </w:r>
-      <w:r>
-        <w:rPr>
-          <w:rFonts w:ascii="Arial" w:hAnsi="Arial" w:cs="Arial"/>
-          <w:szCs w:val="20"/>
-          <w:lang w:val="pt-BR"/>
-        </w:rPr>
-        <w:t>CHOHAN</w:t>
-      </w:r>
-      <w:r>
-        <w:rPr>
-          <w:rFonts w:ascii="Arial" w:hAnsi="Arial" w:cs="Arial"/>
-          <w:szCs w:val="20"/>
-          <w:lang w:val="pt-BR"/>
-        </w:rPr>
-        <w:t>, 2017)</w:t>
-      </w:r>
-      <w:r>
-        <w:rPr>
-          <w:rFonts w:ascii="Arial" w:hAnsi="Arial"/>
-          <w:lang w:val="pt-BR"/>
-        </w:rPr>
-        <w:t>, a infraestutura não possui</w:t>
-      </w:r>
-      <w:r>
-        <w:rPr>
-          <w:rFonts w:ascii="Arial" w:hAnsi="Arial"/>
-          <w:lang w:val="pt-BR"/>
-        </w:rPr>
-        <w:t xml:space="preserve"> uma</w:t>
-      </w:r>
-      <w:r>
-        <w:rPr>
-          <w:rFonts w:ascii="Arial" w:hAnsi="Arial"/>
-          <w:lang w:val="pt-BR"/>
-        </w:rPr>
-        <w:t xml:space="preserve"> autoridade central com poder de emitir </w:t>
+        <w:t xml:space="preserve"> como o Bitcoin, a infraestutura não possui autoridade central com poder de emitir </w:t>
       </w:r>
       <w:r>
         <w:rPr>
@@ -2081,7 +1759,6 @@
       <w:r>
         <w:rPr>
           <w:rFonts w:ascii="Arial" w:hAnsi="Arial"/>
-          <w:i/>
           <w:lang w:val="pt-BR"/>
         </w:rPr>
         <w:t>VoltToken</w:t>
@@ -2089,7 +1766,6 @@
       <w:r>
         <w:rPr>
           <w:rFonts w:ascii="Arial" w:hAnsi="Arial"/>
-          <w:i/>
           <w:lang w:val="pt-BR"/>
         </w:rPr>
         <w:t>s</w:t>
@@ -2185,11 +1861,11 @@
                     </pic:cNvPicPr>
                   </pic:nvPicPr>
                   <pic:blipFill rotWithShape="1">
-                    <a:blip r:embed="rId13">
+                    <a:blip r:embed="rId14">
                       <a:extLst>
                         <a:ext uri="{BEBA8EAE-BF5A-486C-A8C5-ECC9F3942E4B}">
                           <a14:imgProps xmlns:a14="http://schemas.microsoft.com/office/drawing/2010/main">
-                            <a14:imgLayer r:embed="rId14">
+                            <a14:imgLayer r:embed="rId15">
                               <a14:imgEffect>
                                 <a14:sharpenSoften amount="50000"/>
                               </a14:imgEffect>
@@ -2241,18 +1917,26 @@
         <w:jc w:val="center"/>
         <w:rPr>
           <w:rFonts w:ascii="Arial" w:hAnsi="Arial"/>
-          <w:sz w:val="18"/>
-          <w:lang w:val="pt-BR"/>
-        </w:rPr>
-      </w:pPr>
-      <w:r>
-        <w:rPr>
-          <w:rFonts w:ascii="Arial" w:hAnsi="Arial"/>
-          <w:sz w:val="18"/>
+          <w:lang w:val="pt-BR"/>
+        </w:rPr>
+      </w:pPr>
+      <w:r>
+        <w:rPr>
+          <w:rFonts w:ascii="Arial" w:hAnsi="Arial"/>
           <w:lang w:val="pt-BR"/>
         </w:rPr>
         <w:t>Fonte: O autor.</w:t>
       </w:r>
+    </w:p>
+    <w:p>
+      <w:pPr>
+        <w:pStyle w:val="TextosemFormatao1"/>
+        <w:jc w:val="both"/>
+        <w:rPr>
+          <w:rFonts w:ascii="Arial" w:hAnsi="Arial"/>
+          <w:lang w:val="pt-BR"/>
+        </w:rPr>
+      </w:pPr>
     </w:p>
     <w:p>
       <w:pPr>
@@ -2316,14 +2000,14 @@
           <w:rFonts w:ascii="Arial" w:hAnsi="Arial"/>
           <w:lang w:val="pt-BR"/>
         </w:rPr>
-        <w:t xml:space="preserve">computador a </w:t>
-      </w:r>
-      <w:r>
-        <w:rPr>
-          <w:rFonts w:ascii="Arial" w:hAnsi="Arial"/>
-          <w:lang w:val="pt-BR"/>
-        </w:rPr>
-        <w:t>sob controle do adminstrador</w:t>
+        <w:t>computador a ser</w:t>
+      </w:r>
+      <w:r>
+        <w:rPr>
+          <w:rFonts w:ascii="Arial" w:hAnsi="Arial"/>
+          <w:lang w:val="pt-BR"/>
+        </w:rPr>
+        <w:t xml:space="preserve"> sob controle do adminstrador</w:t>
       </w:r>
       <w:r>
         <w:rPr>
@@ -2382,21 +2066,6 @@
           <w:lang w:val="pt-BR"/>
         </w:rPr>
         <w:t>s</w:t>
-      </w:r>
-      <w:r>
-        <w:rPr>
-          <w:rFonts w:ascii="Arial" w:hAnsi="Arial"/>
-          <w:i/>
-          <w:lang w:val="pt-BR"/>
-        </w:rPr>
-        <w:t xml:space="preserve"> </w:t>
-      </w:r>
-      <w:r>
-        <w:rPr>
-          <w:rFonts w:ascii="Arial" w:hAnsi="Arial"/>
-          <w:lang w:val="pt-BR"/>
-        </w:rPr>
-        <w:t>para carteiras associadas a candidatos</w:t>
       </w:r>
       <w:r>
         <w:rPr>
@@ -2535,56 +2204,14 @@
           <w:rFonts w:ascii="Arial" w:hAnsi="Arial"/>
           <w:lang w:val="pt-BR"/>
         </w:rPr>
-        <w:t>Uma impressora para realizar a impressão de Votos</w:t>
-      </w:r>
-      <w:r>
-        <w:rPr>
-          <w:rFonts w:ascii="Arial" w:hAnsi="Arial"/>
-          <w:lang w:val="pt-BR"/>
-        </w:rPr>
-        <w:t xml:space="preserve"> Impressos</w:t>
-      </w:r>
-      <w:r>
-        <w:rPr>
-          <w:rFonts w:ascii="Arial" w:hAnsi="Arial"/>
-          <w:lang w:val="pt-BR"/>
-        </w:rPr>
-        <w:t xml:space="preserve"> Conferídos Pelo</w:t>
-      </w:r>
-      <w:r>
-        <w:rPr>
-          <w:rFonts w:ascii="Arial" w:hAnsi="Arial"/>
-          <w:lang w:val="pt-BR"/>
-        </w:rPr>
-        <w:t>s</w:t>
-      </w:r>
-      <w:r>
-        <w:rPr>
-          <w:rFonts w:ascii="Arial" w:hAnsi="Arial"/>
-          <w:lang w:val="pt-BR"/>
-        </w:rPr>
-        <w:t xml:space="preserve"> Eleitor</w:t>
-      </w:r>
-      <w:r>
-        <w:rPr>
-          <w:rFonts w:ascii="Arial" w:hAnsi="Arial"/>
-          <w:lang w:val="pt-BR"/>
-        </w:rPr>
-        <w:t>es</w:t>
-      </w:r>
-      <w:r>
-        <w:rPr>
-          <w:rFonts w:ascii="Arial" w:hAnsi="Arial"/>
-          <w:lang w:val="pt-BR"/>
-        </w:rPr>
-        <w:t xml:space="preserve"> </w:t>
-      </w:r>
-      <w:r>
-        <w:rPr>
-          <w:rFonts w:ascii="Arial" w:hAnsi="Arial"/>
-          <w:lang w:val="pt-BR"/>
-        </w:rPr>
-        <w:t>(</w:t>
+        <w:t>Uma impressora para realizar a impressão de Votos Conferídos Pelo Eleitor</w:t>
+      </w:r>
+      <w:r>
+        <w:rPr>
+          <w:rFonts w:ascii="Arial" w:hAnsi="Arial"/>
+          <w:lang w:val="pt-BR"/>
+        </w:rPr>
+        <w:t xml:space="preserve"> - </w:t>
       </w:r>
       <w:r>
         <w:rPr>
@@ -2593,14 +2220,6 @@
           <w:lang w:val="pt-BR"/>
         </w:rPr>
         <w:t>VICE</w:t>
-      </w:r>
-      <w:r>
-        <w:rPr>
-          <w:rFonts w:ascii="Arial" w:hAnsi="Arial"/>
-          <w:i/>
-          <w:lang w:val="pt-BR"/>
-        </w:rPr>
-        <w:t>)</w:t>
       </w:r>
       <w:r>
         <w:rPr>
@@ -2730,22 +2349,7 @@
           <w:rFonts w:ascii="Arial" w:hAnsi="Arial"/>
           <w:lang w:val="pt-BR"/>
         </w:rPr>
-        <w:t xml:space="preserve">Assim como nos sistemas de votação atuais, no </w:t>
-      </w:r>
-      <w:r>
-        <w:rPr>
-          <w:rFonts w:ascii="Arial" w:hAnsi="Arial"/>
-          <w:i/>
-          <w:lang w:val="pt-BR"/>
-        </w:rPr>
-        <w:t>EtherVoltz</w:t>
-      </w:r>
-      <w:r>
-        <w:rPr>
-          <w:rFonts w:ascii="Arial" w:hAnsi="Arial"/>
-          <w:lang w:val="pt-BR"/>
-        </w:rPr>
-        <w:t xml:space="preserve"> </w:t>
+        <w:t xml:space="preserve">Assim como nos sistemas de votação atuais, no EtherVoltz </w:t>
       </w:r>
       <w:r>
         <w:rPr>
@@ -2828,35 +2432,7 @@
           <w:rFonts w:ascii="Arial" w:hAnsi="Arial"/>
           <w:lang w:val="pt-BR"/>
         </w:rPr>
-        <w:t>te tipo de vulnerabilidade ser explorada para a emissão de votos fraudulentos e válidos, é necessário que o sistema atenda ao Princípio da Independ</w:t>
-      </w:r>
-      <w:r>
-        <w:rPr>
-          <w:rFonts w:ascii="Arial" w:hAnsi="Arial"/>
-          <w:lang w:val="pt-BR"/>
-        </w:rPr>
-        <w:t>ê</w:t>
-      </w:r>
-      <w:r>
-        <w:rPr>
-          <w:rFonts w:ascii="Arial" w:hAnsi="Arial"/>
-          <w:lang w:val="pt-BR"/>
-        </w:rPr>
-        <w:t>ncia de Software em Sistemas Eleitorais, que é o item 5 dos requisitos. A estratégia utilizada é a emissão de uma versão modificada da prova</w:t>
-      </w:r>
-      <w:r>
-        <w:rPr>
-          <w:rFonts w:ascii="Arial" w:hAnsi="Arial"/>
-          <w:lang w:val="pt-BR"/>
-        </w:rPr>
-        <w:t xml:space="preserve"> auditável pelo eleitor utilizada</w:t>
-      </w:r>
-      <w:r>
-        <w:rPr>
-          <w:rFonts w:ascii="Arial" w:hAnsi="Arial"/>
-          <w:lang w:val="pt-BR"/>
-        </w:rPr>
-        <w:t xml:space="preserve"> em urnas de 2ª geraç</w:t>
+        <w:t>te tipo de vulnerabilidade ser explorada para a emissão de votos fraudulentos e válidos, é necessário que o sistema atenda ao Princípio da Independencia de Software em Sistemas Eleitorais, que é o item 5 dos requisitos. A estratégia utilizada é a emissão de uma versão modificada das provas auditáveis pelo eleitor utilizadas em urnas de 2ª geraç</w:t>
       </w:r>
       <w:r>
         <w:rPr>
@@ -2870,71 +2446,14 @@
           <w:rFonts w:ascii="Arial" w:hAnsi="Arial"/>
           <w:lang w:val="pt-BR"/>
         </w:rPr>
-        <w:t>.</w:t>
-      </w:r>
-      <w:r>
-        <w:rPr>
-          <w:rFonts w:ascii="Arial" w:hAnsi="Arial"/>
-          <w:lang w:val="pt-BR"/>
-        </w:rPr>
-        <w:t xml:space="preserve"> </w:t>
-      </w:r>
-      <w:r>
-        <w:rPr>
-          <w:rFonts w:ascii="Arial" w:hAnsi="Arial"/>
-          <w:lang w:val="pt-BR"/>
-        </w:rPr>
-        <w:t>Inclui informações adicionais que</w:t>
-      </w:r>
-      <w:r>
-        <w:rPr>
-          <w:rFonts w:ascii="Arial" w:hAnsi="Arial"/>
-          <w:lang w:val="pt-BR"/>
-        </w:rPr>
-        <w:t xml:space="preserve"> cria</w:t>
-      </w:r>
-      <w:r>
-        <w:rPr>
-          <w:rFonts w:ascii="Arial" w:hAnsi="Arial"/>
-          <w:lang w:val="pt-BR"/>
-        </w:rPr>
-        <w:t>m</w:t>
-      </w:r>
-      <w:r>
-        <w:rPr>
-          <w:rFonts w:ascii="Arial" w:hAnsi="Arial"/>
-          <w:lang w:val="pt-BR"/>
-        </w:rPr>
-        <w:t xml:space="preserve"> um laço e</w:t>
-      </w:r>
-      <w:r>
-        <w:rPr>
-          <w:rFonts w:ascii="Arial" w:hAnsi="Arial"/>
-          <w:lang w:val="pt-BR"/>
-        </w:rPr>
-        <w:t>ntre el</w:t>
-      </w:r>
-      <w:r>
-        <w:rPr>
-          <w:rFonts w:ascii="Arial" w:hAnsi="Arial"/>
-          <w:lang w:val="pt-BR"/>
-        </w:rPr>
-        <w:t>a e o registro digital do voto n</w:t>
-      </w:r>
-      <w:r>
-        <w:rPr>
-          <w:rFonts w:ascii="Arial" w:hAnsi="Arial"/>
-          <w:lang w:val="pt-BR"/>
-        </w:rPr>
-        <w:t xml:space="preserve">o </w:t>
-      </w:r>
-      <w:r>
-        <w:rPr>
-          <w:rFonts w:ascii="Arial" w:hAnsi="Arial"/>
-          <w:i/>
-          <w:lang w:val="pt-BR"/>
-        </w:rPr>
-        <w:t>blockchain</w:t>
+        <w:t xml:space="preserve"> que inclui informações adicionais que criam um laço e</w:t>
+      </w:r>
+      <w:r>
+        <w:rPr>
+          <w:rFonts w:ascii="Arial" w:hAnsi="Arial"/>
+          <w:lang w:val="pt-BR"/>
+        </w:rPr>
+        <w:t>ntre ela e o registro digital do voto do blockchain</w:t>
       </w:r>
       <w:r>
         <w:rPr>
@@ -3019,7 +2538,7 @@
                     </pic:cNvPicPr>
                   </pic:nvPicPr>
                   <pic:blipFill rotWithShape="1">
-                    <a:blip r:embed="rId15" cstate="print">
+                    <a:blip r:embed="rId16" cstate="print">
                       <a:duotone>
                         <a:prstClr val="black"/>
                         <a:schemeClr val="accent4">
@@ -3030,7 +2549,7 @@
                       <a:extLst>
                         <a:ext uri="{BEBA8EAE-BF5A-486C-A8C5-ECC9F3942E4B}">
                           <a14:imgProps xmlns:a14="http://schemas.microsoft.com/office/drawing/2010/main">
-                            <a14:imgLayer r:embed="rId16">
+                            <a14:imgLayer r:embed="rId17">
                               <a14:imgEffect>
                                 <a14:sharpenSoften amount="50000"/>
                               </a14:imgEffect>
@@ -3080,14 +2599,12 @@
         <w:jc w:val="center"/>
         <w:rPr>
           <w:rFonts w:ascii="Arial" w:hAnsi="Arial"/>
-          <w:sz w:val="18"/>
-          <w:lang w:val="pt-BR"/>
-        </w:rPr>
-      </w:pPr>
-      <w:r>
-        <w:rPr>
-          <w:rFonts w:ascii="Arial" w:hAnsi="Arial"/>
-          <w:sz w:val="18"/>
+          <w:lang w:val="pt-BR"/>
+        </w:rPr>
+      </w:pPr>
+      <w:r>
+        <w:rPr>
+          <w:rFonts w:ascii="Arial" w:hAnsi="Arial"/>
           <w:lang w:val="pt-BR"/>
         </w:rPr>
         <w:t>Fonte: O autor.</w:t>
@@ -3206,14 +2723,7 @@
           <w:rFonts w:ascii="Arial" w:hAnsi="Arial"/>
           <w:lang w:val="pt-BR"/>
         </w:rPr>
-        <w:t>O</w:t>
-      </w:r>
-      <w:r>
-        <w:rPr>
-          <w:rFonts w:ascii="Arial" w:hAnsi="Arial"/>
-          <w:lang w:val="pt-BR"/>
-        </w:rPr>
-        <w:t xml:space="preserve"> </w:t>
+        <w:t xml:space="preserve">O sistema Ethervoltz explora este fato para criar um laço entre as provas impressas e os registros digitais ao incluir este </w:t>
       </w:r>
       <w:r>
         <w:rPr>
@@ -3221,21 +2731,6 @@
           <w:i/>
           <w:lang w:val="pt-BR"/>
         </w:rPr>
-        <w:t>Ethervoltz</w:t>
-      </w:r>
-      <w:r>
-        <w:rPr>
-          <w:rFonts w:ascii="Arial" w:hAnsi="Arial"/>
-          <w:lang w:val="pt-BR"/>
-        </w:rPr>
-        <w:t xml:space="preserve"> explora este fato para criar um laço entre as provas impressas e os registros digitais ao incluir este </w:t>
-      </w:r>
-      <w:r>
-        <w:rPr>
-          <w:rFonts w:ascii="Arial" w:hAnsi="Arial"/>
-          <w:i/>
-          <w:lang w:val="pt-BR"/>
-        </w:rPr>
         <w:t>hash</w:t>
       </w:r>
       <w:r>
@@ -3243,35 +2738,7 @@
           <w:rFonts w:ascii="Arial" w:hAnsi="Arial"/>
           <w:lang w:val="pt-BR"/>
         </w:rPr>
-        <w:t xml:space="preserve"> nos VICE</w:t>
-      </w:r>
-      <w:r>
-        <w:rPr>
-          <w:rFonts w:ascii="Arial" w:hAnsi="Arial"/>
-          <w:lang w:val="pt-BR"/>
-        </w:rPr>
-        <w:t>s</w:t>
-      </w:r>
-      <w:r>
-        <w:rPr>
-          <w:rFonts w:ascii="Arial" w:hAnsi="Arial"/>
-          <w:lang w:val="pt-BR"/>
-        </w:rPr>
-        <w:t>. Assim</w:t>
-      </w:r>
-      <w:r>
-        <w:rPr>
-          <w:rFonts w:ascii="Arial" w:hAnsi="Arial"/>
-          <w:lang w:val="pt-BR"/>
-        </w:rPr>
-        <w:t>,</w:t>
-      </w:r>
-      <w:r>
-        <w:rPr>
-          <w:rFonts w:ascii="Arial" w:hAnsi="Arial"/>
-          <w:lang w:val="pt-BR"/>
-        </w:rPr>
-        <w:t xml:space="preserve"> auditando o</w:t>
+        <w:t xml:space="preserve"> nos VICE. Assim auditando o</w:t>
       </w:r>
       <w:r>
         <w:rPr>
@@ -3609,21 +3076,7 @@
           <w:rFonts w:ascii="Arial" w:hAnsi="Arial" w:cs="Arial"/>
           <w:lang w:val="pt-BR"/>
         </w:rPr>
-        <w:t xml:space="preserve">er durante o período eleitoral, portanto, fraudes também só podem ocorrer neste </w:t>
-      </w:r>
-      <w:r>
-        <w:rPr>
-          <w:rFonts w:ascii="Arial" w:hAnsi="Arial" w:cs="Arial"/>
-          <w:lang w:val="pt-BR"/>
-        </w:rPr>
-        <w:t>intervalo</w:t>
-      </w:r>
-      <w:r>
-        <w:rPr>
-          <w:rFonts w:ascii="Arial" w:hAnsi="Arial" w:cs="Arial"/>
-          <w:lang w:val="pt-BR"/>
-        </w:rPr>
-        <w:t>.</w:t>
+        <w:t>er durante o período eleitoral, portanto, fraudes também só podem ocorrer neste horário.</w:t>
       </w:r>
     </w:p>
     <w:p>
@@ -3887,22 +3340,7 @@
           <w:rFonts w:ascii="Arial" w:hAnsi="Arial" w:cs="Arial"/>
           <w:lang w:val="pt-BR"/>
         </w:rPr>
-        <w:t xml:space="preserve">leitoral. Já no sistema proposto, o administrador do sistema eleitoral não possui custódia nem do programa que realiza a transferência dos </w:t>
-      </w:r>
-      <w:r>
-        <w:rPr>
-          <w:rFonts w:ascii="Arial" w:hAnsi="Arial" w:cs="Arial"/>
-          <w:i/>
-          <w:lang w:val="pt-BR"/>
-        </w:rPr>
-        <w:t>tokens</w:t>
-      </w:r>
-      <w:r>
-        <w:rPr>
-          <w:rFonts w:ascii="Arial" w:hAnsi="Arial" w:cs="Arial"/>
-          <w:lang w:val="pt-BR"/>
-        </w:rPr>
-        <w:t xml:space="preserve"> que representam os votos e nem do banco </w:t>
+        <w:t xml:space="preserve">leitoral. Já no sistema proposto, o administrador do sistema eleitoral não possui custódia nem do programa que realiza a transferência dos tokens que representam os votos e nem do banco </w:t>
       </w:r>
       <w:r>
         <w:rPr>
@@ -4480,13 +3918,6 @@
           <w:rFonts w:ascii="Arial" w:hAnsi="Arial" w:cs="Arial"/>
           <w:lang w:val="pt-BR"/>
         </w:rPr>
-        <w:t xml:space="preserve"> correspondente</w:t>
-      </w:r>
-      <w:r>
-        <w:rPr>
-          <w:rFonts w:ascii="Arial" w:hAnsi="Arial" w:cs="Arial"/>
-          <w:lang w:val="pt-BR"/>
-        </w:rPr>
         <w:t>.</w:t>
       </w:r>
     </w:p>
@@ -4567,74 +3998,9 @@
       <w:r>
         <w:rPr>
           <w:rFonts w:ascii="Arial" w:hAnsi="Arial" w:cs="Arial"/>
-          <w:i/>
-          <w:lang w:val="pt-BR"/>
-        </w:rPr>
-        <w:t>EtherVoltz</w:t>
-      </w:r>
-      <w:r>
-        <w:rPr>
-          <w:rFonts w:ascii="Arial" w:hAnsi="Arial" w:cs="Arial"/>
-          <w:lang w:val="pt-BR"/>
-        </w:rPr>
-        <w:t xml:space="preserve"> é uma proposta que visa decentralizar o processo eleitoral e de auditorias ao transferir a responsabilidade de gerenciar dos registros digitais de votos a um programa que executa em uma máquina virtual que não possui autoridade central, é imutável e resistente a censura. Ao transformar o voto do eleitor em uma criptomoeda, o sistema imediatamente ganha todas as propriedades de segurança do protocolo de consenso e de disponibilidade da rede </w:t>
-      </w:r>
-      <w:r>
-        <w:rPr>
-          <w:rFonts w:ascii="Arial" w:hAnsi="Arial" w:cs="Arial"/>
-          <w:i/>
-          <w:lang w:val="pt-BR"/>
-        </w:rPr>
-        <w:t>peer-to-peer</w:t>
-      </w:r>
-      <w:r>
-        <w:rPr>
-          <w:rFonts w:ascii="Arial" w:hAnsi="Arial" w:cs="Arial"/>
-          <w:lang w:val="pt-BR"/>
-        </w:rPr>
-        <w:t xml:space="preserve"> </w:t>
-      </w:r>
-      <w:r>
-        <w:rPr>
-          <w:rFonts w:ascii="Arial" w:hAnsi="Arial" w:cs="Arial"/>
-          <w:lang w:val="pt-BR"/>
-        </w:rPr>
-        <w:t>nativa</w:t>
-      </w:r>
-      <w:r>
-        <w:rPr>
-          <w:rFonts w:ascii="Arial" w:hAnsi="Arial" w:cs="Arial"/>
-          <w:lang w:val="pt-BR"/>
-        </w:rPr>
-        <w:t xml:space="preserve"> </w:t>
-      </w:r>
-      <w:r>
-        <w:rPr>
-          <w:rFonts w:ascii="Arial" w:hAnsi="Arial" w:cs="Arial"/>
-          <w:lang w:val="pt-BR"/>
-        </w:rPr>
-        <w:t>d</w:t>
-      </w:r>
-      <w:r>
-        <w:rPr>
-          <w:rFonts w:ascii="Arial" w:hAnsi="Arial" w:cs="Arial"/>
-          <w:lang w:val="pt-BR"/>
-        </w:rPr>
-        <w:t>a plataforma.</w:t>
-      </w:r>
-      <w:r>
-        <w:rPr>
-          <w:rFonts w:ascii="Arial" w:hAnsi="Arial" w:cs="Arial"/>
-          <w:lang w:val="pt-BR"/>
-        </w:rPr>
-        <w:t xml:space="preserve"> </w:t>
-      </w:r>
-      <w:r>
-        <w:rPr>
-          <w:rFonts w:ascii="Arial" w:hAnsi="Arial" w:cs="Arial"/>
-          <w:lang w:val="pt-BR"/>
-        </w:rPr>
-        <w:t>Votos são finitos e cada voto é rastreável do candidato até a urna de onde partiu, garantindo o anonimato ao eleitor.</w:t>
+          <w:lang w:val="pt-BR"/>
+        </w:rPr>
+        <w:t xml:space="preserve">EtherVoltz é uma proposta que visa decentralizar o processo eleitoral e de auditorias ao transferir a responsabilidade de gerenciar dos registros digitais de votos a um programa que executa em uma máquina virtual que não possui autoridade central, é imutável e resistente a censura. </w:t>
       </w:r>
     </w:p>
     <w:p>
@@ -4647,27 +4013,6 @@
           <w:lang w:val="pt-BR"/>
         </w:rPr>
       </w:pPr>
-      <w:r>
-        <w:rPr>
-          <w:rFonts w:ascii="Arial" w:hAnsi="Arial" w:cs="Arial"/>
-          <w:lang w:val="pt-BR"/>
-        </w:rPr>
-        <w:t>Embora ainda exista a necessida</w:t>
-      </w:r>
-      <w:r>
-        <w:rPr>
-          <w:rFonts w:ascii="Arial" w:hAnsi="Arial" w:cs="Arial"/>
-          <w:lang w:val="pt-BR"/>
-        </w:rPr>
-        <w:t>de da emissão e controle das provas impressas</w:t>
-      </w:r>
-      <w:r>
-        <w:rPr>
-          <w:rFonts w:ascii="Arial" w:hAnsi="Arial" w:cs="Arial"/>
-          <w:lang w:val="pt-BR"/>
-        </w:rPr>
-        <w:t xml:space="preserve"> para garantir o Princípio da Independência de Software ao s</w:t>
-      </w:r>
       <w:bookmarkStart w:id="0" w:name="_GoBack"/>
       <w:bookmarkEnd w:id="0"/>
       <w:r>
@@ -4675,7 +4020,82 @@
           <w:rFonts w:ascii="Arial" w:hAnsi="Arial" w:cs="Arial"/>
           <w:lang w:val="pt-BR"/>
         </w:rPr>
-        <w:t>istema, a separação do destino das duas provas produzidas no momento do voto dá aos eleitores poder de auditoria com limitada necessidade do envolvimento de intermediários.</w:t>
+        <w:t xml:space="preserve">Ao transformar o voto do eleitor em uma criptomoeda, o sistema imediatamente ganha todas as propriedades de segurança do protocolo de consenso e de disponibilidade da rede </w:t>
+      </w:r>
+      <w:r>
+        <w:rPr>
+          <w:rFonts w:ascii="Arial" w:hAnsi="Arial" w:cs="Arial"/>
+          <w:i/>
+          <w:lang w:val="pt-BR"/>
+        </w:rPr>
+        <w:t>peer-to-peer</w:t>
+      </w:r>
+      <w:r>
+        <w:rPr>
+          <w:rFonts w:ascii="Arial" w:hAnsi="Arial" w:cs="Arial"/>
+          <w:lang w:val="pt-BR"/>
+        </w:rPr>
+        <w:t xml:space="preserve"> </w:t>
+      </w:r>
+      <w:r>
+        <w:rPr>
+          <w:rFonts w:ascii="Arial" w:hAnsi="Arial" w:cs="Arial"/>
+          <w:lang w:val="pt-BR"/>
+        </w:rPr>
+        <w:t>nativa</w:t>
+      </w:r>
+      <w:r>
+        <w:rPr>
+          <w:rFonts w:ascii="Arial" w:hAnsi="Arial" w:cs="Arial"/>
+          <w:lang w:val="pt-BR"/>
+        </w:rPr>
+        <w:t xml:space="preserve"> </w:t>
+      </w:r>
+      <w:r>
+        <w:rPr>
+          <w:rFonts w:ascii="Arial" w:hAnsi="Arial" w:cs="Arial"/>
+          <w:lang w:val="pt-BR"/>
+        </w:rPr>
+        <w:t>d</w:t>
+      </w:r>
+      <w:r>
+        <w:rPr>
+          <w:rFonts w:ascii="Arial" w:hAnsi="Arial" w:cs="Arial"/>
+          <w:lang w:val="pt-BR"/>
+        </w:rPr>
+        <w:t>a plataforma.</w:t>
+      </w:r>
+    </w:p>
+    <w:p>
+      <w:pPr>
+        <w:pStyle w:val="TextosemFormatao1"/>
+        <w:ind w:firstLine="284"/>
+        <w:jc w:val="both"/>
+        <w:rPr>
+          <w:rFonts w:ascii="Arial" w:hAnsi="Arial" w:cs="Arial"/>
+          <w:lang w:val="pt-BR"/>
+        </w:rPr>
+      </w:pPr>
+      <w:r>
+        <w:rPr>
+          <w:rFonts w:ascii="Arial" w:hAnsi="Arial" w:cs="Arial"/>
+          <w:lang w:val="pt-BR"/>
+        </w:rPr>
+        <w:t>Embora ainda exista a necessida</w:t>
+      </w:r>
+      <w:r>
+        <w:rPr>
+          <w:rFonts w:ascii="Arial" w:hAnsi="Arial" w:cs="Arial"/>
+          <w:lang w:val="pt-BR"/>
+        </w:rPr>
+        <w:t>de da emissão e controle das provas impressas</w:t>
+      </w:r>
+      <w:r>
+        <w:rPr>
+          <w:rFonts w:ascii="Arial" w:hAnsi="Arial" w:cs="Arial"/>
+          <w:lang w:val="pt-BR"/>
+        </w:rPr>
+        <w:t xml:space="preserve"> para garantir o Princípio da Independência de Software ao sistema, a separação do destino das duas provas produzidas no momento do voto dá aos eleitores poder de auditoria com limitada necessidade do envolvimento de intermediários.</w:t>
       </w:r>
     </w:p>
     <w:p>
@@ -4761,7 +4181,7 @@
         </w:rPr>
         <w:t>&lt;</w:t>
       </w:r>
-      <w:hyperlink r:id="rId17" w:history="1">
+      <w:hyperlink r:id="rId18" w:history="1">
         <w:r>
           <w:rPr>
             <w:rStyle w:val="Hyperlink"/>
@@ -4884,40 +4304,16 @@
           <w:szCs w:val="20"/>
           <w:lang w:val="en-US"/>
         </w:rPr>
-        <w:t>: A Brief Thematic Review.</w:t>
+        <w:t xml:space="preserve">: A Brief Thematic Review. </w:t>
       </w:r>
       <w:r>
         <w:rPr>
           <w:rFonts w:ascii="Arial" w:hAnsi="Arial" w:cs="Arial"/>
           <w:szCs w:val="20"/>
-          <w:lang w:val="en-US"/>
-        </w:rPr>
-        <w:t xml:space="preserve"> </w:t>
-      </w:r>
-      <w:r>
-        <w:rPr>
-          <w:rFonts w:ascii="Arial" w:hAnsi="Arial" w:cs="Arial"/>
-          <w:szCs w:val="20"/>
-          <w:lang w:val="pt-BR"/>
-        </w:rPr>
-        <w:t>2017.</w:t>
-      </w:r>
-      <w:r>
-        <w:rPr>
-          <w:rFonts w:ascii="Arial" w:hAnsi="Arial" w:cs="Arial"/>
-          <w:szCs w:val="20"/>
-          <w:lang w:val="pt-BR"/>
-        </w:rPr>
-        <w:t xml:space="preserve"> </w:t>
-      </w:r>
-      <w:r>
-        <w:rPr>
-          <w:rFonts w:ascii="Arial" w:hAnsi="Arial" w:cs="Arial"/>
-          <w:szCs w:val="20"/>
         </w:rPr>
         <w:t>Disponível em: &lt;</w:t>
       </w:r>
-      <w:hyperlink r:id="rId18" w:history="1">
+      <w:hyperlink r:id="rId19" w:history="1">
         <w:r>
           <w:rPr>
             <w:rStyle w:val="Hyperlink"/>
@@ -4925,25 +4321,7 @@
             <w:color w:val="000000" w:themeColor="text1"/>
             <w:szCs w:val="20"/>
           </w:rPr>
-          <w:t>https://papers.ssrn.com/sol3/papers.cfm</w:t>
-        </w:r>
-        <w:r>
-          <w:rPr>
-            <w:rStyle w:val="Hyperlink"/>
-            <w:rFonts w:ascii="Arial" w:hAnsi="Arial" w:cs="Arial"/>
-            <w:color w:val="000000" w:themeColor="text1"/>
-            <w:szCs w:val="20"/>
-          </w:rPr>
-          <w:t>?</w:t>
-        </w:r>
-        <w:r>
-          <w:rPr>
-            <w:rStyle w:val="Hyperlink"/>
-            <w:rFonts w:ascii="Arial" w:hAnsi="Arial" w:cs="Arial"/>
-            <w:color w:val="000000" w:themeColor="text1"/>
-            <w:szCs w:val="20"/>
-          </w:rPr>
-          <w:t>abstract_id=3024330</w:t>
+          <w:t>https://papers.ssrn.com/sol3/papers.cfm?abstract_id=3024330</w:t>
         </w:r>
       </w:hyperlink>
       <w:r>
@@ -5044,7 +4422,7 @@
         </w:rPr>
         <w:t>&lt;</w:t>
       </w:r>
-      <w:hyperlink r:id="rId19" w:history="1">
+      <w:hyperlink r:id="rId20" w:history="1">
         <w:r>
           <w:rPr>
             <w:rStyle w:val="Hyperlink"/>
@@ -5150,7 +4528,7 @@
         </w:rPr>
         <w:t xml:space="preserve"> &lt;</w:t>
       </w:r>
-      <w:hyperlink r:id="rId20" w:history="1">
+      <w:hyperlink r:id="rId21" w:history="1">
         <w:r>
           <w:rPr>
             <w:rStyle w:val="Hyperlink"/>
@@ -5293,7 +4671,7 @@
         </w:rPr>
         <w:t>&lt;</w:t>
       </w:r>
-      <w:hyperlink r:id="rId21" w:history="1">
+      <w:hyperlink r:id="rId22" w:history="1">
         <w:r>
           <w:rPr>
             <w:rStyle w:val="Hyperlink"/>
@@ -5409,7 +4787,7 @@
         </w:rPr>
         <w:t xml:space="preserve"> &lt;</w:t>
       </w:r>
-      <w:hyperlink r:id="rId22" w:history="1">
+      <w:hyperlink r:id="rId23" w:history="1">
         <w:r>
           <w:rPr>
             <w:rStyle w:val="Hyperlink"/>
@@ -5527,7 +4905,7 @@
       <mc:AlternateContent>
         <mc:Choice Requires="wps">
           <w:drawing>
-            <wp:anchor distT="0" distB="0" distL="114300" distR="114300" simplePos="0" relativeHeight="251656704" behindDoc="1" locked="0" layoutInCell="1" allowOverlap="1" wp14:anchorId="7F3D769E" wp14:editId="73FC969D">
+            <wp:anchor distT="0" distB="0" distL="114300" distR="114300" simplePos="0" relativeHeight="251656704" behindDoc="1" locked="0" layoutInCell="1" allowOverlap="1" wp14:anchorId="50AB9BCB" wp14:editId="62848DD7">
               <wp:simplePos x="0" y="0"/>
               <wp:positionH relativeFrom="column">
                 <wp:posOffset>-36195</wp:posOffset>
@@ -5615,7 +4993,7 @@
       <mc:AlternateContent>
         <mc:Choice Requires="wps">
           <w:drawing>
-            <wp:anchor distT="0" distB="0" distL="114300" distR="114300" simplePos="0" relativeHeight="251658752" behindDoc="1" locked="0" layoutInCell="1" allowOverlap="1" wp14:anchorId="3C2AF1C2" wp14:editId="56896888">
+            <wp:anchor distT="0" distB="0" distL="114300" distR="114300" simplePos="0" relativeHeight="251658752" behindDoc="1" locked="0" layoutInCell="1" allowOverlap="1" wp14:anchorId="12425BCE" wp14:editId="16C8BA7E">
               <wp:simplePos x="0" y="0"/>
               <wp:positionH relativeFrom="column">
                 <wp:posOffset>-36195</wp:posOffset>
@@ -5714,7 +5092,7 @@
       <mc:AlternateContent>
         <mc:Choice Requires="wps">
           <w:drawing>
-            <wp:anchor distT="0" distB="0" distL="0" distR="0" simplePos="0" relativeHeight="251657728" behindDoc="0" locked="0" layoutInCell="1" allowOverlap="1" wp14:anchorId="707C0710" wp14:editId="6127F2F6">
+            <wp:anchor distT="0" distB="0" distL="0" distR="0" simplePos="0" relativeHeight="251657728" behindDoc="0" locked="0" layoutInCell="1" allowOverlap="1" wp14:anchorId="2DA72048" wp14:editId="7F8E3FF2">
               <wp:simplePos x="0" y="0"/>
               <wp:positionH relativeFrom="margin">
                 <wp:align>right</wp:align>
@@ -6016,7 +5394,7 @@
         <w:lang w:val="en-US" w:eastAsia="en-US"/>
       </w:rPr>
       <w:drawing>
-        <wp:inline distT="0" distB="0" distL="0" distR="0" wp14:anchorId="7F958EE3" wp14:editId="2797A263">
+        <wp:inline distT="0" distB="0" distL="0" distR="0" wp14:anchorId="1B280EA3" wp14:editId="6AC63351">
           <wp:extent cx="5759450" cy="822960"/>
           <wp:effectExtent l="0" t="0" r="0" b="0"/>
           <wp:docPr id="2" name="Imagem 2"/>
@@ -8610,7 +7988,7 @@
 </file>
 
 <file path=customXml/itemProps1.xml><?xml version="1.0" encoding="utf-8"?>
-<ds:datastoreItem xmlns:ds="http://schemas.openxmlformats.org/officeDocument/2006/customXml" ds:itemID="{35FD7D8A-5F82-47E7-83D9-732B471AB700}">
+<ds:datastoreItem xmlns:ds="http://schemas.openxmlformats.org/officeDocument/2006/customXml" ds:itemID="{C8A46E36-6AE9-44DD-A280-56B0EF069750}">
   <ds:schemaRefs>
     <ds:schemaRef ds:uri="http://schemas.openxmlformats.org/officeDocument/2006/bibliography"/>
   </ds:schemaRefs>

</xml_diff>